<commit_message>
updated classification results saving, template.xlsx, and User Guide.docx
1) Classification results are now saved as "Good"/"Usable"/"Noise" instead of 1/2/3.

2) Visual formatting of results has been updated in template.xlsx. Easier to see what goes well/wrong in Results.xlsx through color coding.

3) Added Limitations section to User Guide.docx and updated Input/Output sections.

4) Setup .xml template is now appropriately named autoC3Dsetup.xml.
</commit_message>
<xml_diff>
--- a/User Guide.docx
+++ b/User Guide.docx
@@ -42,7 +42,15 @@
     </w:p>
     <w:p>
       <w:r>
-        <w:t>This is a tool for automatically evaluating the quality of a biomechanical trial (in .c3d format) involving the use of marker-driven motion capture, forceplates (from here on referred to as FP), and surface EMG.</w:t>
+        <w:t xml:space="preserve">This is a tool for automatically evaluating the quality of a biomechanical trial (in .c3d format) involving the use of marker-driven motion capture, </w:t>
+      </w:r>
+      <w:proofErr w:type="spellStart"/>
+      <w:r>
+        <w:t>forceplates</w:t>
+      </w:r>
+      <w:proofErr w:type="spellEnd"/>
+      <w:r>
+        <w:t xml:space="preserve"> (from here on referred to as FP), and surface EMG.</w:t>
       </w:r>
     </w:p>
     <w:p>
@@ -50,16 +58,7 @@
         <w:t>This tool evaluates the .c3d in terms of its appropriateness for neuromusculoskeletal</w:t>
       </w:r>
       <w:r>
-        <w:t xml:space="preserve"> </w:t>
-      </w:r>
-      <w:r>
-        <w:t xml:space="preserve">(from here on referred to as </w:t>
-      </w:r>
-      <w:r>
-        <w:t>NMS</w:t>
-      </w:r>
-      <w:r>
-        <w:t>)</w:t>
+        <w:t xml:space="preserve"> (from here on referred to as NMS)</w:t>
       </w:r>
       <w:r>
         <w:t xml:space="preserve"> modelling. Specifically, this tool automatically determines:</w:t>
@@ -133,25 +132,7 @@
         </w:numPr>
       </w:pPr>
       <w:r>
-        <w:t xml:space="preserve">If all above are found, the </w:t>
-      </w:r>
-      <w:r>
-        <w:t xml:space="preserve">required </w:t>
-      </w:r>
-      <w:r>
-        <w:t>trial length (</w:t>
-      </w:r>
-      <w:r>
-        <w:t xml:space="preserve">foot strike </w:t>
-      </w:r>
-      <w:r>
-        <w:t>to</w:t>
-      </w:r>
-      <w:r>
-        <w:t xml:space="preserve"> foot off</w:t>
-      </w:r>
-      <w:r>
-        <w:t xml:space="preserve">, plus extra frames for analysis window and EMG delay) is calculated </w:t>
+        <w:t xml:space="preserve">If all above are found, the required trial length (foot strike to foot off, plus extra frames for analysis window and EMG delay) is calculated </w:t>
       </w:r>
     </w:p>
     <w:p>
@@ -253,31 +234,16 @@
         </w:numPr>
       </w:pPr>
       <w:r>
-        <w:t xml:space="preserve">Calibration </w:t>
-      </w:r>
-      <w:r>
-        <w:t>– Highest quality trials</w:t>
-      </w:r>
-      <w:r>
-        <w:t xml:space="preserve"> (where the instrumented leg fully hits a FP and trials have </w:t>
-      </w:r>
-      <w:r>
-        <w:t xml:space="preserve">required </w:t>
-      </w:r>
-      <w:r>
-        <w:t>length)</w:t>
+        <w:t>Calibration – Highest quality trials</w:t>
+      </w:r>
+      <w:r>
+        <w:t xml:space="preserve"> (where the instrumented leg fully hits a FP and trials have required length)</w:t>
       </w:r>
       <w:r>
         <w:t xml:space="preserve"> </w:t>
       </w:r>
       <w:r>
-        <w:t xml:space="preserve">without a need for any data modifications and with at least 75% of EMG being of </w:t>
-      </w:r>
-      <w:r>
-        <w:t>sufficient</w:t>
-      </w:r>
-      <w:r>
-        <w:t xml:space="preserve"> quality. These trials can be used to calibrate the NMS model.</w:t>
+        <w:t>without a need for any data modifications and with at least 75% of EMG being of sufficient quality. These trials can be used to calibrate the NMS model.</w:t>
       </w:r>
     </w:p>
     <w:p>
@@ -297,46 +263,7 @@
         <w:t>Execution</w:t>
       </w:r>
       <w:r>
-        <w:t xml:space="preserve"> – T</w:t>
-      </w:r>
-      <w:r>
-        <w:t xml:space="preserve">rials (where the instrumented leg fully hits a FP) </w:t>
-      </w:r>
-      <w:r>
-        <w:t>with</w:t>
-      </w:r>
-      <w:r>
-        <w:t xml:space="preserve"> a need for data modifications</w:t>
-      </w:r>
-      <w:r>
-        <w:t xml:space="preserve"> (i.e., padding)</w:t>
-      </w:r>
-      <w:r>
-        <w:t xml:space="preserve"> </w:t>
-      </w:r>
-      <w:r>
-        <w:t>or</w:t>
-      </w:r>
-      <w:r>
-        <w:t xml:space="preserve"> </w:t>
-      </w:r>
-      <w:r>
-        <w:t>with insufficient</w:t>
-      </w:r>
-      <w:r>
-        <w:t xml:space="preserve"> EMG quality. These trials can be used to </w:t>
-      </w:r>
-      <w:r>
-        <w:t>run</w:t>
-      </w:r>
-      <w:r>
-        <w:t xml:space="preserve"> the NMS model</w:t>
-      </w:r>
-      <w:r>
-        <w:t>, but not to calibrate it</w:t>
-      </w:r>
-      <w:r>
-        <w:t>.</w:t>
+        <w:t xml:space="preserve"> – Trials (where the instrumented leg fully hits a FP) with a need for data modifications (i.e., padding) or with insufficient EMG quality. These trials can be used to run the NMS model, but not to calibrate it.</w:t>
       </w:r>
     </w:p>
     <w:p>
@@ -356,13 +283,7 @@
         <w:t>Unusable</w:t>
       </w:r>
       <w:r>
-        <w:t xml:space="preserve"> </w:t>
-      </w:r>
-      <w:r>
-        <w:t>– Trials where the instrumented</w:t>
-      </w:r>
-      <w:r>
-        <w:t xml:space="preserve"> leg does not hit the FP (or not fully), or where not enough data is present to account for EMG delay for padding. </w:t>
+        <w:t xml:space="preserve"> – Trials where the instrumented leg does not hit the FP (or not fully), or where not enough data is present to account for EMG delay for padding. </w:t>
       </w:r>
     </w:p>
     <w:p>
@@ -378,35 +299,534 @@
         <w:t>EMG Figures</w:t>
       </w:r>
       <w:r>
-        <w:t xml:space="preserve">” folder for each participant, where the classified EMG can be found. Furthermore, it creates an “InputData” folder and places the modified </w:t>
-      </w:r>
-      <w:r>
-        <w:t>Calibration</w:t>
-      </w:r>
-      <w:r>
-        <w:t>/</w:t>
-      </w:r>
-      <w:r>
-        <w:t>Execution</w:t>
-      </w:r>
-      <w:r>
-        <w:t xml:space="preserve"> .c3d trials into appropriate folders.</w:t>
+        <w:t>” folder for each participant, where the classified EMG can be found. Furthermore, it creates an “</w:t>
+      </w:r>
+      <w:proofErr w:type="spellStart"/>
+      <w:r>
+        <w:t>InputData</w:t>
+      </w:r>
+      <w:proofErr w:type="spellEnd"/>
+      <w:r>
+        <w:t>” folder and places the modified Calibration/Execution .c3d trials into appropriate folders.</w:t>
+      </w:r>
+      <w:r>
+        <w:br w:type="page"/>
       </w:r>
     </w:p>
     <w:p>
       <w:pPr>
         <w:pStyle w:val="Heading2"/>
-        <w:rPr>
-          <w:b/>
-          <w:bCs/>
-        </w:rPr>
-      </w:pPr>
-      <w:r>
         <w:rPr>
           <w:b/>
           <w:bCs/>
           <w:color w:val="auto"/>
         </w:rPr>
+      </w:pPr>
+      <w:r>
+        <w:rPr>
+          <w:b/>
+          <w:bCs/>
+          <w:color w:val="auto"/>
+        </w:rPr>
+        <w:lastRenderedPageBreak/>
+        <w:t>Limitations</w:t>
+      </w:r>
+    </w:p>
+    <w:p>
+      <w:r>
+        <w:t>Foremost, consider the following limitations to know if this code is of use to you:</w:t>
+      </w:r>
+    </w:p>
+    <w:p>
+      <w:pPr>
+        <w:pStyle w:val="ListParagraph"/>
+        <w:numPr>
+          <w:ilvl w:val="0"/>
+          <w:numId w:val="4"/>
+        </w:numPr>
+      </w:pPr>
+      <w:r>
+        <w:rPr>
+          <w:b/>
+          <w:bCs/>
+        </w:rPr>
+        <w:t>Multiple</w:t>
+      </w:r>
+      <w:r>
+        <w:rPr>
+          <w:b/>
+          <w:bCs/>
+        </w:rPr>
+        <w:t xml:space="preserve"> foot strike</w:t>
+      </w:r>
+      <w:r>
+        <w:rPr>
+          <w:b/>
+          <w:bCs/>
+        </w:rPr>
+        <w:t>s</w:t>
+      </w:r>
+      <w:r>
+        <w:rPr>
+          <w:b/>
+          <w:bCs/>
+        </w:rPr>
+        <w:t xml:space="preserve"> per FP</w:t>
+      </w:r>
+      <w:r>
+        <w:t xml:space="preserve"> </w:t>
+      </w:r>
+      <w:r>
+        <w:t>–</w:t>
+      </w:r>
+      <w:r>
+        <w:t xml:space="preserve"> </w:t>
+      </w:r>
+      <w:r>
+        <w:t>The script finds a single foot strike per FP, meaning if you have multiple foot strikes for the same FP (which is non-standard in gait analysis), only the first one will be analysed</w:t>
+      </w:r>
+    </w:p>
+    <w:p>
+      <w:pPr>
+        <w:pStyle w:val="ListParagraph"/>
+        <w:numPr>
+          <w:ilvl w:val="1"/>
+          <w:numId w:val="4"/>
+        </w:numPr>
+      </w:pPr>
+      <w:r>
+        <w:t>E.g., treadmill trials are not suitable for analysis with this script</w:t>
+      </w:r>
+      <w:r>
+        <w:br/>
+      </w:r>
+    </w:p>
+    <w:p>
+      <w:pPr>
+        <w:pStyle w:val="ListParagraph"/>
+        <w:numPr>
+          <w:ilvl w:val="0"/>
+          <w:numId w:val="4"/>
+        </w:numPr>
+        <w:rPr>
+          <w:rFonts w:ascii="Consolas" w:eastAsia="Times New Roman" w:hAnsi="Consolas" w:cs="Times New Roman"/>
+          <w:kern w:val="0"/>
+          <w:sz w:val="20"/>
+          <w:szCs w:val="20"/>
+          <w:lang w:eastAsia="en-AU"/>
+          <w14:ligatures w14:val="none"/>
+        </w:rPr>
+      </w:pPr>
+      <w:r>
+        <w:rPr>
+          <w:b/>
+          <w:bCs/>
+        </w:rPr>
+        <w:t xml:space="preserve">Channel/Marker names starting with </w:t>
+      </w:r>
+      <w:r>
+        <w:rPr>
+          <w:b/>
+          <w:bCs/>
+        </w:rPr>
+        <w:t xml:space="preserve">numbers </w:t>
+      </w:r>
+      <w:r>
+        <w:rPr>
+          <w:b/>
+          <w:bCs/>
+        </w:rPr>
+        <w:t xml:space="preserve">instead of letters </w:t>
+      </w:r>
+      <w:r>
+        <w:t>–</w:t>
+      </w:r>
+      <w:r>
+        <w:t xml:space="preserve"> </w:t>
+      </w:r>
+      <w:r>
+        <w:t xml:space="preserve">Variable names in Matlab cannot start with a number and are automatically renamed by </w:t>
+      </w:r>
+      <w:proofErr w:type="spellStart"/>
+      <w:r>
+        <w:t>btk</w:t>
+      </w:r>
+      <w:proofErr w:type="spellEnd"/>
+      <w:r>
+        <w:t xml:space="preserve"> (e.g., EMG name in .c3d 1BFLH is renamed to </w:t>
+      </w:r>
+      <w:r>
+        <w:rPr>
+          <w:b/>
+          <w:bCs/>
+        </w:rPr>
+        <w:t>C</w:t>
+      </w:r>
+      <w:r>
+        <w:t xml:space="preserve">1BFLH), thus it’s recommended to rename such </w:t>
+      </w:r>
+      <w:r>
+        <w:t xml:space="preserve">EMG </w:t>
+      </w:r>
+      <w:r>
+        <w:t xml:space="preserve">channels with the included </w:t>
+      </w:r>
+      <w:proofErr w:type="spellStart"/>
+      <w:r>
+        <w:rPr>
+          <w:rFonts w:ascii="Consolas" w:eastAsia="Times New Roman" w:hAnsi="Consolas" w:cs="Times New Roman"/>
+          <w:kern w:val="0"/>
+          <w:sz w:val="20"/>
+          <w:szCs w:val="20"/>
+          <w:lang w:eastAsia="en-AU"/>
+          <w14:ligatures w14:val="none"/>
+        </w:rPr>
+        <w:t>overwriteEMGNames</w:t>
+      </w:r>
+      <w:proofErr w:type="spellEnd"/>
+      <w:r>
+        <w:rPr>
+          <w:rFonts w:ascii="Consolas" w:eastAsia="Times New Roman" w:hAnsi="Consolas" w:cs="Times New Roman"/>
+          <w:kern w:val="0"/>
+          <w:sz w:val="20"/>
+          <w:szCs w:val="20"/>
+          <w:lang w:eastAsia="en-AU"/>
+          <w14:ligatures w14:val="none"/>
+        </w:rPr>
+        <w:t xml:space="preserve"> </w:t>
+      </w:r>
+      <w:r>
+        <w:t xml:space="preserve">function (set </w:t>
+      </w:r>
+      <w:proofErr w:type="spellStart"/>
+      <w:r>
+        <w:t>overwriteEMGNames</w:t>
+      </w:r>
+      <w:proofErr w:type="spellEnd"/>
+      <w:r>
+        <w:t xml:space="preserve"> = true</w:t>
+      </w:r>
+      <w:r>
+        <w:t>; in the script and provide new channel names</w:t>
+      </w:r>
+      <w:r>
+        <w:t xml:space="preserve"> in the autoC3Dsetup.xml under</w:t>
+      </w:r>
+      <w:r>
+        <w:t xml:space="preserve"> </w:t>
+      </w:r>
+      <w:proofErr w:type="spellStart"/>
+      <w:r>
+        <w:rPr>
+          <w:color w:val="0000FF"/>
+        </w:rPr>
+        <w:t>RenamedChannels</w:t>
+      </w:r>
+      <w:proofErr w:type="spellEnd"/>
+      <w:r>
+        <w:rPr>
+          <w:color w:val="0000FF"/>
+        </w:rPr>
+        <w:br/>
+      </w:r>
+    </w:p>
+    <w:p>
+      <w:pPr>
+        <w:pStyle w:val="ListParagraph"/>
+        <w:numPr>
+          <w:ilvl w:val="0"/>
+          <w:numId w:val="4"/>
+        </w:numPr>
+      </w:pPr>
+      <w:r>
+        <w:rPr>
+          <w:b/>
+          <w:bCs/>
+        </w:rPr>
+        <w:t xml:space="preserve">Simultaneous foot strike </w:t>
+      </w:r>
+      <w:r>
+        <w:rPr>
+          <w:b/>
+          <w:bCs/>
+        </w:rPr>
+        <w:t>on</w:t>
+      </w:r>
+      <w:r>
+        <w:rPr>
+          <w:b/>
+          <w:bCs/>
+        </w:rPr>
+        <w:t xml:space="preserve"> two FP</w:t>
+      </w:r>
+      <w:r>
+        <w:t xml:space="preserve"> </w:t>
+      </w:r>
+      <w:r>
+        <w:t>–</w:t>
+      </w:r>
+      <w:r>
+        <w:t xml:space="preserve"> </w:t>
+      </w:r>
+      <w:r>
+        <w:t xml:space="preserve">If </w:t>
+      </w:r>
+      <w:r>
+        <w:t xml:space="preserve">a foot simultaneously strikes </w:t>
+      </w:r>
+      <w:r>
+        <w:t>two FP</w:t>
+      </w:r>
+      <w:r>
+        <w:t xml:space="preserve">, </w:t>
+      </w:r>
+      <w:r>
+        <w:t>the</w:t>
+      </w:r>
+      <w:r>
+        <w:t xml:space="preserve"> script will </w:t>
+      </w:r>
+      <w:r>
+        <w:t xml:space="preserve">designate this event as ‘full foot on FP - false’, which is only an issue if the two FP are touching (no distance between corners) and thus could be combined to calculate a single GRF </w:t>
+      </w:r>
+      <w:r>
+        <w:br/>
+      </w:r>
+    </w:p>
+    <w:p>
+      <w:pPr>
+        <w:pStyle w:val="ListParagraph"/>
+        <w:numPr>
+          <w:ilvl w:val="0"/>
+          <w:numId w:val="4"/>
+        </w:numPr>
+      </w:pPr>
+      <w:r>
+        <w:rPr>
+          <w:b/>
+          <w:bCs/>
+        </w:rPr>
+        <w:t>Inconsistent number of markers/EMG/FP between trials</w:t>
+      </w:r>
+      <w:r>
+        <w:t xml:space="preserve"> – The script expects a </w:t>
+      </w:r>
+      <w:r>
+        <w:t>consistent number of markers/EMG/FP between</w:t>
+      </w:r>
+      <w:r>
+        <w:t xml:space="preserve"> all investigated</w:t>
+      </w:r>
+      <w:r>
+        <w:t xml:space="preserve"> trials</w:t>
+      </w:r>
+      <w:r>
+        <w:t xml:space="preserve"> and will</w:t>
+      </w:r>
+      <w:r>
+        <w:t xml:space="preserve"> not work correctly if the number of </w:t>
+      </w:r>
+      <w:r>
+        <w:t xml:space="preserve">e.g., </w:t>
+      </w:r>
+      <w:r>
+        <w:t>FP varies</w:t>
+      </w:r>
+      <w:r>
+        <w:t xml:space="preserve">. For such cases, separate the trials into consistent parts and make a </w:t>
+      </w:r>
+      <w:r>
+        <w:t>autoC3Dsetup.xml</w:t>
+      </w:r>
+      <w:r>
+        <w:t xml:space="preserve"> for each and run the script for every part</w:t>
+      </w:r>
+      <w:r>
+        <w:br/>
+      </w:r>
+    </w:p>
+    <w:p>
+      <w:pPr>
+        <w:pStyle w:val="ListParagraph"/>
+        <w:numPr>
+          <w:ilvl w:val="0"/>
+          <w:numId w:val="4"/>
+        </w:numPr>
+      </w:pPr>
+      <w:r>
+        <w:rPr>
+          <w:b/>
+          <w:bCs/>
+        </w:rPr>
+        <w:t>Foot on FP for static trials</w:t>
+      </w:r>
+      <w:r>
+        <w:t xml:space="preserve"> – The </w:t>
+      </w:r>
+      <w:r>
+        <w:t xml:space="preserve">script will not detect foot on </w:t>
+      </w:r>
+      <w:r>
+        <w:t>FP</w:t>
+      </w:r>
+      <w:r>
+        <w:t xml:space="preserve"> for trials where person stands on </w:t>
+      </w:r>
+      <w:r>
+        <w:t>FP</w:t>
+      </w:r>
+      <w:r>
+        <w:t xml:space="preserve"> for the whole duration of the trial (e.g.</w:t>
+      </w:r>
+      <w:r>
+        <w:t>,</w:t>
+      </w:r>
+      <w:r>
+        <w:t xml:space="preserve"> calibration/static trials)</w:t>
+      </w:r>
+      <w:r>
+        <w:t>, but</w:t>
+      </w:r>
+      <w:r>
+        <w:t xml:space="preserve"> </w:t>
+      </w:r>
+      <w:r>
+        <w:t xml:space="preserve">this information is </w:t>
+      </w:r>
+      <w:r>
+        <w:t>not relevant</w:t>
+      </w:r>
+      <w:r>
+        <w:t xml:space="preserve"> </w:t>
+      </w:r>
+      <w:r>
+        <w:t>for standard NMS modelling</w:t>
+      </w:r>
+      <w:r>
+        <w:br/>
+      </w:r>
+    </w:p>
+    <w:p>
+      <w:pPr>
+        <w:pStyle w:val="ListParagraph"/>
+        <w:numPr>
+          <w:ilvl w:val="0"/>
+          <w:numId w:val="4"/>
+        </w:numPr>
+      </w:pPr>
+      <w:r>
+        <w:rPr>
+          <w:b/>
+          <w:bCs/>
+        </w:rPr>
+        <w:t>T</w:t>
+      </w:r>
+      <w:r>
+        <w:rPr>
+          <w:b/>
+          <w:bCs/>
+        </w:rPr>
+        <w:t>rials</w:t>
+      </w:r>
+      <w:r>
+        <w:rPr>
+          <w:b/>
+          <w:bCs/>
+        </w:rPr>
+        <w:t xml:space="preserve"> without recorded EMG</w:t>
+      </w:r>
+      <w:r>
+        <w:t xml:space="preserve"> – The script</w:t>
+      </w:r>
+      <w:r>
+        <w:t xml:space="preserve"> can be run on trials without EMG by setting </w:t>
+      </w:r>
+      <w:proofErr w:type="spellStart"/>
+      <w:r>
+        <w:rPr>
+          <w:rFonts w:ascii="Consolas" w:eastAsia="Times New Roman" w:hAnsi="Consolas" w:cs="Times New Roman"/>
+          <w:kern w:val="0"/>
+          <w:sz w:val="20"/>
+          <w:szCs w:val="20"/>
+          <w:lang w:eastAsia="en-AU"/>
+          <w14:ligatures w14:val="none"/>
+        </w:rPr>
+        <w:t>runEMGClass</w:t>
+      </w:r>
+      <w:proofErr w:type="spellEnd"/>
+      <w:r>
+        <w:rPr>
+          <w:rFonts w:ascii="Consolas" w:eastAsia="Times New Roman" w:hAnsi="Consolas" w:cs="Times New Roman"/>
+          <w:kern w:val="0"/>
+          <w:sz w:val="20"/>
+          <w:szCs w:val="20"/>
+          <w:lang w:eastAsia="en-AU"/>
+          <w14:ligatures w14:val="none"/>
+        </w:rPr>
+        <w:t xml:space="preserve"> = </w:t>
+      </w:r>
+      <w:r>
+        <w:rPr>
+          <w:rFonts w:ascii="Consolas" w:eastAsia="Times New Roman" w:hAnsi="Consolas" w:cs="Times New Roman"/>
+          <w:kern w:val="0"/>
+          <w:sz w:val="20"/>
+          <w:szCs w:val="20"/>
+          <w:lang w:eastAsia="en-AU"/>
+          <w14:ligatures w14:val="none"/>
+        </w:rPr>
+        <w:t>false</w:t>
+      </w:r>
+      <w:r>
+        <w:rPr>
+          <w:rFonts w:ascii="Consolas" w:eastAsia="Times New Roman" w:hAnsi="Consolas" w:cs="Times New Roman"/>
+          <w:kern w:val="0"/>
+          <w:sz w:val="20"/>
+          <w:szCs w:val="20"/>
+          <w:lang w:eastAsia="en-AU"/>
+          <w14:ligatures w14:val="none"/>
+        </w:rPr>
+        <w:t>;</w:t>
+      </w:r>
+      <w:r>
+        <w:rPr>
+          <w:rFonts w:ascii="Consolas" w:eastAsia="Times New Roman" w:hAnsi="Consolas" w:cs="Times New Roman"/>
+          <w:kern w:val="0"/>
+          <w:sz w:val="20"/>
+          <w:szCs w:val="20"/>
+          <w:lang w:eastAsia="en-AU"/>
+          <w14:ligatures w14:val="none"/>
+        </w:rPr>
+        <w:t xml:space="preserve"> </w:t>
+      </w:r>
+      <w:r>
+        <w:t xml:space="preserve">in the main script, but this is not standard for NMS and thus has </w:t>
+      </w:r>
+      <w:r>
+        <w:t xml:space="preserve">not </w:t>
+      </w:r>
+      <w:r>
+        <w:t>been tested extensively</w:t>
+      </w:r>
+    </w:p>
+    <w:p>
+      <w:r>
+        <w:br w:type="page"/>
+      </w:r>
+    </w:p>
+    <w:p>
+      <w:pPr>
+        <w:pStyle w:val="Heading2"/>
+        <w:rPr>
+          <w:b/>
+          <w:bCs/>
+        </w:rPr>
+      </w:pPr>
+      <w:r>
+        <w:rPr>
+          <w:b/>
+          <w:bCs/>
+          <w:color w:val="auto"/>
+        </w:rPr>
         <w:lastRenderedPageBreak/>
         <w:t>Inputs</w:t>
       </w:r>
@@ -424,6 +844,9 @@
     </w:p>
     <w:p>
       <w:r>
+        <w:rPr>
+          <w:noProof/>
+        </w:rPr>
         <w:drawing>
           <wp:anchor distT="0" distB="0" distL="114300" distR="114300" simplePos="0" relativeHeight="251660288" behindDoc="0" locked="0" layoutInCell="1" allowOverlap="1" wp14:anchorId="7B46EFCA" wp14:editId="68ED8BE3">
             <wp:simplePos x="0" y="0"/>
@@ -555,6 +978,9 @@
         </mc:AlternateContent>
       </w:r>
       <w:r>
+        <w:rPr>
+          <w:noProof/>
+        </w:rPr>
         <w:drawing>
           <wp:anchor distT="0" distB="0" distL="114300" distR="114300" simplePos="0" relativeHeight="251659264" behindDoc="0" locked="0" layoutInCell="1" allowOverlap="1" wp14:anchorId="13B0E56B" wp14:editId="7C1C74AE">
             <wp:simplePos x="0" y="0"/>
@@ -611,6 +1037,9 @@
         </w:drawing>
       </w:r>
       <w:r>
+        <w:rPr>
+          <w:noProof/>
+        </w:rPr>
         <w:drawing>
           <wp:anchor distT="0" distB="0" distL="114300" distR="114300" simplePos="0" relativeHeight="251658240" behindDoc="0" locked="0" layoutInCell="1" allowOverlap="1" wp14:anchorId="788F32D6" wp14:editId="6AB522A8">
             <wp:simplePos x="0" y="0"/>
@@ -754,14 +1183,16 @@
         <w:t>Furthermore, an .xml setup file providing additional information and settings is required (</w:t>
       </w:r>
       <w:r>
-        <w:t>acquisition_example.xml</w:t>
-      </w:r>
-      <w:r>
-        <w:t xml:space="preserve"> can be found in the “</w:t>
-      </w:r>
+        <w:t xml:space="preserve">autoC3Dsetup_example.xml </w:t>
+      </w:r>
+      <w:r>
+        <w:t>can be found in the “</w:t>
+      </w:r>
+      <w:proofErr w:type="spellStart"/>
       <w:r>
         <w:t>templatesXML</w:t>
       </w:r>
+      <w:proofErr w:type="spellEnd"/>
       <w:r>
         <w:t>” folder)</w:t>
       </w:r>
@@ -774,6 +1205,9 @@
     </w:p>
     <w:p>
       <w:r>
+        <w:rPr>
+          <w:noProof/>
+        </w:rPr>
         <w:drawing>
           <wp:inline distT="0" distB="0" distL="0" distR="0" wp14:anchorId="65AD8DCD" wp14:editId="56237329">
             <wp:extent cx="4029073" cy="657225"/>
@@ -821,12 +1255,14 @@
       </w:r>
     </w:p>
     <w:p>
+      <w:proofErr w:type="spellStart"/>
       <w:r>
         <w:rPr>
           <w:color w:val="0000FF"/>
         </w:rPr>
         <w:t>SubjectCodes</w:t>
       </w:r>
+      <w:proofErr w:type="spellEnd"/>
       <w:r>
         <w:t xml:space="preserve"> – </w:t>
       </w:r>
@@ -842,12 +1278,14 @@
       <w:r>
         <w:br/>
       </w:r>
+      <w:proofErr w:type="spellStart"/>
       <w:r>
         <w:rPr>
           <w:color w:val="0000FF"/>
         </w:rPr>
         <w:t>InstrumentedLeg</w:t>
       </w:r>
+      <w:proofErr w:type="spellEnd"/>
       <w:r>
         <w:rPr>
           <w:color w:val="0000FF"/>
@@ -855,10 +1293,7 @@
         <w:t xml:space="preserve"> </w:t>
       </w:r>
       <w:r>
-        <w:t>–</w:t>
-      </w:r>
-      <w:r>
-        <w:t xml:space="preserve"> </w:t>
+        <w:t xml:space="preserve">– </w:t>
       </w:r>
       <w:r>
         <w:t>I</w:t>
@@ -870,6 +1305,9 @@
     <w:p/>
     <w:p>
       <w:r>
+        <w:rPr>
+          <w:noProof/>
+        </w:rPr>
         <w:drawing>
           <wp:inline distT="0" distB="0" distL="0" distR="0" wp14:anchorId="7B5E2E24" wp14:editId="2913DAB8">
             <wp:extent cx="4705348" cy="657225"/>
@@ -936,12 +1374,14 @@
       </w:r>
     </w:p>
     <w:p>
+      <w:proofErr w:type="spellStart"/>
       <w:r>
         <w:rPr>
           <w:color w:val="0000FF"/>
         </w:rPr>
         <w:t>MarkersSetDynamicTrials</w:t>
       </w:r>
+      <w:proofErr w:type="spellEnd"/>
       <w:r>
         <w:rPr>
           <w:color w:val="0000FF"/>
@@ -955,13 +1395,7 @@
         <w:t>R</w:t>
       </w:r>
       <w:r>
-        <w:t xml:space="preserve">equired markers in all </w:t>
-      </w:r>
-      <w:r>
-        <w:t>dynamic</w:t>
-      </w:r>
-      <w:r>
-        <w:t xml:space="preserve"> trials </w:t>
+        <w:t xml:space="preserve">equired markers in all dynamic trials </w:t>
       </w:r>
       <w:r>
         <w:t xml:space="preserve">(if required markers are missing, script might throw an error) </w:t>
@@ -982,14 +1416,22 @@
         <w:rPr>
           <w:color w:val="0000FF"/>
         </w:rPr>
-        <w:t>/Left</w:t>
-      </w:r>
+        <w:t>/</w:t>
+      </w:r>
+      <w:proofErr w:type="spellStart"/>
       <w:r>
         <w:rPr>
           <w:color w:val="0000FF"/>
         </w:rPr>
+        <w:t>Left</w:t>
+      </w:r>
+      <w:r>
+        <w:rPr>
+          <w:color w:val="0000FF"/>
+        </w:rPr>
         <w:t>FootMarkers</w:t>
       </w:r>
+      <w:proofErr w:type="spellEnd"/>
       <w:r>
         <w:rPr>
           <w:color w:val="0000FF"/>
@@ -1005,6 +1447,9 @@
     </w:p>
     <w:p>
       <w:r>
+        <w:rPr>
+          <w:noProof/>
+        </w:rPr>
         <w:lastRenderedPageBreak/>
         <w:drawing>
           <wp:inline distT="0" distB="0" distL="0" distR="0" wp14:anchorId="6F694CE2" wp14:editId="5F63C6D0">
@@ -1049,17 +1494,22 @@
       </w:r>
     </w:p>
     <w:p>
+      <w:proofErr w:type="spellStart"/>
       <w:r>
         <w:rPr>
           <w:color w:val="0000FF"/>
         </w:rPr>
-        <w:t xml:space="preserve">OriginalChannels </w:t>
-      </w:r>
-      <w:r>
-        <w:t>–</w:t>
-      </w:r>
-      <w:r>
-        <w:t xml:space="preserve"> Channel names of your EMG in all .c3d</w:t>
+        <w:t>OriginalChannels</w:t>
+      </w:r>
+      <w:proofErr w:type="spellEnd"/>
+      <w:r>
+        <w:rPr>
+          <w:color w:val="0000FF"/>
+        </w:rPr>
+        <w:t xml:space="preserve"> </w:t>
+      </w:r>
+      <w:r>
+        <w:t>– Channel names of your EMG in all .c3d</w:t>
       </w:r>
       <w:r>
         <w:br/>
@@ -1067,12 +1517,14 @@
       <w:r>
         <w:br/>
       </w:r>
+      <w:proofErr w:type="spellStart"/>
       <w:r>
         <w:rPr>
           <w:color w:val="0000FF"/>
         </w:rPr>
         <w:t>RenamedChannels</w:t>
       </w:r>
+      <w:proofErr w:type="spellEnd"/>
       <w:r>
         <w:rPr>
           <w:color w:val="0000FF"/>
@@ -1080,11 +1532,9 @@
         <w:t xml:space="preserve"> </w:t>
       </w:r>
       <w:r>
-        <w:t>–</w:t>
-      </w:r>
-      <w:r>
-        <w:t xml:space="preserve"> Optional entry to rename EMG channel names ion all .c3d (this option is enabled in the script with </w:t>
-      </w:r>
+        <w:t xml:space="preserve">– Optional entry to rename EMG channel names ion all .c3d (this option is enabled in the script with </w:t>
+      </w:r>
+      <w:proofErr w:type="spellStart"/>
       <w:r>
         <w:rPr>
           <w:rFonts w:ascii="Consolas" w:eastAsia="Times New Roman" w:hAnsi="Consolas" w:cs="Times New Roman"/>
@@ -1094,8 +1544,9 @@
           <w:lang w:eastAsia="en-AU"/>
           <w14:ligatures w14:val="none"/>
         </w:rPr>
-        <w:t>overwriteEMGNames = true;</w:t>
-      </w:r>
+        <w:t>overwriteEMGNames</w:t>
+      </w:r>
+      <w:proofErr w:type="spellEnd"/>
       <w:r>
         <w:rPr>
           <w:rFonts w:ascii="Consolas" w:eastAsia="Times New Roman" w:hAnsi="Consolas" w:cs="Times New Roman"/>
@@ -1105,65 +1556,9 @@
           <w:lang w:eastAsia="en-AU"/>
           <w14:ligatures w14:val="none"/>
         </w:rPr>
-        <w:t>)</w:t>
-      </w:r>
-      <w:r>
-        <w:t>dis</w:t>
-      </w:r>
-      <w:r>
-        <w:t>abled in the script</w:t>
-      </w:r>
-      <w:r>
-        <w:t xml:space="preserve"> if not required </w:t>
-      </w:r>
-      <w:r>
-        <w:br/>
-      </w:r>
-      <w:r>
-        <w:br/>
-      </w:r>
-      <w:r>
-        <w:rPr>
-          <w:color w:val="0000FF"/>
-        </w:rPr>
-        <w:t>EMGDelay</w:t>
-      </w:r>
-      <w:r>
-        <w:rPr>
-          <w:color w:val="0000FF"/>
-        </w:rPr>
-        <w:t xml:space="preserve"> </w:t>
-      </w:r>
-      <w:r>
-        <w:t>–</w:t>
-      </w:r>
-      <w:r>
-        <w:t xml:space="preserve"> V</w:t>
-      </w:r>
-      <w:r>
-        <w:t>alue for electromechanical + hardware delay</w:t>
-      </w:r>
-      <w:r>
-        <w:t xml:space="preserve"> </w:t>
-      </w:r>
-      <w:r>
-        <w:t>(</w:t>
-      </w:r>
-      <w:r>
-        <w:t>0.2 sec is the MOtoNMS default</w:t>
-      </w:r>
-      <w:r>
-        <w:t>, don’t change without a good reason!)</w:t>
-      </w:r>
-      <w:r>
-        <w:t xml:space="preserve"> </w:t>
-      </w:r>
-      <w:r>
-        <w:br/>
-      </w:r>
-    </w:p>
-    <w:p>
-      <w:pPr>
+        <w:t xml:space="preserve"> = true;</w:t>
+      </w:r>
+      <w:r>
         <w:rPr>
           <w:rFonts w:ascii="Consolas" w:eastAsia="Times New Roman" w:hAnsi="Consolas" w:cs="Times New Roman"/>
           <w:kern w:val="0"/>
@@ -1172,10 +1567,68 @@
           <w:lang w:eastAsia="en-AU"/>
           <w14:ligatures w14:val="none"/>
         </w:rPr>
-      </w:pPr>
-      <w:r>
+        <w:t>)</w:t>
+      </w:r>
+      <w:r>
+        <w:t xml:space="preserve">disabled in the script if not required </w:t>
+      </w:r>
+      <w:r>
+        <w:br/>
+      </w:r>
+      <w:r>
+        <w:br/>
+      </w:r>
+      <w:proofErr w:type="spellStart"/>
+      <w:r>
+        <w:rPr>
+          <w:color w:val="0000FF"/>
+        </w:rPr>
+        <w:t>EMGDelay</w:t>
+      </w:r>
+      <w:proofErr w:type="spellEnd"/>
+      <w:r>
+        <w:rPr>
+          <w:color w:val="0000FF"/>
+        </w:rPr>
+        <w:t xml:space="preserve"> </w:t>
+      </w:r>
+      <w:r>
+        <w:t>– V</w:t>
+      </w:r>
+      <w:r>
+        <w:t xml:space="preserve">alue for electromechanical + hardware delay </w:t>
+      </w:r>
+      <w:r>
+        <w:t>(</w:t>
+      </w:r>
+      <w:r>
+        <w:t>0.2 sec is the MOtoNMS default</w:t>
+      </w:r>
+      <w:r>
+        <w:t>, don’t change without a good reason!)</w:t>
+      </w:r>
+      <w:r>
+        <w:t xml:space="preserve"> </w:t>
+      </w:r>
+      <w:r>
+        <w:br/>
+      </w:r>
+    </w:p>
+    <w:p>
+      <w:pPr>
         <w:rPr>
           <w:rFonts w:ascii="Consolas" w:eastAsia="Times New Roman" w:hAnsi="Consolas" w:cs="Times New Roman"/>
+          <w:kern w:val="0"/>
+          <w:sz w:val="20"/>
+          <w:szCs w:val="20"/>
+          <w:lang w:eastAsia="en-AU"/>
+          <w14:ligatures w14:val="none"/>
+        </w:rPr>
+      </w:pPr>
+      <w:r>
+        <w:rPr>
+          <w:rFonts w:ascii="Consolas" w:eastAsia="Times New Roman" w:hAnsi="Consolas" w:cs="Times New Roman"/>
+          <w:noProof/>
           <w:kern w:val="0"/>
           <w:sz w:val="20"/>
           <w:szCs w:val="20"/>
@@ -1225,12 +1678,14 @@
       </w:r>
     </w:p>
     <w:p>
+      <w:proofErr w:type="spellStart"/>
       <w:r>
         <w:rPr>
           <w:color w:val="0000FF"/>
         </w:rPr>
         <w:t>thresholdFP</w:t>
       </w:r>
+      <w:proofErr w:type="spellEnd"/>
       <w:r>
         <w:rPr>
           <w:color w:val="0000FF"/>
@@ -1238,13 +1693,39 @@
         <w:t xml:space="preserve"> </w:t>
       </w:r>
       <w:r>
+        <w:t xml:space="preserve">– FP threshold, </w:t>
+      </w:r>
+      <w:r>
+        <w:t>only change if encountering errors</w:t>
+      </w:r>
+      <w:r>
+        <w:br/>
+      </w:r>
+      <w:r>
+        <w:br/>
+      </w:r>
+      <w:proofErr w:type="spellStart"/>
+      <w:r>
+        <w:rPr>
+          <w:color w:val="0000FF"/>
+        </w:rPr>
+        <w:t>analysisWindow</w:t>
+      </w:r>
+      <w:proofErr w:type="spellEnd"/>
+      <w:r>
+        <w:rPr>
+          <w:color w:val="0000FF"/>
+        </w:rPr>
+        <w:t xml:space="preserve"> </w:t>
+      </w:r>
+      <w:r>
         <w:t xml:space="preserve">– </w:t>
       </w:r>
       <w:r>
-        <w:t xml:space="preserve">FP threshold, </w:t>
-      </w:r>
-      <w:r>
-        <w:t>only change if encountering errors</w:t>
+        <w:t>Extra frames for analysis window</w:t>
+      </w:r>
+      <w:r>
+        <w:t xml:space="preserve"> (10-25 is standard for CEINMS)</w:t>
       </w:r>
       <w:r>
         <w:br/>
@@ -1252,12 +1733,14 @@
       <w:r>
         <w:br/>
       </w:r>
+      <w:proofErr w:type="spellStart"/>
       <w:r>
         <w:rPr>
           <w:color w:val="0000FF"/>
         </w:rPr>
-        <w:t>analysisWindow</w:t>
-      </w:r>
+        <w:t>paddingFrames</w:t>
+      </w:r>
+      <w:proofErr w:type="spellEnd"/>
       <w:r>
         <w:rPr>
           <w:color w:val="0000FF"/>
@@ -1265,42 +1748,15 @@
         <w:t xml:space="preserve"> </w:t>
       </w:r>
       <w:r>
-        <w:t xml:space="preserve">– </w:t>
-      </w:r>
-      <w:r>
-        <w:t>Extra frames for analysis window</w:t>
-      </w:r>
-      <w:r>
-        <w:t xml:space="preserve"> (10-25 is standard for CEINMS)</w:t>
-      </w:r>
-      <w:r>
-        <w:br/>
-      </w:r>
-      <w:r>
-        <w:br/>
-      </w:r>
-      <w:r>
-        <w:rPr>
-          <w:color w:val="0000FF"/>
-        </w:rPr>
-        <w:t>paddingFrames</w:t>
-      </w:r>
-      <w:r>
-        <w:rPr>
-          <w:color w:val="0000FF"/>
-        </w:rPr>
-        <w:t xml:space="preserve"> </w:t>
-      </w:r>
-      <w:r>
-        <w:t xml:space="preserve">– </w:t>
-      </w:r>
-      <w:r>
-        <w:t>How many frames to pad trials with (100 is sufficient in most cases)</w:t>
+        <w:t>– How many frames to pad trials with (100 is sufficient in most cases)</w:t>
       </w:r>
     </w:p>
     <w:p/>
     <w:p>
       <w:r>
+        <w:rPr>
+          <w:noProof/>
+        </w:rPr>
         <w:drawing>
           <wp:inline distT="0" distB="0" distL="0" distR="0" wp14:anchorId="4E972755" wp14:editId="028B63D9">
             <wp:extent cx="5731510" cy="257810"/>
@@ -1351,13 +1807,7 @@
         <w:t xml:space="preserve">he paths to both </w:t>
       </w:r>
       <w:r>
-        <w:t xml:space="preserve">the base data folder and the .xml </w:t>
-      </w:r>
-      <w:r>
-        <w:t>setup file</w:t>
-      </w:r>
-      <w:r>
-        <w:t xml:space="preserve"> </w:t>
+        <w:t xml:space="preserve">the base data folder and the .xml setup file </w:t>
       </w:r>
       <w:r>
         <w:t xml:space="preserve">need to be </w:t>
@@ -1411,11 +1861,22 @@
         <w:t xml:space="preserve"> </w:t>
       </w:r>
       <w:r>
-        <w:t>The script outputs the modified trials for each participant in their respective InputData folders:</w:t>
-      </w:r>
-    </w:p>
-    <w:p>
-      <w:r>
+        <w:t xml:space="preserve">The script outputs the modified trials for each participant in their respective </w:t>
+      </w:r>
+      <w:proofErr w:type="spellStart"/>
+      <w:r>
+        <w:t>InputData</w:t>
+      </w:r>
+      <w:proofErr w:type="spellEnd"/>
+      <w:r>
+        <w:t xml:space="preserve"> folders:</w:t>
+      </w:r>
+    </w:p>
+    <w:p>
+      <w:r>
+        <w:rPr>
+          <w:noProof/>
+        </w:rPr>
         <w:drawing>
           <wp:anchor distT="0" distB="0" distL="114300" distR="114300" simplePos="0" relativeHeight="251676672" behindDoc="0" locked="0" layoutInCell="1" allowOverlap="1" wp14:anchorId="20168801" wp14:editId="642AFAA7">
             <wp:simplePos x="0" y="0"/>
@@ -1467,6 +1928,9 @@
         </w:drawing>
       </w:r>
       <w:r>
+        <w:rPr>
+          <w:noProof/>
+        </w:rPr>
         <w:drawing>
           <wp:anchor distT="0" distB="0" distL="114300" distR="114300" simplePos="0" relativeHeight="251667456" behindDoc="0" locked="0" layoutInCell="1" allowOverlap="1" wp14:anchorId="0AB088EE" wp14:editId="03836E4C">
             <wp:simplePos x="0" y="0"/>
@@ -1523,6 +1987,9 @@
         </w:drawing>
       </w:r>
       <w:r>
+        <w:rPr>
+          <w:noProof/>
+        </w:rPr>
         <w:drawing>
           <wp:anchor distT="0" distB="0" distL="114300" distR="114300" simplePos="0" relativeHeight="251673600" behindDoc="0" locked="0" layoutInCell="1" allowOverlap="1" wp14:anchorId="4CACA172" wp14:editId="1C264721">
             <wp:simplePos x="0" y="0"/>
@@ -1579,6 +2046,9 @@
         </w:drawing>
       </w:r>
       <w:r>
+        <w:rPr>
+          <w:noProof/>
+        </w:rPr>
         <w:drawing>
           <wp:anchor distT="0" distB="0" distL="114300" distR="114300" simplePos="0" relativeHeight="251674624" behindDoc="0" locked="0" layoutInCell="1" allowOverlap="1" wp14:anchorId="5AD59D94" wp14:editId="35F1E68C">
             <wp:simplePos x="0" y="0"/>
@@ -1852,9 +2322,54 @@
     </w:p>
     <w:p/>
     <w:p/>
+    <w:p>
+      <w:r>
+        <w:rPr>
+          <w:b/>
+          <w:bCs/>
+          <w:i/>
+          <w:iCs/>
+        </w:rPr>
+        <w:t>Note:</w:t>
+      </w:r>
+      <w:r>
+        <w:t xml:space="preserve"> </w:t>
+      </w:r>
+      <w:r>
+        <w:rPr>
+          <w:b/>
+          <w:bCs/>
+        </w:rPr>
+        <w:t>All trials</w:t>
+      </w:r>
+      <w:r>
+        <w:t xml:space="preserve"> in the </w:t>
+      </w:r>
+      <w:proofErr w:type="spellStart"/>
+      <w:r>
+        <w:t>InputData</w:t>
+      </w:r>
+      <w:proofErr w:type="spellEnd"/>
+      <w:r>
+        <w:t xml:space="preserve"> folder have been adjusted to </w:t>
+      </w:r>
+      <w:r>
+        <w:rPr>
+          <w:b/>
+          <w:bCs/>
+        </w:rPr>
+        <w:t>start at frame #1</w:t>
+      </w:r>
+      <w:r>
+        <w:t xml:space="preserve"> for simplicity of calculations. </w:t>
+      </w:r>
+    </w:p>
     <w:p/>
     <w:p>
       <w:r>
+        <w:rPr>
+          <w:noProof/>
+        </w:rPr>
         <w:drawing>
           <wp:anchor distT="0" distB="0" distL="114300" distR="114300" simplePos="0" relativeHeight="251664384" behindDoc="0" locked="0" layoutInCell="1" allowOverlap="1" wp14:anchorId="3E93E298" wp14:editId="3A6F4C51">
             <wp:simplePos x="0" y="0"/>
@@ -1911,6 +2426,9 @@
         </w:drawing>
       </w:r>
       <w:r>
+        <w:rPr>
+          <w:noProof/>
+        </w:rPr>
         <w:drawing>
           <wp:anchor distT="0" distB="0" distL="114300" distR="114300" simplePos="0" relativeHeight="251675648" behindDoc="0" locked="0" layoutInCell="1" allowOverlap="1" wp14:anchorId="236C3B07" wp14:editId="62719508">
             <wp:simplePos x="0" y="0"/>
@@ -1967,6 +2485,9 @@
         </w:drawing>
       </w:r>
       <w:r>
+        <w:rPr>
+          <w:noProof/>
+        </w:rPr>
         <w:drawing>
           <wp:anchor distT="0" distB="0" distL="114300" distR="114300" simplePos="0" relativeHeight="251665408" behindDoc="0" locked="0" layoutInCell="1" allowOverlap="1" wp14:anchorId="3830C39C" wp14:editId="6F7123A6">
             <wp:simplePos x="0" y="0"/>
@@ -2023,13 +2544,7 @@
         </w:drawing>
       </w:r>
       <w:r>
-        <w:t xml:space="preserve">2) The EMG are classified and save into their </w:t>
-      </w:r>
-      <w:r>
-        <w:t>respective</w:t>
-      </w:r>
-      <w:r>
-        <w:t xml:space="preserve"> class folders:</w:t>
+        <w:t>2) The EMG are classified and save into their respective class folders:</w:t>
       </w:r>
     </w:p>
     <w:p/>
@@ -2272,6 +2787,9 @@
         </mc:AlternateContent>
       </w:r>
       <w:r>
+        <w:rPr>
+          <w:noProof/>
+        </w:rPr>
         <w:drawing>
           <wp:anchor distT="0" distB="0" distL="114300" distR="114300" simplePos="0" relativeHeight="251671552" behindDoc="0" locked="0" layoutInCell="1" allowOverlap="1" wp14:anchorId="1517DB9E" wp14:editId="3E0B8FA8">
             <wp:simplePos x="0" y="0"/>
@@ -2331,6 +2849,9 @@
     <w:p/>
     <w:p>
       <w:r>
+        <w:rPr>
+          <w:noProof/>
+        </w:rPr>
         <w:drawing>
           <wp:anchor distT="0" distB="0" distL="114300" distR="114300" simplePos="0" relativeHeight="251672576" behindDoc="0" locked="0" layoutInCell="1" allowOverlap="1" wp14:anchorId="6CC7E291" wp14:editId="7836C7BC">
             <wp:simplePos x="0" y="0"/>
@@ -2389,6 +2910,107 @@
     </w:p>
     <w:p>
       <w:r>
+        <w:t>4) A log file containing the Matlab command window output will be saved in the same folder as the “Base Folder”:</w:t>
+      </w:r>
+    </w:p>
+    <w:p>
+      <w:r>
+        <w:rPr>
+          <w:noProof/>
+        </w:rPr>
+        <w:drawing>
+          <wp:inline distT="0" distB="0" distL="0" distR="0" wp14:anchorId="7C92D022" wp14:editId="3F46AB47">
+            <wp:extent cx="1485900" cy="200025"/>
+            <wp:effectExtent l="0" t="0" r="0" b="9525"/>
+            <wp:docPr id="1629375042" name="Picture 1"/>
+            <wp:cNvGraphicFramePr>
+              <a:graphicFrameLocks xmlns:a="http://schemas.openxmlformats.org/drawingml/2006/main" noChangeAspect="1"/>
+            </wp:cNvGraphicFramePr>
+            <a:graphic xmlns:a="http://schemas.openxmlformats.org/drawingml/2006/main">
+              <a:graphicData uri="http://schemas.openxmlformats.org/drawingml/2006/picture">
+                <pic:pic xmlns:pic="http://schemas.openxmlformats.org/drawingml/2006/picture">
+                  <pic:nvPicPr>
+                    <pic:cNvPr id="1629375042" name=""/>
+                    <pic:cNvPicPr/>
+                  </pic:nvPicPr>
+                  <pic:blipFill rotWithShape="1">
+                    <a:blip r:embed="rId22"/>
+                    <a:srcRect l="3573" t="10347" r="3532" b="17210"/>
+                    <a:stretch/>
+                  </pic:blipFill>
+                  <pic:spPr bwMode="auto">
+                    <a:xfrm>
+                      <a:off x="0" y="0"/>
+                      <a:ext cx="1486697" cy="200132"/>
+                    </a:xfrm>
+                    <a:prstGeom prst="rect">
+                      <a:avLst/>
+                    </a:prstGeom>
+                    <a:ln>
+                      <a:noFill/>
+                    </a:ln>
+                    <a:extLst>
+                      <a:ext uri="{53640926-AAD7-44D8-BBD7-CCE9431645EC}">
+                        <a14:shadowObscured xmlns:a14="http://schemas.microsoft.com/office/drawing/2010/main"/>
+                      </a:ext>
+                    </a:extLst>
+                  </pic:spPr>
+                </pic:pic>
+              </a:graphicData>
+            </a:graphic>
+          </wp:inline>
+        </w:drawing>
+      </w:r>
+    </w:p>
+    <w:p>
+      <w:r>
+        <w:rPr>
+          <w:noProof/>
+        </w:rPr>
+        <w:drawing>
+          <wp:inline distT="0" distB="0" distL="0" distR="0" wp14:anchorId="623A4ECA" wp14:editId="37E82899">
+            <wp:extent cx="5731510" cy="369570"/>
+            <wp:effectExtent l="38100" t="38100" r="40640" b="30480"/>
+            <wp:docPr id="1728166150" name="Picture 1"/>
+            <wp:cNvGraphicFramePr>
+              <a:graphicFrameLocks xmlns:a="http://schemas.openxmlformats.org/drawingml/2006/main" noChangeAspect="1"/>
+            </wp:cNvGraphicFramePr>
+            <a:graphic xmlns:a="http://schemas.openxmlformats.org/drawingml/2006/main">
+              <a:graphicData uri="http://schemas.openxmlformats.org/drawingml/2006/picture">
+                <pic:pic xmlns:pic="http://schemas.openxmlformats.org/drawingml/2006/picture">
+                  <pic:nvPicPr>
+                    <pic:cNvPr id="1728166150" name=""/>
+                    <pic:cNvPicPr/>
+                  </pic:nvPicPr>
+                  <pic:blipFill>
+                    <a:blip r:embed="rId23"/>
+                    <a:stretch>
+                      <a:fillRect/>
+                    </a:stretch>
+                  </pic:blipFill>
+                  <pic:spPr>
+                    <a:xfrm>
+                      <a:off x="0" y="0"/>
+                      <a:ext cx="5731510" cy="369570"/>
+                    </a:xfrm>
+                    <a:prstGeom prst="rect">
+                      <a:avLst/>
+                    </a:prstGeom>
+                    <a:ln w="28575">
+                      <a:solidFill>
+                        <a:schemeClr val="tx1"/>
+                      </a:solidFill>
+                    </a:ln>
+                  </pic:spPr>
+                </pic:pic>
+              </a:graphicData>
+            </a:graphic>
+          </wp:inline>
+        </w:drawing>
+      </w:r>
+    </w:p>
+    <w:p>
+      <w:r>
         <w:br w:type="page"/>
       </w:r>
     </w:p>
@@ -2420,7 +3042,13 @@
         </w:numPr>
       </w:pPr>
       <w:r>
-        <w:t>Function to automatically generate acquisition.xml for each participant’s calibration &amp; execution folders</w:t>
+        <w:t>Function to automatically generate acquisition.xml</w:t>
+      </w:r>
+      <w:r>
+        <w:t xml:space="preserve"> and elaboration.xml</w:t>
+      </w:r>
+      <w:r>
+        <w:t xml:space="preserve"> for each participant’s calibration &amp; execution folders</w:t>
       </w:r>
       <w:r>
         <w:br/>
@@ -2450,7 +3078,13 @@
         </w:numPr>
       </w:pPr>
       <w:r>
-        <w:t>Function to automatically generate trial specific excitationGenerator.xml and other CEINMS setup files where bad quality EMG are synthesized (instead of having a single setup file for the whole acquisition)</w:t>
+        <w:t xml:space="preserve">Function to automatically generate trial specific excitationGenerator.xml and other CEINMS setup files where bad quality EMG are synthesized (instead of </w:t>
+      </w:r>
+      <w:r>
+        <w:t xml:space="preserve">the standard approach of </w:t>
+      </w:r>
+      <w:r>
+        <w:t>having a single setup file for the whole acquisition)</w:t>
       </w:r>
       <w:r>
         <w:br/>
@@ -2820,6 +3454,119 @@
       </w:rPr>
     </w:lvl>
   </w:abstractNum>
+  <w:abstractNum w:abstractNumId="3" w15:restartNumberingAfterBreak="0">
+    <w:nsid w:val="62366BB3"/>
+    <w:multiLevelType w:val="hybridMultilevel"/>
+    <w:tmpl w:val="4C441E18"/>
+    <w:lvl w:ilvl="0" w:tplc="0C090001">
+      <w:start w:val="1"/>
+      <w:numFmt w:val="bullet"/>
+      <w:lvlText w:val=""/>
+      <w:lvlJc w:val="left"/>
+      <w:pPr>
+        <w:ind w:left="825" w:hanging="360"/>
+      </w:pPr>
+      <w:rPr>
+        <w:rFonts w:ascii="Symbol" w:hAnsi="Symbol" w:hint="default"/>
+      </w:rPr>
+    </w:lvl>
+    <w:lvl w:ilvl="1" w:tplc="0C090003">
+      <w:start w:val="1"/>
+      <w:numFmt w:val="bullet"/>
+      <w:lvlText w:val="o"/>
+      <w:lvlJc w:val="left"/>
+      <w:pPr>
+        <w:ind w:left="1545" w:hanging="360"/>
+      </w:pPr>
+      <w:rPr>
+        <w:rFonts w:ascii="Courier New" w:hAnsi="Courier New" w:cs="Courier New" w:hint="default"/>
+      </w:rPr>
+    </w:lvl>
+    <w:lvl w:ilvl="2" w:tplc="0C090005" w:tentative="1">
+      <w:start w:val="1"/>
+      <w:numFmt w:val="bullet"/>
+      <w:lvlText w:val=""/>
+      <w:lvlJc w:val="left"/>
+      <w:pPr>
+        <w:ind w:left="2265" w:hanging="360"/>
+      </w:pPr>
+      <w:rPr>
+        <w:rFonts w:ascii="Wingdings" w:hAnsi="Wingdings" w:hint="default"/>
+      </w:rPr>
+    </w:lvl>
+    <w:lvl w:ilvl="3" w:tplc="0C090001" w:tentative="1">
+      <w:start w:val="1"/>
+      <w:numFmt w:val="bullet"/>
+      <w:lvlText w:val=""/>
+      <w:lvlJc w:val="left"/>
+      <w:pPr>
+        <w:ind w:left="2985" w:hanging="360"/>
+      </w:pPr>
+      <w:rPr>
+        <w:rFonts w:ascii="Symbol" w:hAnsi="Symbol" w:hint="default"/>
+      </w:rPr>
+    </w:lvl>
+    <w:lvl w:ilvl="4" w:tplc="0C090003" w:tentative="1">
+      <w:start w:val="1"/>
+      <w:numFmt w:val="bullet"/>
+      <w:lvlText w:val="o"/>
+      <w:lvlJc w:val="left"/>
+      <w:pPr>
+        <w:ind w:left="3705" w:hanging="360"/>
+      </w:pPr>
+      <w:rPr>
+        <w:rFonts w:ascii="Courier New" w:hAnsi="Courier New" w:cs="Courier New" w:hint="default"/>
+      </w:rPr>
+    </w:lvl>
+    <w:lvl w:ilvl="5" w:tplc="0C090005" w:tentative="1">
+      <w:start w:val="1"/>
+      <w:numFmt w:val="bullet"/>
+      <w:lvlText w:val=""/>
+      <w:lvlJc w:val="left"/>
+      <w:pPr>
+        <w:ind w:left="4425" w:hanging="360"/>
+      </w:pPr>
+      <w:rPr>
+        <w:rFonts w:ascii="Wingdings" w:hAnsi="Wingdings" w:hint="default"/>
+      </w:rPr>
+    </w:lvl>
+    <w:lvl w:ilvl="6" w:tplc="0C090001" w:tentative="1">
+      <w:start w:val="1"/>
+      <w:numFmt w:val="bullet"/>
+      <w:lvlText w:val=""/>
+      <w:lvlJc w:val="left"/>
+      <w:pPr>
+        <w:ind w:left="5145" w:hanging="360"/>
+      </w:pPr>
+      <w:rPr>
+        <w:rFonts w:ascii="Symbol" w:hAnsi="Symbol" w:hint="default"/>
+      </w:rPr>
+    </w:lvl>
+    <w:lvl w:ilvl="7" w:tplc="0C090003" w:tentative="1">
+      <w:start w:val="1"/>
+      <w:numFmt w:val="bullet"/>
+      <w:lvlText w:val="o"/>
+      <w:lvlJc w:val="left"/>
+      <w:pPr>
+        <w:ind w:left="5865" w:hanging="360"/>
+      </w:pPr>
+      <w:rPr>
+        <w:rFonts w:ascii="Courier New" w:hAnsi="Courier New" w:cs="Courier New" w:hint="default"/>
+      </w:rPr>
+    </w:lvl>
+    <w:lvl w:ilvl="8" w:tplc="0C090005" w:tentative="1">
+      <w:start w:val="1"/>
+      <w:numFmt w:val="bullet"/>
+      <w:lvlText w:val=""/>
+      <w:lvlJc w:val="left"/>
+      <w:pPr>
+        <w:ind w:left="6585" w:hanging="360"/>
+      </w:pPr>
+      <w:rPr>
+        <w:rFonts w:ascii="Wingdings" w:hAnsi="Wingdings" w:hint="default"/>
+      </w:rPr>
+    </w:lvl>
+  </w:abstractNum>
   <w:num w:numId="1" w16cid:durableId="138811784">
     <w:abstractNumId w:val="1"/>
   </w:num>
@@ -2828,6 +3575,9 @@
   </w:num>
   <w:num w:numId="3" w16cid:durableId="1550922838">
     <w:abstractNumId w:val="0"/>
+  </w:num>
+  <w:num w:numId="4" w16cid:durableId="236674453">
+    <w:abstractNumId w:val="3"/>
   </w:num>
 </w:numbering>
 </file>
@@ -3232,6 +3982,7 @@
   <w:style w:type="paragraph" w:default="1" w:styleId="Normal">
     <w:name w:val="Normal"/>
     <w:qFormat/>
+    <w:rsid w:val="00881C15"/>
   </w:style>
   <w:style w:type="paragraph" w:styleId="Heading1">
     <w:name w:val="heading 1"/>

</xml_diff>

<commit_message>
Added automatic detection of Motion Direction
Motion Direction, which is needed for acquisition.xml and correct IK down the line, is now (with some excellent advice from Claire Crossley) detected automatically through two new tags (CoordinateSystemOrientation & PelvisMarkers) in the autoC3Dsetup.xml. The order of PelvisMarkers is crucial for correct function, which has been updated and highlited in the User Guide.docx.
</commit_message>
<xml_diff>
--- a/User Guide.docx
+++ b/User Guide.docx
@@ -42,15 +42,7 @@
     </w:p>
     <w:p>
       <w:r>
-        <w:t xml:space="preserve">This is a tool for automatically evaluating the quality of a biomechanical trial (in .c3d format) involving the use of marker-driven motion capture, </w:t>
-      </w:r>
-      <w:proofErr w:type="spellStart"/>
-      <w:r>
-        <w:t>forceplates</w:t>
-      </w:r>
-      <w:proofErr w:type="spellEnd"/>
-      <w:r>
-        <w:t xml:space="preserve"> (from here on referred to as FP), and surface EMG.</w:t>
+        <w:t>This is a tool for automatically evaluating the quality of a biomechanical trial (in .c3d format) involving the use of marker-driven motion capture, forceplates (from here on referred to as FP), and surface EMG.</w:t>
       </w:r>
     </w:p>
     <w:p>
@@ -79,6 +71,30 @@
     <w:p>
       <w:pPr>
         <w:pStyle w:val="ListParagraph"/>
+        <w:numPr>
+          <w:ilvl w:val="1"/>
+          <w:numId w:val="1"/>
+        </w:numPr>
+      </w:pPr>
+      <w:r>
+        <w:t>If yes, what is the m</w:t>
+      </w:r>
+      <w:r>
+        <w:t xml:space="preserve">otion </w:t>
+      </w:r>
+      <w:r>
+        <w:t>d</w:t>
+      </w:r>
+      <w:r>
+        <w:t>irection</w:t>
+      </w:r>
+      <w:r>
+        <w:t xml:space="preserve"> throughout the trial</w:t>
+      </w:r>
+    </w:p>
+    <w:p>
+      <w:pPr>
+        <w:pStyle w:val="ListParagraph"/>
       </w:pPr>
     </w:p>
     <w:p>
@@ -299,15 +315,7 @@
         <w:t>EMG Figures</w:t>
       </w:r>
       <w:r>
-        <w:t>” folder for each participant, where the classified EMG can be found. Furthermore, it creates an “</w:t>
-      </w:r>
-      <w:proofErr w:type="spellStart"/>
-      <w:r>
-        <w:t>InputData</w:t>
-      </w:r>
-      <w:proofErr w:type="spellEnd"/>
-      <w:r>
-        <w:t>” folder and places the modified Calibration/Execution .c3d trials into appropriate folders.</w:t>
+        <w:t>” folder for each participant, where the classified EMG can be found. Furthermore, it creates an “InputData” folder and places the modified Calibration/Execution .c3d trials into appropriate folders.</w:t>
       </w:r>
       <w:r>
         <w:br w:type="page"/>
@@ -445,15 +453,7 @@
         <w:t xml:space="preserve"> </w:t>
       </w:r>
       <w:r>
-        <w:t xml:space="preserve">Variable names in Matlab cannot start with a number and are automatically renamed by </w:t>
-      </w:r>
-      <w:proofErr w:type="spellStart"/>
-      <w:r>
-        <w:t>btk</w:t>
-      </w:r>
-      <w:proofErr w:type="spellEnd"/>
-      <w:r>
-        <w:t xml:space="preserve"> (e.g., EMG name in .c3d 1BFLH is renamed to </w:t>
+        <w:t xml:space="preserve">Variable names in Matlab cannot start with a number and are automatically renamed by btk (e.g., EMG name in .c3d 1BFLH is renamed to </w:t>
       </w:r>
       <w:r>
         <w:rPr>
@@ -471,7 +471,6 @@
       <w:r>
         <w:t xml:space="preserve">channels with the included </w:t>
       </w:r>
-      <w:proofErr w:type="spellStart"/>
       <w:r>
         <w:rPr>
           <w:rFonts w:ascii="Consolas" w:eastAsia="Times New Roman" w:hAnsi="Consolas" w:cs="Times New Roman"/>
@@ -481,9 +480,230 @@
           <w:lang w:eastAsia="en-AU"/>
           <w14:ligatures w14:val="none"/>
         </w:rPr>
-        <w:t>overwriteEMGNames</w:t>
-      </w:r>
-      <w:proofErr w:type="spellEnd"/>
+        <w:t xml:space="preserve">overwriteEMGNames </w:t>
+      </w:r>
+      <w:r>
+        <w:t xml:space="preserve">function (set </w:t>
+      </w:r>
+      <w:r>
+        <w:t>overwriteEMGNames = true</w:t>
+      </w:r>
+      <w:r>
+        <w:t>; in the script and provide new channel names</w:t>
+      </w:r>
+      <w:r>
+        <w:t xml:space="preserve"> in the autoC3Dsetup.xml under</w:t>
+      </w:r>
+      <w:r>
+        <w:t xml:space="preserve"> </w:t>
+      </w:r>
+      <w:r>
+        <w:rPr>
+          <w:color w:val="0000FF"/>
+        </w:rPr>
+        <w:t>RenamedChannels</w:t>
+      </w:r>
+      <w:r>
+        <w:rPr>
+          <w:color w:val="0000FF"/>
+        </w:rPr>
+        <w:br/>
+      </w:r>
+    </w:p>
+    <w:p>
+      <w:pPr>
+        <w:pStyle w:val="ListParagraph"/>
+        <w:numPr>
+          <w:ilvl w:val="0"/>
+          <w:numId w:val="4"/>
+        </w:numPr>
+      </w:pPr>
+      <w:r>
+        <w:rPr>
+          <w:b/>
+          <w:bCs/>
+        </w:rPr>
+        <w:t xml:space="preserve">Simultaneous foot strike </w:t>
+      </w:r>
+      <w:r>
+        <w:rPr>
+          <w:b/>
+          <w:bCs/>
+        </w:rPr>
+        <w:t>on</w:t>
+      </w:r>
+      <w:r>
+        <w:rPr>
+          <w:b/>
+          <w:bCs/>
+        </w:rPr>
+        <w:t xml:space="preserve"> two FP</w:t>
+      </w:r>
+      <w:r>
+        <w:t xml:space="preserve"> </w:t>
+      </w:r>
+      <w:r>
+        <w:t>–</w:t>
+      </w:r>
+      <w:r>
+        <w:t xml:space="preserve"> </w:t>
+      </w:r>
+      <w:r>
+        <w:t xml:space="preserve">If </w:t>
+      </w:r>
+      <w:r>
+        <w:t xml:space="preserve">a foot simultaneously strikes </w:t>
+      </w:r>
+      <w:r>
+        <w:t>two FP</w:t>
+      </w:r>
+      <w:r>
+        <w:t xml:space="preserve">, </w:t>
+      </w:r>
+      <w:r>
+        <w:t>the</w:t>
+      </w:r>
+      <w:r>
+        <w:t xml:space="preserve"> script will </w:t>
+      </w:r>
+      <w:r>
+        <w:t xml:space="preserve">designate this event as ‘full foot on FP - false’, which is only an issue if the two FP are touching (no distance between corners) and thus could be combined to calculate a single GRF </w:t>
+      </w:r>
+      <w:r>
+        <w:br/>
+      </w:r>
+    </w:p>
+    <w:p>
+      <w:pPr>
+        <w:pStyle w:val="ListParagraph"/>
+        <w:numPr>
+          <w:ilvl w:val="0"/>
+          <w:numId w:val="4"/>
+        </w:numPr>
+      </w:pPr>
+      <w:r>
+        <w:rPr>
+          <w:b/>
+          <w:bCs/>
+        </w:rPr>
+        <w:t>Inconsistent number of markers/EMG/FP between trials</w:t>
+      </w:r>
+      <w:r>
+        <w:t xml:space="preserve"> – The script expects a </w:t>
+      </w:r>
+      <w:r>
+        <w:t>consistent number of markers/EMG/FP between</w:t>
+      </w:r>
+      <w:r>
+        <w:t xml:space="preserve"> all investigated</w:t>
+      </w:r>
+      <w:r>
+        <w:t xml:space="preserve"> trials</w:t>
+      </w:r>
+      <w:r>
+        <w:t xml:space="preserve"> and will</w:t>
+      </w:r>
+      <w:r>
+        <w:t xml:space="preserve"> not work correctly if the number of </w:t>
+      </w:r>
+      <w:r>
+        <w:t xml:space="preserve">e.g., </w:t>
+      </w:r>
+      <w:r>
+        <w:t>FP varies</w:t>
+      </w:r>
+      <w:r>
+        <w:t xml:space="preserve">. For such cases, separate the trials into consistent parts and make a </w:t>
+      </w:r>
+      <w:r>
+        <w:t>autoC3Dsetup.xml</w:t>
+      </w:r>
+      <w:r>
+        <w:t xml:space="preserve"> for each and run the script for every part</w:t>
+      </w:r>
+      <w:r>
+        <w:br/>
+      </w:r>
+    </w:p>
+    <w:p>
+      <w:pPr>
+        <w:pStyle w:val="ListParagraph"/>
+        <w:numPr>
+          <w:ilvl w:val="0"/>
+          <w:numId w:val="4"/>
+        </w:numPr>
+      </w:pPr>
+      <w:r>
+        <w:rPr>
+          <w:b/>
+          <w:bCs/>
+        </w:rPr>
+        <w:t>Foot on FP for static trials</w:t>
+      </w:r>
+      <w:r>
+        <w:t xml:space="preserve"> – The </w:t>
+      </w:r>
+      <w:r>
+        <w:t xml:space="preserve">script will not detect foot on </w:t>
+      </w:r>
+      <w:r>
+        <w:t>FP</w:t>
+      </w:r>
+      <w:r>
+        <w:t xml:space="preserve"> for trials where person stands on </w:t>
+      </w:r>
+      <w:r>
+        <w:t>FP</w:t>
+      </w:r>
+      <w:r>
+        <w:t xml:space="preserve"> for the whole duration of the trial (e.g.</w:t>
+      </w:r>
+      <w:r>
+        <w:t>,</w:t>
+      </w:r>
+      <w:r>
+        <w:t xml:space="preserve"> calibration/static trials)</w:t>
+      </w:r>
+      <w:r>
+        <w:t>, but</w:t>
+      </w:r>
+      <w:r>
+        <w:t xml:space="preserve"> </w:t>
+      </w:r>
+      <w:r>
+        <w:t xml:space="preserve">this information is </w:t>
+      </w:r>
+      <w:r>
+        <w:t>not relevant</w:t>
+      </w:r>
+      <w:r>
+        <w:t xml:space="preserve"> </w:t>
+      </w:r>
+      <w:r>
+        <w:t>for standard NMS modelling</w:t>
+      </w:r>
+      <w:r>
+        <w:br/>
+      </w:r>
+    </w:p>
+    <w:p>
+      <w:pPr>
+        <w:pStyle w:val="ListParagraph"/>
+        <w:numPr>
+          <w:ilvl w:val="0"/>
+          <w:numId w:val="4"/>
+        </w:numPr>
+      </w:pPr>
+      <w:r>
+        <w:rPr>
+          <w:b/>
+          <w:bCs/>
+        </w:rPr>
+        <w:t>Trials without recorded EMG</w:t>
+      </w:r>
+      <w:r>
+        <w:t xml:space="preserve"> – The script can be run on trials without EMG by setting </w:t>
+      </w:r>
       <w:r>
         <w:rPr>
           <w:rFonts w:ascii="Consolas" w:eastAsia="Times New Roman" w:hAnsi="Consolas" w:cs="Times New Roman"/>
@@ -493,319 +713,10 @@
           <w:lang w:eastAsia="en-AU"/>
           <w14:ligatures w14:val="none"/>
         </w:rPr>
-        <w:t xml:space="preserve"> </w:t>
-      </w:r>
-      <w:r>
-        <w:t xml:space="preserve">function (set </w:t>
-      </w:r>
-      <w:proofErr w:type="spellStart"/>
-      <w:r>
-        <w:t>overwriteEMGNames</w:t>
-      </w:r>
-      <w:proofErr w:type="spellEnd"/>
-      <w:r>
-        <w:t xml:space="preserve"> = true</w:t>
-      </w:r>
-      <w:r>
-        <w:t>; in the script and provide new channel names</w:t>
-      </w:r>
-      <w:r>
-        <w:t xml:space="preserve"> in the autoC3Dsetup.xml under</w:t>
-      </w:r>
-      <w:r>
-        <w:t xml:space="preserve"> </w:t>
-      </w:r>
-      <w:proofErr w:type="spellStart"/>
-      <w:r>
-        <w:rPr>
-          <w:color w:val="0000FF"/>
-        </w:rPr>
-        <w:t>RenamedChannels</w:t>
-      </w:r>
-      <w:proofErr w:type="spellEnd"/>
-      <w:r>
-        <w:rPr>
-          <w:color w:val="0000FF"/>
-        </w:rPr>
-        <w:br/>
-      </w:r>
-    </w:p>
-    <w:p>
-      <w:pPr>
-        <w:pStyle w:val="ListParagraph"/>
-        <w:numPr>
-          <w:ilvl w:val="0"/>
-          <w:numId w:val="4"/>
-        </w:numPr>
-      </w:pPr>
-      <w:r>
-        <w:rPr>
-          <w:b/>
-          <w:bCs/>
-        </w:rPr>
-        <w:t xml:space="preserve">Simultaneous foot strike </w:t>
-      </w:r>
-      <w:r>
-        <w:rPr>
-          <w:b/>
-          <w:bCs/>
-        </w:rPr>
-        <w:t>on</w:t>
-      </w:r>
-      <w:r>
-        <w:rPr>
-          <w:b/>
-          <w:bCs/>
-        </w:rPr>
-        <w:t xml:space="preserve"> two FP</w:t>
-      </w:r>
-      <w:r>
-        <w:t xml:space="preserve"> </w:t>
-      </w:r>
-      <w:r>
-        <w:t>–</w:t>
-      </w:r>
-      <w:r>
-        <w:t xml:space="preserve"> </w:t>
-      </w:r>
-      <w:r>
-        <w:t xml:space="preserve">If </w:t>
-      </w:r>
-      <w:r>
-        <w:t xml:space="preserve">a foot simultaneously strikes </w:t>
-      </w:r>
-      <w:r>
-        <w:t>two FP</w:t>
-      </w:r>
-      <w:r>
-        <w:t xml:space="preserve">, </w:t>
-      </w:r>
-      <w:r>
-        <w:t>the</w:t>
-      </w:r>
-      <w:r>
-        <w:t xml:space="preserve"> script will </w:t>
-      </w:r>
-      <w:r>
-        <w:t xml:space="preserve">designate this event as ‘full foot on FP - false’, which is only an issue if the two FP are touching (no distance between corners) and thus could be combined to calculate a single GRF </w:t>
-      </w:r>
-      <w:r>
-        <w:br/>
-      </w:r>
-    </w:p>
-    <w:p>
-      <w:pPr>
-        <w:pStyle w:val="ListParagraph"/>
-        <w:numPr>
-          <w:ilvl w:val="0"/>
-          <w:numId w:val="4"/>
-        </w:numPr>
-      </w:pPr>
-      <w:r>
-        <w:rPr>
-          <w:b/>
-          <w:bCs/>
-        </w:rPr>
-        <w:t>Inconsistent number of markers/EMG/FP between trials</w:t>
-      </w:r>
-      <w:r>
-        <w:t xml:space="preserve"> – The script expects a </w:t>
-      </w:r>
-      <w:r>
-        <w:t>consistent number of markers/EMG/FP between</w:t>
-      </w:r>
-      <w:r>
-        <w:t xml:space="preserve"> all investigated</w:t>
-      </w:r>
-      <w:r>
-        <w:t xml:space="preserve"> trials</w:t>
-      </w:r>
-      <w:r>
-        <w:t xml:space="preserve"> and will</w:t>
-      </w:r>
-      <w:r>
-        <w:t xml:space="preserve"> not work correctly if the number of </w:t>
-      </w:r>
-      <w:r>
-        <w:t xml:space="preserve">e.g., </w:t>
-      </w:r>
-      <w:r>
-        <w:t>FP varies</w:t>
-      </w:r>
-      <w:r>
-        <w:t xml:space="preserve">. For such cases, separate the trials into consistent parts and make a </w:t>
-      </w:r>
-      <w:r>
-        <w:t>autoC3Dsetup.xml</w:t>
-      </w:r>
-      <w:r>
-        <w:t xml:space="preserve"> for each and run the script for every part</w:t>
-      </w:r>
-      <w:r>
-        <w:br/>
-      </w:r>
-    </w:p>
-    <w:p>
-      <w:pPr>
-        <w:pStyle w:val="ListParagraph"/>
-        <w:numPr>
-          <w:ilvl w:val="0"/>
-          <w:numId w:val="4"/>
-        </w:numPr>
-      </w:pPr>
-      <w:r>
-        <w:rPr>
-          <w:b/>
-          <w:bCs/>
-        </w:rPr>
-        <w:t>Foot on FP for static trials</w:t>
-      </w:r>
-      <w:r>
-        <w:t xml:space="preserve"> – The </w:t>
-      </w:r>
-      <w:r>
-        <w:t xml:space="preserve">script will not detect foot on </w:t>
-      </w:r>
-      <w:r>
-        <w:t>FP</w:t>
-      </w:r>
-      <w:r>
-        <w:t xml:space="preserve"> for trials where person stands on </w:t>
-      </w:r>
-      <w:r>
-        <w:t>FP</w:t>
-      </w:r>
-      <w:r>
-        <w:t xml:space="preserve"> for the whole duration of the trial (e.g.</w:t>
-      </w:r>
-      <w:r>
-        <w:t>,</w:t>
-      </w:r>
-      <w:r>
-        <w:t xml:space="preserve"> calibration/static trials)</w:t>
-      </w:r>
-      <w:r>
-        <w:t>, but</w:t>
-      </w:r>
-      <w:r>
-        <w:t xml:space="preserve"> </w:t>
-      </w:r>
-      <w:r>
-        <w:t xml:space="preserve">this information is </w:t>
-      </w:r>
-      <w:r>
-        <w:t>not relevant</w:t>
-      </w:r>
-      <w:r>
-        <w:t xml:space="preserve"> </w:t>
-      </w:r>
-      <w:r>
-        <w:t>for standard NMS modelling</w:t>
-      </w:r>
-      <w:r>
-        <w:br/>
-      </w:r>
-    </w:p>
-    <w:p>
-      <w:pPr>
-        <w:pStyle w:val="ListParagraph"/>
-        <w:numPr>
-          <w:ilvl w:val="0"/>
-          <w:numId w:val="4"/>
-        </w:numPr>
-      </w:pPr>
-      <w:r>
-        <w:rPr>
-          <w:b/>
-          <w:bCs/>
-        </w:rPr>
-        <w:t>T</w:t>
-      </w:r>
-      <w:r>
-        <w:rPr>
-          <w:b/>
-          <w:bCs/>
-        </w:rPr>
-        <w:t>rials</w:t>
-      </w:r>
-      <w:r>
-        <w:rPr>
-          <w:b/>
-          <w:bCs/>
-        </w:rPr>
-        <w:t xml:space="preserve"> without recorded EMG</w:t>
-      </w:r>
-      <w:r>
-        <w:t xml:space="preserve"> – The script</w:t>
-      </w:r>
-      <w:r>
-        <w:t xml:space="preserve"> can be run on trials without EMG by setting </w:t>
-      </w:r>
-      <w:proofErr w:type="spellStart"/>
-      <w:r>
-        <w:rPr>
-          <w:rFonts w:ascii="Consolas" w:eastAsia="Times New Roman" w:hAnsi="Consolas" w:cs="Times New Roman"/>
-          <w:kern w:val="0"/>
-          <w:sz w:val="20"/>
-          <w:szCs w:val="20"/>
-          <w:lang w:eastAsia="en-AU"/>
-          <w14:ligatures w14:val="none"/>
-        </w:rPr>
-        <w:t>runEMGClass</w:t>
-      </w:r>
-      <w:proofErr w:type="spellEnd"/>
-      <w:r>
-        <w:rPr>
-          <w:rFonts w:ascii="Consolas" w:eastAsia="Times New Roman" w:hAnsi="Consolas" w:cs="Times New Roman"/>
-          <w:kern w:val="0"/>
-          <w:sz w:val="20"/>
-          <w:szCs w:val="20"/>
-          <w:lang w:eastAsia="en-AU"/>
-          <w14:ligatures w14:val="none"/>
-        </w:rPr>
-        <w:t xml:space="preserve"> = </w:t>
-      </w:r>
-      <w:r>
-        <w:rPr>
-          <w:rFonts w:ascii="Consolas" w:eastAsia="Times New Roman" w:hAnsi="Consolas" w:cs="Times New Roman"/>
-          <w:kern w:val="0"/>
-          <w:sz w:val="20"/>
-          <w:szCs w:val="20"/>
-          <w:lang w:eastAsia="en-AU"/>
-          <w14:ligatures w14:val="none"/>
-        </w:rPr>
-        <w:t>false</w:t>
-      </w:r>
-      <w:r>
-        <w:rPr>
-          <w:rFonts w:ascii="Consolas" w:eastAsia="Times New Roman" w:hAnsi="Consolas" w:cs="Times New Roman"/>
-          <w:kern w:val="0"/>
-          <w:sz w:val="20"/>
-          <w:szCs w:val="20"/>
-          <w:lang w:eastAsia="en-AU"/>
-          <w14:ligatures w14:val="none"/>
-        </w:rPr>
-        <w:t>;</w:t>
-      </w:r>
-      <w:r>
-        <w:rPr>
-          <w:rFonts w:ascii="Consolas" w:eastAsia="Times New Roman" w:hAnsi="Consolas" w:cs="Times New Roman"/>
-          <w:kern w:val="0"/>
-          <w:sz w:val="20"/>
-          <w:szCs w:val="20"/>
-          <w:lang w:eastAsia="en-AU"/>
-          <w14:ligatures w14:val="none"/>
-        </w:rPr>
-        <w:t xml:space="preserve"> </w:t>
-      </w:r>
-      <w:r>
-        <w:t xml:space="preserve">in the main script, but this is not standard for NMS and thus has </w:t>
-      </w:r>
-      <w:r>
-        <w:t xml:space="preserve">not </w:t>
-      </w:r>
-      <w:r>
-        <w:t>been tested extensively</w:t>
+        <w:t xml:space="preserve">runEMGClass = false; </w:t>
+      </w:r>
+      <w:r>
+        <w:t>in the main script, but this is not standard for NMS and thus has not been tested extensively</w:t>
       </w:r>
     </w:p>
     <w:p>
@@ -1188,11 +1099,9 @@
       <w:r>
         <w:t>can be found in the “</w:t>
       </w:r>
-      <w:proofErr w:type="spellStart"/>
       <w:r>
         <w:t>templatesXML</w:t>
       </w:r>
-      <w:proofErr w:type="spellEnd"/>
       <w:r>
         <w:t>” folder)</w:t>
       </w:r>
@@ -1201,6 +1110,77 @@
       </w:r>
       <w:r>
         <w:t xml:space="preserve">  </w:t>
+      </w:r>
+    </w:p>
+    <w:p>
+      <w:r>
+        <w:rPr>
+          <w:noProof/>
+        </w:rPr>
+        <w:drawing>
+          <wp:inline distT="0" distB="0" distL="0" distR="0" wp14:anchorId="51DF54DB" wp14:editId="76267FE7">
+            <wp:extent cx="3209925" cy="495300"/>
+            <wp:effectExtent l="38100" t="38100" r="47625" b="38100"/>
+            <wp:docPr id="1546417599" name="Picture 1"/>
+            <wp:cNvGraphicFramePr>
+              <a:graphicFrameLocks xmlns:a="http://schemas.openxmlformats.org/drawingml/2006/main" noChangeAspect="1"/>
+            </wp:cNvGraphicFramePr>
+            <a:graphic xmlns:a="http://schemas.openxmlformats.org/drawingml/2006/main">
+              <a:graphicData uri="http://schemas.openxmlformats.org/drawingml/2006/picture">
+                <pic:pic xmlns:pic="http://schemas.openxmlformats.org/drawingml/2006/picture">
+                  <pic:nvPicPr>
+                    <pic:cNvPr id="1546417599" name=""/>
+                    <pic:cNvPicPr/>
+                  </pic:nvPicPr>
+                  <pic:blipFill rotWithShape="1">
+                    <a:blip r:embed="rId8"/>
+                    <a:srcRect t="7143"/>
+                    <a:stretch/>
+                  </pic:blipFill>
+                  <pic:spPr bwMode="auto">
+                    <a:xfrm>
+                      <a:off x="0" y="0"/>
+                      <a:ext cx="3210373" cy="495369"/>
+                    </a:xfrm>
+                    <a:prstGeom prst="rect">
+                      <a:avLst/>
+                    </a:prstGeom>
+                    <a:ln w="28575">
+                      <a:solidFill>
+                        <a:schemeClr val="tx1"/>
+                      </a:solidFill>
+                    </a:ln>
+                    <a:extLst>
+                      <a:ext uri="{53640926-AAD7-44D8-BBD7-CCE9431645EC}">
+                        <a14:shadowObscured xmlns:a14="http://schemas.microsoft.com/office/drawing/2010/main"/>
+                      </a:ext>
+                    </a:extLst>
+                  </pic:spPr>
+                </pic:pic>
+              </a:graphicData>
+            </a:graphic>
+          </wp:inline>
+        </w:drawing>
+      </w:r>
+    </w:p>
+    <w:p>
+      <w:r>
+        <w:rPr>
+          <w:color w:val="0000FF"/>
+        </w:rPr>
+        <w:t xml:space="preserve">CoordinateSystemOrientation </w:t>
+      </w:r>
+      <w:r>
+        <w:t>– Orientation of the lab coordinate system needed for automatic trial motion direction detection. First axis is the motion direction throughout the majority of your trials, second is the vertical axis, third is the one that remains</w:t>
+      </w:r>
+      <w:r>
+        <w:t xml:space="preserve"> (for further information see: </w:t>
+      </w:r>
+      <w:r>
+        <w:t>https://rehabenggroup.github.io/MOtoNMS/manual/acquisitionInterface.html#setup-files</w:t>
+      </w:r>
+      <w:r>
+        <w:t>)</w:t>
       </w:r>
     </w:p>
     <w:p>
@@ -1224,7 +1204,7 @@
                     <pic:cNvPicPr/>
                   </pic:nvPicPr>
                   <pic:blipFill rotWithShape="1">
-                    <a:blip r:embed="rId8"/>
+                    <a:blip r:embed="rId9"/>
                     <a:srcRect t="4167"/>
                     <a:stretch/>
                   </pic:blipFill>
@@ -1255,14 +1235,12 @@
       </w:r>
     </w:p>
     <w:p>
-      <w:proofErr w:type="spellStart"/>
       <w:r>
         <w:rPr>
           <w:color w:val="0000FF"/>
         </w:rPr>
         <w:t>SubjectCodes</w:t>
       </w:r>
-      <w:proofErr w:type="spellEnd"/>
       <w:r>
         <w:t xml:space="preserve"> – </w:t>
       </w:r>
@@ -1278,19 +1256,11 @@
       <w:r>
         <w:br/>
       </w:r>
-      <w:proofErr w:type="spellStart"/>
       <w:r>
         <w:rPr>
           <w:color w:val="0000FF"/>
         </w:rPr>
-        <w:t>InstrumentedLeg</w:t>
-      </w:r>
-      <w:proofErr w:type="spellEnd"/>
-      <w:r>
-        <w:rPr>
-          <w:color w:val="0000FF"/>
-        </w:rPr>
-        <w:t xml:space="preserve"> </w:t>
+        <w:t xml:space="preserve">InstrumentedLeg </w:t>
       </w:r>
       <w:r>
         <w:t xml:space="preserve">– </w:t>
@@ -1308,11 +1278,12 @@
         <w:rPr>
           <w:noProof/>
         </w:rPr>
+        <w:lastRenderedPageBreak/>
         <w:drawing>
-          <wp:inline distT="0" distB="0" distL="0" distR="0" wp14:anchorId="7B5E2E24" wp14:editId="2913DAB8">
-            <wp:extent cx="4705348" cy="657225"/>
-            <wp:effectExtent l="38100" t="38100" r="38735" b="28575"/>
-            <wp:docPr id="2029009713" name="Picture 1"/>
+          <wp:inline distT="0" distB="0" distL="0" distR="0" wp14:anchorId="7CADFA59" wp14:editId="7AE810A0">
+            <wp:extent cx="4429743" cy="952633"/>
+            <wp:effectExtent l="38100" t="38100" r="47625" b="38100"/>
+            <wp:docPr id="1083529310" name="Picture 1"/>
             <wp:cNvGraphicFramePr>
               <a:graphicFrameLocks xmlns:a="http://schemas.openxmlformats.org/drawingml/2006/main" noChangeAspect="1"/>
             </wp:cNvGraphicFramePr>
@@ -1320,51 +1291,28 @@
               <a:graphicData uri="http://schemas.openxmlformats.org/drawingml/2006/picture">
                 <pic:pic xmlns:pic="http://schemas.openxmlformats.org/drawingml/2006/picture">
                   <pic:nvPicPr>
-                    <pic:cNvPr id="2029009713" name=""/>
+                    <pic:cNvPr id="1083529310" name=""/>
                     <pic:cNvPicPr/>
                   </pic:nvPicPr>
-                  <pic:blipFill rotWithShape="1">
-                    <a:blip r:embed="rId9"/>
-                    <a:srcRect t="34286"/>
-                    <a:stretch/>
+                  <pic:blipFill>
+                    <a:blip r:embed="rId10"/>
+                    <a:stretch>
+                      <a:fillRect/>
+                    </a:stretch>
                   </pic:blipFill>
-                  <pic:spPr bwMode="auto">
+                  <pic:spPr>
                     <a:xfrm>
                       <a:off x="0" y="0"/>
-                      <a:ext cx="4706007" cy="657317"/>
+                      <a:ext cx="4429743" cy="952633"/>
                     </a:xfrm>
                     <a:prstGeom prst="rect">
                       <a:avLst/>
                     </a:prstGeom>
-                    <a:ln w="28575" cap="flat" cmpd="sng" algn="ctr">
+                    <a:ln w="28575">
                       <a:solidFill>
                         <a:schemeClr val="tx1"/>
                       </a:solidFill>
-                      <a:prstDash val="solid"/>
-                      <a:round/>
-                      <a:headEnd type="none" w="med" len="med"/>
-                      <a:tailEnd type="none" w="med" len="med"/>
-                      <a:extLst>
-                        <a:ext uri="{C807C97D-BFC1-408E-A445-0C87EB9F89A2}">
-                          <ask:lineSketchStyleProps xmlns:ask="http://schemas.microsoft.com/office/drawing/2018/sketchyshapes" sd="0">
-                            <a:custGeom>
-                              <a:avLst/>
-                              <a:gdLst/>
-                              <a:ahLst/>
-                              <a:cxnLst/>
-                              <a:rect l="0" t="0" r="0" b="0"/>
-                              <a:pathLst/>
-                            </a:custGeom>
-                            <ask:type/>
-                          </ask:lineSketchStyleProps>
-                        </a:ext>
-                      </a:extLst>
                     </a:ln>
-                    <a:extLst>
-                      <a:ext uri="{53640926-AAD7-44D8-BBD7-CCE9431645EC}">
-                        <a14:shadowObscured xmlns:a14="http://schemas.microsoft.com/office/drawing/2010/main"/>
-                      </a:ext>
-                    </a:extLst>
                   </pic:spPr>
                 </pic:pic>
               </a:graphicData>
@@ -1374,75 +1322,139 @@
       </w:r>
     </w:p>
     <w:p>
-      <w:proofErr w:type="spellStart"/>
       <w:r>
         <w:rPr>
           <w:color w:val="0000FF"/>
         </w:rPr>
-        <w:t>MarkersSetDynamicTrials</w:t>
-      </w:r>
-      <w:proofErr w:type="spellEnd"/>
+        <w:t xml:space="preserve">MarkersSetDynamicTrials </w:t>
+      </w:r>
+      <w:r>
+        <w:t xml:space="preserve">– </w:t>
+      </w:r>
+      <w:r>
+        <w:t>R</w:t>
+      </w:r>
+      <w:r>
+        <w:t xml:space="preserve">equired markers in all dynamic trials </w:t>
+      </w:r>
+      <w:r>
+        <w:t xml:space="preserve">(if required markers are missing, script might throw an error) </w:t>
+      </w:r>
+      <w:r>
+        <w:br/>
+      </w:r>
+      <w:r>
+        <w:br/>
+      </w:r>
       <w:r>
         <w:rPr>
           <w:color w:val="0000FF"/>
         </w:rPr>
+        <w:t>Right</w:t>
+      </w:r>
+      <w:r>
+        <w:rPr>
+          <w:color w:val="0000FF"/>
+        </w:rPr>
+        <w:t>/Left</w:t>
+      </w:r>
+      <w:r>
+        <w:rPr>
+          <w:color w:val="0000FF"/>
+        </w:rPr>
+        <w:t xml:space="preserve">FootMarkers </w:t>
+      </w:r>
+      <w:r>
+        <w:t xml:space="preserve">– </w:t>
+      </w:r>
+      <w:r>
+        <w:t>Markers on the right/left foot (used to determine foot strike and full foot on FP)</w:t>
+      </w:r>
+    </w:p>
+    <w:p>
+      <w:r>
+        <w:rPr>
+          <w:color w:val="0000FF"/>
+        </w:rPr>
+        <w:t>Pelvis</w:t>
+      </w:r>
+      <w:r>
+        <w:rPr>
+          <w:color w:val="0000FF"/>
+        </w:rPr>
+        <w:t xml:space="preserve">Markers </w:t>
+      </w:r>
+      <w:r>
+        <w:t xml:space="preserve">– Markers on the pelvis/hip, one on the front of the pelvis/hip and one on the back. </w:t>
+      </w:r>
+      <w:r>
+        <w:rPr>
+          <w:b/>
+          <w:bCs/>
+          <w:i/>
+          <w:iCs/>
+        </w:rPr>
+        <w:t>Note:</w:t>
+      </w:r>
+      <w:r>
         <w:t xml:space="preserve"> </w:t>
       </w:r>
       <w:r>
-        <w:t xml:space="preserve">– </w:t>
-      </w:r>
-      <w:r>
-        <w:t>R</w:t>
-      </w:r>
-      <w:r>
-        <w:t xml:space="preserve">equired markers in all dynamic trials </w:t>
-      </w:r>
-      <w:r>
-        <w:t xml:space="preserve">(if required markers are missing, script might throw an error) </w:t>
-      </w:r>
-      <w:r>
-        <w:br/>
-      </w:r>
-      <w:r>
-        <w:br/>
-      </w:r>
-      <w:r>
-        <w:rPr>
-          <w:color w:val="0000FF"/>
-        </w:rPr>
-        <w:t>Right</w:t>
-      </w:r>
-      <w:r>
-        <w:rPr>
-          <w:color w:val="0000FF"/>
-        </w:rPr>
-        <w:t>/</w:t>
-      </w:r>
-      <w:proofErr w:type="spellStart"/>
-      <w:r>
-        <w:rPr>
-          <w:color w:val="0000FF"/>
-        </w:rPr>
-        <w:t>Left</w:t>
-      </w:r>
-      <w:r>
-        <w:rPr>
-          <w:color w:val="0000FF"/>
-        </w:rPr>
-        <w:t>FootMarkers</w:t>
-      </w:r>
-      <w:proofErr w:type="spellEnd"/>
-      <w:r>
-        <w:rPr>
-          <w:color w:val="0000FF"/>
-        </w:rPr>
+        <w:t>The order</w:t>
+      </w:r>
+      <w:r>
+        <w:t xml:space="preserve"> (</w:t>
+      </w:r>
+      <w:r>
+        <w:rPr>
+          <w:b/>
+          <w:bCs/>
+        </w:rPr>
+        <w:t>front</w:t>
+      </w:r>
+      <w:r>
+        <w:rPr>
+          <w:b/>
+          <w:bCs/>
+        </w:rPr>
+        <w:t xml:space="preserve"> marker first</w:t>
+      </w:r>
+      <w:r>
+        <w:rPr>
+          <w:b/>
+          <w:bCs/>
+        </w:rPr>
+        <w:t>, back marker</w:t>
+      </w:r>
+      <w:r>
+        <w:rPr>
+          <w:b/>
+          <w:bCs/>
+        </w:rPr>
+        <w:t xml:space="preserve"> second</w:t>
+      </w:r>
+      <w:r>
+        <w:t xml:space="preserve">) </w:t>
+      </w:r>
+      <w:r>
+        <w:rPr>
+          <w:b/>
+          <w:bCs/>
+        </w:rPr>
+        <w:t>is</w:t>
+      </w:r>
+      <w:r>
         <w:t xml:space="preserve"> </w:t>
       </w:r>
       <w:r>
-        <w:t xml:space="preserve">– </w:t>
-      </w:r>
-      <w:r>
-        <w:t>Markers on the right/left foot (used to determine foot strike and full foot on FP)</w:t>
+        <w:rPr>
+          <w:b/>
+          <w:bCs/>
+        </w:rPr>
+        <w:t>crucial</w:t>
+      </w:r>
+      <w:r>
+        <w:t xml:space="preserve"> for correct motion direction detection.</w:t>
       </w:r>
     </w:p>
     <w:p>
@@ -1450,7 +1462,6 @@
         <w:rPr>
           <w:noProof/>
         </w:rPr>
-        <w:lastRenderedPageBreak/>
         <w:drawing>
           <wp:inline distT="0" distB="0" distL="0" distR="0" wp14:anchorId="6F694CE2" wp14:editId="5F63C6D0">
             <wp:extent cx="4753638" cy="828791"/>
@@ -1467,7 +1478,7 @@
                     <pic:cNvPicPr/>
                   </pic:nvPicPr>
                   <pic:blipFill>
-                    <a:blip r:embed="rId10"/>
+                    <a:blip r:embed="rId11"/>
                     <a:stretch>
                       <a:fillRect/>
                     </a:stretch>
@@ -1494,47 +1505,30 @@
       </w:r>
     </w:p>
     <w:p>
-      <w:proofErr w:type="spellStart"/>
       <w:r>
         <w:rPr>
           <w:color w:val="0000FF"/>
         </w:rPr>
-        <w:t>OriginalChannels</w:t>
-      </w:r>
-      <w:proofErr w:type="spellEnd"/>
+        <w:t xml:space="preserve">OriginalChannels </w:t>
+      </w:r>
+      <w:r>
+        <w:t>– Channel names of your EMG in all .c3d</w:t>
+      </w:r>
+      <w:r>
+        <w:br/>
+      </w:r>
+      <w:r>
+        <w:br/>
+      </w:r>
       <w:r>
         <w:rPr>
           <w:color w:val="0000FF"/>
         </w:rPr>
-        <w:t xml:space="preserve"> </w:t>
-      </w:r>
-      <w:r>
-        <w:t>– Channel names of your EMG in all .c3d</w:t>
-      </w:r>
-      <w:r>
-        <w:br/>
-      </w:r>
-      <w:r>
-        <w:br/>
-      </w:r>
-      <w:proofErr w:type="spellStart"/>
-      <w:r>
-        <w:rPr>
-          <w:color w:val="0000FF"/>
-        </w:rPr>
-        <w:t>RenamedChannels</w:t>
-      </w:r>
-      <w:proofErr w:type="spellEnd"/>
-      <w:r>
-        <w:rPr>
-          <w:color w:val="0000FF"/>
-        </w:rPr>
-        <w:t xml:space="preserve"> </w:t>
+        <w:t xml:space="preserve">RenamedChannels </w:t>
       </w:r>
       <w:r>
         <w:t xml:space="preserve">– Optional entry to rename EMG channel names ion all .c3d (this option is enabled in the script with </w:t>
       </w:r>
-      <w:proofErr w:type="spellStart"/>
       <w:r>
         <w:rPr>
           <w:rFonts w:ascii="Consolas" w:eastAsia="Times New Roman" w:hAnsi="Consolas" w:cs="Times New Roman"/>
@@ -1544,9 +1538,8 @@
           <w:lang w:eastAsia="en-AU"/>
           <w14:ligatures w14:val="none"/>
         </w:rPr>
-        <w:t>overwriteEMGNames</w:t>
-      </w:r>
-      <w:proofErr w:type="spellEnd"/>
+        <w:t>overwriteEMGNames = true;</w:t>
+      </w:r>
       <w:r>
         <w:rPr>
           <w:rFonts w:ascii="Consolas" w:eastAsia="Times New Roman" w:hAnsi="Consolas" w:cs="Times New Roman"/>
@@ -1556,17 +1549,6 @@
           <w:lang w:eastAsia="en-AU"/>
           <w14:ligatures w14:val="none"/>
         </w:rPr>
-        <w:t xml:space="preserve"> = true;</w:t>
-      </w:r>
-      <w:r>
-        <w:rPr>
-          <w:rFonts w:ascii="Consolas" w:eastAsia="Times New Roman" w:hAnsi="Consolas" w:cs="Times New Roman"/>
-          <w:kern w:val="0"/>
-          <w:sz w:val="20"/>
-          <w:szCs w:val="20"/>
-          <w:lang w:eastAsia="en-AU"/>
-          <w14:ligatures w14:val="none"/>
-        </w:rPr>
         <w:t>)</w:t>
       </w:r>
       <w:r>
@@ -1578,19 +1560,11 @@
       <w:r>
         <w:br/>
       </w:r>
-      <w:proofErr w:type="spellStart"/>
       <w:r>
         <w:rPr>
           <w:color w:val="0000FF"/>
         </w:rPr>
-        <w:t>EMGDelay</w:t>
-      </w:r>
-      <w:proofErr w:type="spellEnd"/>
-      <w:r>
-        <w:rPr>
-          <w:color w:val="0000FF"/>
-        </w:rPr>
-        <w:t xml:space="preserve"> </w:t>
+        <w:t xml:space="preserve">EMGDelay </w:t>
       </w:r>
       <w:r>
         <w:t>– V</w:t>
@@ -1651,7 +1625,7 @@
                     <pic:cNvPicPr/>
                   </pic:nvPicPr>
                   <pic:blipFill>
-                    <a:blip r:embed="rId11"/>
+                    <a:blip r:embed="rId12"/>
                     <a:stretch>
                       <a:fillRect/>
                     </a:stretch>
@@ -1678,25 +1652,38 @@
       </w:r>
     </w:p>
     <w:p>
-      <w:proofErr w:type="spellStart"/>
       <w:r>
         <w:rPr>
           <w:color w:val="0000FF"/>
         </w:rPr>
-        <w:t>thresholdFP</w:t>
-      </w:r>
-      <w:proofErr w:type="spellEnd"/>
+        <w:t xml:space="preserve">thresholdFP </w:t>
+      </w:r>
+      <w:r>
+        <w:t xml:space="preserve">– FP threshold, </w:t>
+      </w:r>
+      <w:r>
+        <w:t>only change if encountering errors</w:t>
+      </w:r>
+      <w:r>
+        <w:br/>
+      </w:r>
+      <w:r>
+        <w:br/>
+      </w:r>
       <w:r>
         <w:rPr>
           <w:color w:val="0000FF"/>
         </w:rPr>
-        <w:t xml:space="preserve"> </w:t>
-      </w:r>
-      <w:r>
-        <w:t xml:space="preserve">– FP threshold, </w:t>
-      </w:r>
-      <w:r>
-        <w:t>only change if encountering errors</w:t>
+        <w:t xml:space="preserve">analysisWindow </w:t>
+      </w:r>
+      <w:r>
+        <w:t xml:space="preserve">– </w:t>
+      </w:r>
+      <w:r>
+        <w:t>Extra frames for analysis window</w:t>
+      </w:r>
+      <w:r>
+        <w:t xml:space="preserve"> (10-25 is standard for CEINMS)</w:t>
       </w:r>
       <w:r>
         <w:br/>
@@ -1704,48 +1691,11 @@
       <w:r>
         <w:br/>
       </w:r>
-      <w:proofErr w:type="spellStart"/>
       <w:r>
         <w:rPr>
           <w:color w:val="0000FF"/>
         </w:rPr>
-        <w:t>analysisWindow</w:t>
-      </w:r>
-      <w:proofErr w:type="spellEnd"/>
-      <w:r>
-        <w:rPr>
-          <w:color w:val="0000FF"/>
-        </w:rPr>
-        <w:t xml:space="preserve"> </w:t>
-      </w:r>
-      <w:r>
-        <w:t xml:space="preserve">– </w:t>
-      </w:r>
-      <w:r>
-        <w:t>Extra frames for analysis window</w:t>
-      </w:r>
-      <w:r>
-        <w:t xml:space="preserve"> (10-25 is standard for CEINMS)</w:t>
-      </w:r>
-      <w:r>
-        <w:br/>
-      </w:r>
-      <w:r>
-        <w:br/>
-      </w:r>
-      <w:proofErr w:type="spellStart"/>
-      <w:r>
-        <w:rPr>
-          <w:color w:val="0000FF"/>
-        </w:rPr>
-        <w:t>paddingFrames</w:t>
-      </w:r>
-      <w:proofErr w:type="spellEnd"/>
-      <w:r>
-        <w:rPr>
-          <w:color w:val="0000FF"/>
-        </w:rPr>
-        <w:t xml:space="preserve"> </w:t>
+        <w:t xml:space="preserve">paddingFrames </w:t>
       </w:r>
       <w:r>
         <w:t>– How many frames to pad trials with (100 is sufficient in most cases)</w:t>
@@ -1773,7 +1723,7 @@
                     <pic:cNvPicPr/>
                   </pic:nvPicPr>
                   <pic:blipFill>
-                    <a:blip r:embed="rId12"/>
+                    <a:blip r:embed="rId13"/>
                     <a:stretch>
                       <a:fillRect/>
                     </a:stretch>
@@ -1861,15 +1811,7 @@
         <w:t xml:space="preserve"> </w:t>
       </w:r>
       <w:r>
-        <w:t xml:space="preserve">The script outputs the modified trials for each participant in their respective </w:t>
-      </w:r>
-      <w:proofErr w:type="spellStart"/>
-      <w:r>
-        <w:t>InputData</w:t>
-      </w:r>
-      <w:proofErr w:type="spellEnd"/>
-      <w:r>
-        <w:t xml:space="preserve"> folders:</w:t>
+        <w:t>The script outputs the modified trials for each participant in their respective InputData folders:</w:t>
       </w:r>
     </w:p>
     <w:p>
@@ -1901,7 +1843,7 @@
                     <pic:cNvPicPr/>
                   </pic:nvPicPr>
                   <pic:blipFill>
-                    <a:blip r:embed="rId13">
+                    <a:blip r:embed="rId14">
                       <a:extLst>
                         <a:ext uri="{28A0092B-C50C-407E-A947-70E740481C1C}">
                           <a14:useLocalDpi xmlns:a14="http://schemas.microsoft.com/office/drawing/2010/main" val="0"/>
@@ -1955,7 +1897,7 @@
                     <pic:cNvPicPr/>
                   </pic:nvPicPr>
                   <pic:blipFill>
-                    <a:blip r:embed="rId14">
+                    <a:blip r:embed="rId15">
                       <a:extLst>
                         <a:ext uri="{28A0092B-C50C-407E-A947-70E740481C1C}">
                           <a14:useLocalDpi xmlns:a14="http://schemas.microsoft.com/office/drawing/2010/main" val="0"/>
@@ -2014,7 +1956,7 @@
                     <pic:cNvPicPr/>
                   </pic:nvPicPr>
                   <pic:blipFill>
-                    <a:blip r:embed="rId15">
+                    <a:blip r:embed="rId16">
                       <a:extLst>
                         <a:ext uri="{28A0092B-C50C-407E-A947-70E740481C1C}">
                           <a14:useLocalDpi xmlns:a14="http://schemas.microsoft.com/office/drawing/2010/main" val="0"/>
@@ -2073,7 +2015,7 @@
                     <pic:cNvPicPr/>
                   </pic:nvPicPr>
                   <pic:blipFill>
-                    <a:blip r:embed="rId16">
+                    <a:blip r:embed="rId17">
                       <a:extLst>
                         <a:ext uri="{28A0092B-C50C-407E-A947-70E740481C1C}">
                           <a14:useLocalDpi xmlns:a14="http://schemas.microsoft.com/office/drawing/2010/main" val="0"/>
@@ -2343,15 +2285,7 @@
         <w:t>All trials</w:t>
       </w:r>
       <w:r>
-        <w:t xml:space="preserve"> in the </w:t>
-      </w:r>
-      <w:proofErr w:type="spellStart"/>
-      <w:r>
-        <w:t>InputData</w:t>
-      </w:r>
-      <w:proofErr w:type="spellEnd"/>
-      <w:r>
-        <w:t xml:space="preserve"> folder have been adjusted to </w:t>
+        <w:t xml:space="preserve"> in the InputData folder have been adjusted to </w:t>
       </w:r>
       <w:r>
         <w:rPr>
@@ -2394,7 +2328,7 @@
                     <pic:cNvPicPr/>
                   </pic:nvPicPr>
                   <pic:blipFill>
-                    <a:blip r:embed="rId17">
+                    <a:blip r:embed="rId18">
                       <a:extLst>
                         <a:ext uri="{28A0092B-C50C-407E-A947-70E740481C1C}">
                           <a14:useLocalDpi xmlns:a14="http://schemas.microsoft.com/office/drawing/2010/main" val="0"/>
@@ -2453,7 +2387,7 @@
                     <pic:cNvPicPr/>
                   </pic:nvPicPr>
                   <pic:blipFill>
-                    <a:blip r:embed="rId18">
+                    <a:blip r:embed="rId19">
                       <a:extLst>
                         <a:ext uri="{28A0092B-C50C-407E-A947-70E740481C1C}">
                           <a14:useLocalDpi xmlns:a14="http://schemas.microsoft.com/office/drawing/2010/main" val="0"/>
@@ -2512,7 +2446,7 @@
                     <pic:cNvPicPr/>
                   </pic:nvPicPr>
                   <pic:blipFill>
-                    <a:blip r:embed="rId19">
+                    <a:blip r:embed="rId20">
                       <a:extLst>
                         <a:ext uri="{28A0092B-C50C-407E-A947-70E740481C1C}">
                           <a14:useLocalDpi xmlns:a14="http://schemas.microsoft.com/office/drawing/2010/main" val="0"/>
@@ -2814,7 +2748,7 @@
                     <pic:cNvPicPr/>
                   </pic:nvPicPr>
                   <pic:blipFill>
-                    <a:blip r:embed="rId20">
+                    <a:blip r:embed="rId21">
                       <a:extLst>
                         <a:ext uri="{28A0092B-C50C-407E-A947-70E740481C1C}">
                           <a14:useLocalDpi xmlns:a14="http://schemas.microsoft.com/office/drawing/2010/main" val="0"/>
@@ -2876,7 +2810,7 @@
                     <pic:cNvPicPr/>
                   </pic:nvPicPr>
                   <pic:blipFill>
-                    <a:blip r:embed="rId21" cstate="print">
+                    <a:blip r:embed="rId22" cstate="print">
                       <a:extLst>
                         <a:ext uri="{28A0092B-C50C-407E-A947-70E740481C1C}">
                           <a14:useLocalDpi xmlns:a14="http://schemas.microsoft.com/office/drawing/2010/main" val="0"/>
@@ -2934,7 +2868,7 @@
                     <pic:cNvPicPr/>
                   </pic:nvPicPr>
                   <pic:blipFill rotWithShape="1">
-                    <a:blip r:embed="rId22"/>
+                    <a:blip r:embed="rId23"/>
                     <a:srcRect l="3573" t="10347" r="3532" b="17210"/>
                     <a:stretch/>
                   </pic:blipFill>
@@ -2983,7 +2917,7 @@
                     <pic:cNvPicPr/>
                   </pic:nvPicPr>
                   <pic:blipFill>
-                    <a:blip r:embed="rId23"/>
+                    <a:blip r:embed="rId24"/>
                     <a:stretch>
                       <a:fillRect/>
                     </a:stretch>

</xml_diff>

<commit_message>
Simplified pelvis marker definition
1) Simplified the pelvis markers definition, so no specific order is required for correct function.

2) Changed motion direction detection method to eliminate false positives.
</commit_message>
<xml_diff>
--- a/User Guide.docx
+++ b/User Guide.docx
@@ -42,7 +42,15 @@
     </w:p>
     <w:p>
       <w:r>
-        <w:t>This is a tool for automatically evaluating the quality of a biomechanical trial (in .c3d format) involving the use of marker-driven motion capture, forceplates (from here on referred to as FP), and surface EMG.</w:t>
+        <w:t xml:space="preserve">This is a tool for automatically evaluating the quality of a biomechanical trial (in .c3d format) involving the use of marker-driven motion capture, </w:t>
+      </w:r>
+      <w:proofErr w:type="spellStart"/>
+      <w:r>
+        <w:t>forceplates</w:t>
+      </w:r>
+      <w:proofErr w:type="spellEnd"/>
+      <w:r>
+        <w:t xml:space="preserve"> (from here on referred to as FP), and surface EMG.</w:t>
       </w:r>
     </w:p>
     <w:p>
@@ -315,7 +323,15 @@
         <w:t>EMG Figures</w:t>
       </w:r>
       <w:r>
-        <w:t>” folder for each participant, where the classified EMG can be found. Furthermore, it creates an “InputData” folder and places the modified Calibration/Execution .c3d trials into appropriate folders.</w:t>
+        <w:t>” folder for each participant, where the classified EMG can be found. Furthermore, it creates an “</w:t>
+      </w:r>
+      <w:proofErr w:type="spellStart"/>
+      <w:r>
+        <w:t>InputData</w:t>
+      </w:r>
+      <w:proofErr w:type="spellEnd"/>
+      <w:r>
+        <w:t>” folder and places the modified Calibration/Execution .c3d trials into appropriate folders.</w:t>
       </w:r>
       <w:r>
         <w:br w:type="page"/>
@@ -453,7 +469,15 @@
         <w:t xml:space="preserve"> </w:t>
       </w:r>
       <w:r>
-        <w:t xml:space="preserve">Variable names in Matlab cannot start with a number and are automatically renamed by btk (e.g., EMG name in .c3d 1BFLH is renamed to </w:t>
+        <w:t xml:space="preserve">Variable names in Matlab cannot start with a number and are automatically renamed by </w:t>
+      </w:r>
+      <w:proofErr w:type="spellStart"/>
+      <w:r>
+        <w:t>btk</w:t>
+      </w:r>
+      <w:proofErr w:type="spellEnd"/>
+      <w:r>
+        <w:t xml:space="preserve"> (e.g., EMG name in .c3d 1BFLH is renamed to </w:t>
       </w:r>
       <w:r>
         <w:rPr>
@@ -471,6 +495,7 @@
       <w:r>
         <w:t xml:space="preserve">channels with the included </w:t>
       </w:r>
+      <w:proofErr w:type="spellStart"/>
       <w:r>
         <w:rPr>
           <w:rFonts w:ascii="Consolas" w:eastAsia="Times New Roman" w:hAnsi="Consolas" w:cs="Times New Roman"/>
@@ -480,230 +505,9 @@
           <w:lang w:eastAsia="en-AU"/>
           <w14:ligatures w14:val="none"/>
         </w:rPr>
-        <w:t xml:space="preserve">overwriteEMGNames </w:t>
-      </w:r>
-      <w:r>
-        <w:t xml:space="preserve">function (set </w:t>
-      </w:r>
-      <w:r>
-        <w:t>overwriteEMGNames = true</w:t>
-      </w:r>
-      <w:r>
-        <w:t>; in the script and provide new channel names</w:t>
-      </w:r>
-      <w:r>
-        <w:t xml:space="preserve"> in the autoC3Dsetup.xml under</w:t>
-      </w:r>
-      <w:r>
-        <w:t xml:space="preserve"> </w:t>
-      </w:r>
-      <w:r>
-        <w:rPr>
-          <w:color w:val="0000FF"/>
-        </w:rPr>
-        <w:t>RenamedChannels</w:t>
-      </w:r>
-      <w:r>
-        <w:rPr>
-          <w:color w:val="0000FF"/>
-        </w:rPr>
-        <w:br/>
-      </w:r>
-    </w:p>
-    <w:p>
-      <w:pPr>
-        <w:pStyle w:val="ListParagraph"/>
-        <w:numPr>
-          <w:ilvl w:val="0"/>
-          <w:numId w:val="4"/>
-        </w:numPr>
-      </w:pPr>
-      <w:r>
-        <w:rPr>
-          <w:b/>
-          <w:bCs/>
-        </w:rPr>
-        <w:t xml:space="preserve">Simultaneous foot strike </w:t>
-      </w:r>
-      <w:r>
-        <w:rPr>
-          <w:b/>
-          <w:bCs/>
-        </w:rPr>
-        <w:t>on</w:t>
-      </w:r>
-      <w:r>
-        <w:rPr>
-          <w:b/>
-          <w:bCs/>
-        </w:rPr>
-        <w:t xml:space="preserve"> two FP</w:t>
-      </w:r>
-      <w:r>
-        <w:t xml:space="preserve"> </w:t>
-      </w:r>
-      <w:r>
-        <w:t>–</w:t>
-      </w:r>
-      <w:r>
-        <w:t xml:space="preserve"> </w:t>
-      </w:r>
-      <w:r>
-        <w:t xml:space="preserve">If </w:t>
-      </w:r>
-      <w:r>
-        <w:t xml:space="preserve">a foot simultaneously strikes </w:t>
-      </w:r>
-      <w:r>
-        <w:t>two FP</w:t>
-      </w:r>
-      <w:r>
-        <w:t xml:space="preserve">, </w:t>
-      </w:r>
-      <w:r>
-        <w:t>the</w:t>
-      </w:r>
-      <w:r>
-        <w:t xml:space="preserve"> script will </w:t>
-      </w:r>
-      <w:r>
-        <w:t xml:space="preserve">designate this event as ‘full foot on FP - false’, which is only an issue if the two FP are touching (no distance between corners) and thus could be combined to calculate a single GRF </w:t>
-      </w:r>
-      <w:r>
-        <w:br/>
-      </w:r>
-    </w:p>
-    <w:p>
-      <w:pPr>
-        <w:pStyle w:val="ListParagraph"/>
-        <w:numPr>
-          <w:ilvl w:val="0"/>
-          <w:numId w:val="4"/>
-        </w:numPr>
-      </w:pPr>
-      <w:r>
-        <w:rPr>
-          <w:b/>
-          <w:bCs/>
-        </w:rPr>
-        <w:t>Inconsistent number of markers/EMG/FP between trials</w:t>
-      </w:r>
-      <w:r>
-        <w:t xml:space="preserve"> – The script expects a </w:t>
-      </w:r>
-      <w:r>
-        <w:t>consistent number of markers/EMG/FP between</w:t>
-      </w:r>
-      <w:r>
-        <w:t xml:space="preserve"> all investigated</w:t>
-      </w:r>
-      <w:r>
-        <w:t xml:space="preserve"> trials</w:t>
-      </w:r>
-      <w:r>
-        <w:t xml:space="preserve"> and will</w:t>
-      </w:r>
-      <w:r>
-        <w:t xml:space="preserve"> not work correctly if the number of </w:t>
-      </w:r>
-      <w:r>
-        <w:t xml:space="preserve">e.g., </w:t>
-      </w:r>
-      <w:r>
-        <w:t>FP varies</w:t>
-      </w:r>
-      <w:r>
-        <w:t xml:space="preserve">. For such cases, separate the trials into consistent parts and make a </w:t>
-      </w:r>
-      <w:r>
-        <w:t>autoC3Dsetup.xml</w:t>
-      </w:r>
-      <w:r>
-        <w:t xml:space="preserve"> for each and run the script for every part</w:t>
-      </w:r>
-      <w:r>
-        <w:br/>
-      </w:r>
-    </w:p>
-    <w:p>
-      <w:pPr>
-        <w:pStyle w:val="ListParagraph"/>
-        <w:numPr>
-          <w:ilvl w:val="0"/>
-          <w:numId w:val="4"/>
-        </w:numPr>
-      </w:pPr>
-      <w:r>
-        <w:rPr>
-          <w:b/>
-          <w:bCs/>
-        </w:rPr>
-        <w:t>Foot on FP for static trials</w:t>
-      </w:r>
-      <w:r>
-        <w:t xml:space="preserve"> – The </w:t>
-      </w:r>
-      <w:r>
-        <w:t xml:space="preserve">script will not detect foot on </w:t>
-      </w:r>
-      <w:r>
-        <w:t>FP</w:t>
-      </w:r>
-      <w:r>
-        <w:t xml:space="preserve"> for trials where person stands on </w:t>
-      </w:r>
-      <w:r>
-        <w:t>FP</w:t>
-      </w:r>
-      <w:r>
-        <w:t xml:space="preserve"> for the whole duration of the trial (e.g.</w:t>
-      </w:r>
-      <w:r>
-        <w:t>,</w:t>
-      </w:r>
-      <w:r>
-        <w:t xml:space="preserve"> calibration/static trials)</w:t>
-      </w:r>
-      <w:r>
-        <w:t>, but</w:t>
-      </w:r>
-      <w:r>
-        <w:t xml:space="preserve"> </w:t>
-      </w:r>
-      <w:r>
-        <w:t xml:space="preserve">this information is </w:t>
-      </w:r>
-      <w:r>
-        <w:t>not relevant</w:t>
-      </w:r>
-      <w:r>
-        <w:t xml:space="preserve"> </w:t>
-      </w:r>
-      <w:r>
-        <w:t>for standard NMS modelling</w:t>
-      </w:r>
-      <w:r>
-        <w:br/>
-      </w:r>
-    </w:p>
-    <w:p>
-      <w:pPr>
-        <w:pStyle w:val="ListParagraph"/>
-        <w:numPr>
-          <w:ilvl w:val="0"/>
-          <w:numId w:val="4"/>
-        </w:numPr>
-      </w:pPr>
-      <w:r>
-        <w:rPr>
-          <w:b/>
-          <w:bCs/>
-        </w:rPr>
-        <w:t>Trials without recorded EMG</w:t>
-      </w:r>
-      <w:r>
-        <w:t xml:space="preserve"> – The script can be run on trials without EMG by setting </w:t>
-      </w:r>
+        <w:t>overwriteEMGNames</w:t>
+      </w:r>
+      <w:proofErr w:type="spellEnd"/>
       <w:r>
         <w:rPr>
           <w:rFonts w:ascii="Consolas" w:eastAsia="Times New Roman" w:hAnsi="Consolas" w:cs="Times New Roman"/>
@@ -713,13 +517,273 @@
           <w:lang w:eastAsia="en-AU"/>
           <w14:ligatures w14:val="none"/>
         </w:rPr>
-        <w:t xml:space="preserve">runEMGClass = false; </w:t>
+        <w:t xml:space="preserve"> </w:t>
+      </w:r>
+      <w:r>
+        <w:t xml:space="preserve">function (set </w:t>
+      </w:r>
+      <w:proofErr w:type="spellStart"/>
+      <w:r>
+        <w:t>overwriteEMGNames</w:t>
+      </w:r>
+      <w:proofErr w:type="spellEnd"/>
+      <w:r>
+        <w:t xml:space="preserve"> = true</w:t>
+      </w:r>
+      <w:r>
+        <w:t>; in the script and provide new channel names</w:t>
+      </w:r>
+      <w:r>
+        <w:t xml:space="preserve"> in the autoC3Dsetup.xml under</w:t>
+      </w:r>
+      <w:r>
+        <w:t xml:space="preserve"> </w:t>
+      </w:r>
+      <w:proofErr w:type="spellStart"/>
+      <w:r>
+        <w:rPr>
+          <w:color w:val="0000FF"/>
+        </w:rPr>
+        <w:t>RenamedChannels</w:t>
+      </w:r>
+      <w:proofErr w:type="spellEnd"/>
+      <w:r>
+        <w:rPr>
+          <w:color w:val="0000FF"/>
+        </w:rPr>
+        <w:br/>
+      </w:r>
+    </w:p>
+    <w:p>
+      <w:pPr>
+        <w:pStyle w:val="ListParagraph"/>
+        <w:numPr>
+          <w:ilvl w:val="0"/>
+          <w:numId w:val="4"/>
+        </w:numPr>
+      </w:pPr>
+      <w:r>
+        <w:rPr>
+          <w:b/>
+          <w:bCs/>
+        </w:rPr>
+        <w:t xml:space="preserve">Simultaneous foot strike </w:t>
+      </w:r>
+      <w:r>
+        <w:rPr>
+          <w:b/>
+          <w:bCs/>
+        </w:rPr>
+        <w:t>on</w:t>
+      </w:r>
+      <w:r>
+        <w:rPr>
+          <w:b/>
+          <w:bCs/>
+        </w:rPr>
+        <w:t xml:space="preserve"> two FP</w:t>
+      </w:r>
+      <w:r>
+        <w:t xml:space="preserve"> </w:t>
+      </w:r>
+      <w:r>
+        <w:t>–</w:t>
+      </w:r>
+      <w:r>
+        <w:t xml:space="preserve"> </w:t>
+      </w:r>
+      <w:r>
+        <w:t xml:space="preserve">If </w:t>
+      </w:r>
+      <w:r>
+        <w:t xml:space="preserve">a foot simultaneously strikes </w:t>
+      </w:r>
+      <w:r>
+        <w:t>two FP</w:t>
+      </w:r>
+      <w:r>
+        <w:t xml:space="preserve">, </w:t>
+      </w:r>
+      <w:r>
+        <w:t>the</w:t>
+      </w:r>
+      <w:r>
+        <w:t xml:space="preserve"> script will </w:t>
+      </w:r>
+      <w:r>
+        <w:t xml:space="preserve">designate this event as ‘full foot on FP - false’, which is only an issue if the two FP are touching (no distance between corners) and thus could be combined to calculate a single GRF </w:t>
+      </w:r>
+      <w:r>
+        <w:br/>
+      </w:r>
+    </w:p>
+    <w:p>
+      <w:pPr>
+        <w:pStyle w:val="ListParagraph"/>
+        <w:numPr>
+          <w:ilvl w:val="0"/>
+          <w:numId w:val="4"/>
+        </w:numPr>
+      </w:pPr>
+      <w:r>
+        <w:rPr>
+          <w:b/>
+          <w:bCs/>
+        </w:rPr>
+        <w:t>Inconsistent number of markers/EMG/FP between trials</w:t>
+      </w:r>
+      <w:r>
+        <w:t xml:space="preserve"> – The script expects a </w:t>
+      </w:r>
+      <w:r>
+        <w:t>consistent number of markers/EMG/FP between</w:t>
+      </w:r>
+      <w:r>
+        <w:t xml:space="preserve"> all investigated</w:t>
+      </w:r>
+      <w:r>
+        <w:t xml:space="preserve"> trials</w:t>
+      </w:r>
+      <w:r>
+        <w:t xml:space="preserve"> and will</w:t>
+      </w:r>
+      <w:r>
+        <w:t xml:space="preserve"> not work correctly if the number of </w:t>
+      </w:r>
+      <w:r>
+        <w:t xml:space="preserve">e.g., </w:t>
+      </w:r>
+      <w:r>
+        <w:t>FP varies</w:t>
+      </w:r>
+      <w:r>
+        <w:t xml:space="preserve">. For such cases, separate the trials into consistent parts and make a </w:t>
+      </w:r>
+      <w:r>
+        <w:t>autoC3Dsetup.xml</w:t>
+      </w:r>
+      <w:r>
+        <w:t xml:space="preserve"> for each and run the script for every part</w:t>
+      </w:r>
+      <w:r>
+        <w:br/>
+      </w:r>
+    </w:p>
+    <w:p>
+      <w:pPr>
+        <w:pStyle w:val="ListParagraph"/>
+        <w:numPr>
+          <w:ilvl w:val="0"/>
+          <w:numId w:val="4"/>
+        </w:numPr>
+      </w:pPr>
+      <w:r>
+        <w:rPr>
+          <w:b/>
+          <w:bCs/>
+        </w:rPr>
+        <w:t>Foot on FP for static trials</w:t>
+      </w:r>
+      <w:r>
+        <w:t xml:space="preserve"> – The </w:t>
+      </w:r>
+      <w:r>
+        <w:t xml:space="preserve">script will not detect foot on </w:t>
+      </w:r>
+      <w:r>
+        <w:t>FP</w:t>
+      </w:r>
+      <w:r>
+        <w:t xml:space="preserve"> for trials where person stands on </w:t>
+      </w:r>
+      <w:r>
+        <w:t>FP</w:t>
+      </w:r>
+      <w:r>
+        <w:t xml:space="preserve"> for the whole duration of the trial (e.g.</w:t>
+      </w:r>
+      <w:r>
+        <w:t>,</w:t>
+      </w:r>
+      <w:r>
+        <w:t xml:space="preserve"> calibration/static trials)</w:t>
+      </w:r>
+      <w:r>
+        <w:t>, but</w:t>
+      </w:r>
+      <w:r>
+        <w:t xml:space="preserve"> </w:t>
+      </w:r>
+      <w:r>
+        <w:t xml:space="preserve">this information is </w:t>
+      </w:r>
+      <w:r>
+        <w:t>not relevant</w:t>
+      </w:r>
+      <w:r>
+        <w:t xml:space="preserve"> </w:t>
+      </w:r>
+      <w:r>
+        <w:t>for standard NMS modelling</w:t>
+      </w:r>
+      <w:r>
+        <w:br/>
+      </w:r>
+    </w:p>
+    <w:p>
+      <w:pPr>
+        <w:pStyle w:val="ListParagraph"/>
+        <w:numPr>
+          <w:ilvl w:val="0"/>
+          <w:numId w:val="4"/>
+        </w:numPr>
+      </w:pPr>
+      <w:r>
+        <w:rPr>
+          <w:b/>
+          <w:bCs/>
+        </w:rPr>
+        <w:t>Trials without recorded EMG</w:t>
+      </w:r>
+      <w:r>
+        <w:t xml:space="preserve"> – The script can be run on trials without EMG by setting </w:t>
+      </w:r>
+      <w:proofErr w:type="spellStart"/>
+      <w:r>
+        <w:rPr>
+          <w:rFonts w:ascii="Consolas" w:eastAsia="Times New Roman" w:hAnsi="Consolas" w:cs="Times New Roman"/>
+          <w:kern w:val="0"/>
+          <w:sz w:val="20"/>
+          <w:szCs w:val="20"/>
+          <w:lang w:eastAsia="en-AU"/>
+          <w14:ligatures w14:val="none"/>
+        </w:rPr>
+        <w:t>runEMGClass</w:t>
+      </w:r>
+      <w:proofErr w:type="spellEnd"/>
+      <w:r>
+        <w:rPr>
+          <w:rFonts w:ascii="Consolas" w:eastAsia="Times New Roman" w:hAnsi="Consolas" w:cs="Times New Roman"/>
+          <w:kern w:val="0"/>
+          <w:sz w:val="20"/>
+          <w:szCs w:val="20"/>
+          <w:lang w:eastAsia="en-AU"/>
+          <w14:ligatures w14:val="none"/>
+        </w:rPr>
+        <w:t xml:space="preserve"> = false; </w:t>
       </w:r>
       <w:r>
         <w:t>in the main script, but this is not standard for NMS and thus has not been tested extensively</w:t>
       </w:r>
-    </w:p>
-    <w:p>
+      <w:r>
+        <w:br/>
+      </w:r>
+    </w:p>
+    <w:p>
+      <w:pPr>
+        <w:pStyle w:val="ListParagraph"/>
+        <w:ind w:left="825"/>
+      </w:pPr>
       <w:r>
         <w:br w:type="page"/>
       </w:r>
@@ -1099,9 +1163,11 @@
       <w:r>
         <w:t>can be found in the “</w:t>
       </w:r>
+      <w:proofErr w:type="spellStart"/>
       <w:r>
         <w:t>templatesXML</w:t>
       </w:r>
+      <w:proofErr w:type="spellEnd"/>
       <w:r>
         <w:t>” folder)</w:t>
       </w:r>
@@ -1164,11 +1230,19 @@
       </w:r>
     </w:p>
     <w:p>
+      <w:proofErr w:type="spellStart"/>
       <w:r>
         <w:rPr>
           <w:color w:val="0000FF"/>
         </w:rPr>
-        <w:t xml:space="preserve">CoordinateSystemOrientation </w:t>
+        <w:t>CoordinateSystemOrientation</w:t>
+      </w:r>
+      <w:proofErr w:type="spellEnd"/>
+      <w:r>
+        <w:rPr>
+          <w:color w:val="0000FF"/>
+        </w:rPr>
+        <w:t xml:space="preserve"> </w:t>
       </w:r>
       <w:r>
         <w:t>– Orientation of the lab coordinate system needed for automatic trial motion direction detection. First axis is the motion direction throughout the majority of your trials, second is the vertical axis, third is the one that remains</w:t>
@@ -1235,12 +1309,14 @@
       </w:r>
     </w:p>
     <w:p>
+      <w:proofErr w:type="spellStart"/>
       <w:r>
         <w:rPr>
           <w:color w:val="0000FF"/>
         </w:rPr>
         <w:t>SubjectCodes</w:t>
       </w:r>
+      <w:proofErr w:type="spellEnd"/>
       <w:r>
         <w:t xml:space="preserve"> – </w:t>
       </w:r>
@@ -1256,11 +1332,19 @@
       <w:r>
         <w:br/>
       </w:r>
+      <w:proofErr w:type="spellStart"/>
       <w:r>
         <w:rPr>
           <w:color w:val="0000FF"/>
         </w:rPr>
-        <w:t xml:space="preserve">InstrumentedLeg </w:t>
+        <w:t>InstrumentedLeg</w:t>
+      </w:r>
+      <w:proofErr w:type="spellEnd"/>
+      <w:r>
+        <w:rPr>
+          <w:color w:val="0000FF"/>
+        </w:rPr>
+        <w:t xml:space="preserve"> </w:t>
       </w:r>
       <w:r>
         <w:t xml:space="preserve">– </w:t>
@@ -1280,10 +1364,10 @@
         </w:rPr>
         <w:lastRenderedPageBreak/>
         <w:drawing>
-          <wp:inline distT="0" distB="0" distL="0" distR="0" wp14:anchorId="7CADFA59" wp14:editId="7AE810A0">
-            <wp:extent cx="4429743" cy="952633"/>
-            <wp:effectExtent l="38100" t="38100" r="47625" b="38100"/>
-            <wp:docPr id="1083529310" name="Picture 1"/>
+          <wp:inline distT="0" distB="0" distL="0" distR="0" wp14:anchorId="780FF4FD" wp14:editId="7094312B">
+            <wp:extent cx="4486901" cy="1124107"/>
+            <wp:effectExtent l="38100" t="38100" r="28575" b="38100"/>
+            <wp:docPr id="1389558180" name="Picture 1"/>
             <wp:cNvGraphicFramePr>
               <a:graphicFrameLocks xmlns:a="http://schemas.openxmlformats.org/drawingml/2006/main" noChangeAspect="1"/>
             </wp:cNvGraphicFramePr>
@@ -1291,7 +1375,7 @@
               <a:graphicData uri="http://schemas.openxmlformats.org/drawingml/2006/picture">
                 <pic:pic xmlns:pic="http://schemas.openxmlformats.org/drawingml/2006/picture">
                   <pic:nvPicPr>
-                    <pic:cNvPr id="1083529310" name=""/>
+                    <pic:cNvPr id="1389558180" name=""/>
                     <pic:cNvPicPr/>
                   </pic:nvPicPr>
                   <pic:blipFill>
@@ -1303,7 +1387,7 @@
                   <pic:spPr>
                     <a:xfrm>
                       <a:off x="0" y="0"/>
-                      <a:ext cx="4429743" cy="952633"/>
+                      <a:ext cx="4486901" cy="1124107"/>
                     </a:xfrm>
                     <a:prstGeom prst="rect">
                       <a:avLst/>
@@ -1322,11 +1406,19 @@
       </w:r>
     </w:p>
     <w:p>
+      <w:proofErr w:type="spellStart"/>
       <w:r>
         <w:rPr>
           <w:color w:val="0000FF"/>
         </w:rPr>
-        <w:t xml:space="preserve">MarkersSetDynamicTrials </w:t>
+        <w:t>MarkersSetDynamicTrials</w:t>
+      </w:r>
+      <w:proofErr w:type="spellEnd"/>
+      <w:r>
+        <w:rPr>
+          <w:color w:val="0000FF"/>
+        </w:rPr>
+        <w:t xml:space="preserve"> </w:t>
       </w:r>
       <w:r>
         <w:t xml:space="preserve">– </w:t>
@@ -1356,13 +1448,27 @@
         <w:rPr>
           <w:color w:val="0000FF"/>
         </w:rPr>
-        <w:t>/Left</w:t>
-      </w:r>
+        <w:t>/</w:t>
+      </w:r>
+      <w:proofErr w:type="spellStart"/>
       <w:r>
         <w:rPr>
           <w:color w:val="0000FF"/>
         </w:rPr>
-        <w:t xml:space="preserve">FootMarkers </w:t>
+        <w:t>Left</w:t>
+      </w:r>
+      <w:r>
+        <w:rPr>
+          <w:color w:val="0000FF"/>
+        </w:rPr>
+        <w:t>FootMarkers</w:t>
+      </w:r>
+      <w:proofErr w:type="spellEnd"/>
+      <w:r>
+        <w:rPr>
+          <w:color w:val="0000FF"/>
+        </w:rPr>
+        <w:t xml:space="preserve"> </w:t>
       </w:r>
       <w:r>
         <w:t xml:space="preserve">– </w:t>
@@ -1376,85 +1482,48 @@
         <w:rPr>
           <w:color w:val="0000FF"/>
         </w:rPr>
+        <w:t>Anterior</w:t>
+      </w:r>
+      <w:r>
+        <w:rPr>
+          <w:color w:val="0000FF"/>
+        </w:rPr>
+        <w:t>/</w:t>
+      </w:r>
+      <w:proofErr w:type="spellStart"/>
+      <w:r>
+        <w:rPr>
+          <w:color w:val="0000FF"/>
+        </w:rPr>
+        <w:t>Posterior</w:t>
+      </w:r>
+      <w:r>
+        <w:rPr>
+          <w:color w:val="0000FF"/>
+        </w:rPr>
         <w:t>Pelvis</w:t>
       </w:r>
       <w:r>
         <w:rPr>
           <w:color w:val="0000FF"/>
         </w:rPr>
-        <w:t xml:space="preserve">Markers </w:t>
-      </w:r>
-      <w:r>
-        <w:t xml:space="preserve">– Markers on the pelvis/hip, one on the front of the pelvis/hip and one on the back. </w:t>
-      </w:r>
-      <w:r>
-        <w:rPr>
-          <w:b/>
-          <w:bCs/>
-          <w:i/>
-          <w:iCs/>
-        </w:rPr>
-        <w:t>Note:</w:t>
-      </w:r>
-      <w:r>
+        <w:t>Marker</w:t>
+      </w:r>
+      <w:proofErr w:type="spellEnd"/>
+      <w:r>
+        <w:rPr>
+          <w:color w:val="0000FF"/>
+        </w:rPr>
         <w:t xml:space="preserve"> </w:t>
       </w:r>
       <w:r>
-        <w:t>The order</w:t>
-      </w:r>
-      <w:r>
-        <w:t xml:space="preserve"> (</w:t>
-      </w:r>
-      <w:r>
-        <w:rPr>
-          <w:b/>
-          <w:bCs/>
-        </w:rPr>
-        <w:t>front</w:t>
-      </w:r>
-      <w:r>
-        <w:rPr>
-          <w:b/>
-          <w:bCs/>
-        </w:rPr>
-        <w:t xml:space="preserve"> marker first</w:t>
-      </w:r>
-      <w:r>
-        <w:rPr>
-          <w:b/>
-          <w:bCs/>
-        </w:rPr>
-        <w:t>, back marker</w:t>
-      </w:r>
-      <w:r>
-        <w:rPr>
-          <w:b/>
-          <w:bCs/>
-        </w:rPr>
-        <w:t xml:space="preserve"> second</w:t>
-      </w:r>
-      <w:r>
-        <w:t xml:space="preserve">) </w:t>
-      </w:r>
-      <w:r>
-        <w:rPr>
-          <w:b/>
-          <w:bCs/>
-        </w:rPr>
-        <w:t>is</w:t>
+        <w:t>– Markers on the pelvis/hip, one on the front of the pelvis/hip and one on the back</w:t>
+      </w:r>
+      <w:r>
+        <w:t>, used for motion direction detection</w:t>
       </w:r>
       <w:r>
         <w:t xml:space="preserve"> </w:t>
-      </w:r>
-      <w:r>
-        <w:rPr>
-          <w:b/>
-          <w:bCs/>
-        </w:rPr>
-        <w:t>crucial</w:t>
-      </w:r>
-      <w:r>
-        <w:t xml:space="preserve"> for correct motion direction detection.</w:t>
       </w:r>
     </w:p>
     <w:p>
@@ -1505,11 +1574,19 @@
       </w:r>
     </w:p>
     <w:p>
+      <w:proofErr w:type="spellStart"/>
       <w:r>
         <w:rPr>
           <w:color w:val="0000FF"/>
         </w:rPr>
-        <w:t xml:space="preserve">OriginalChannels </w:t>
+        <w:t>OriginalChannels</w:t>
+      </w:r>
+      <w:proofErr w:type="spellEnd"/>
+      <w:r>
+        <w:rPr>
+          <w:color w:val="0000FF"/>
+        </w:rPr>
+        <w:t xml:space="preserve"> </w:t>
       </w:r>
       <w:r>
         <w:t>– Channel names of your EMG in all .c3d</w:t>
@@ -1520,15 +1597,24 @@
       <w:r>
         <w:br/>
       </w:r>
+      <w:proofErr w:type="spellStart"/>
       <w:r>
         <w:rPr>
           <w:color w:val="0000FF"/>
         </w:rPr>
-        <w:t xml:space="preserve">RenamedChannels </w:t>
+        <w:t>RenamedChannels</w:t>
+      </w:r>
+      <w:proofErr w:type="spellEnd"/>
+      <w:r>
+        <w:rPr>
+          <w:color w:val="0000FF"/>
+        </w:rPr>
+        <w:t xml:space="preserve"> </w:t>
       </w:r>
       <w:r>
         <w:t xml:space="preserve">– Optional entry to rename EMG channel names ion all .c3d (this option is enabled in the script with </w:t>
       </w:r>
+      <w:proofErr w:type="spellStart"/>
       <w:r>
         <w:rPr>
           <w:rFonts w:ascii="Consolas" w:eastAsia="Times New Roman" w:hAnsi="Consolas" w:cs="Times New Roman"/>
@@ -1538,8 +1624,9 @@
           <w:lang w:eastAsia="en-AU"/>
           <w14:ligatures w14:val="none"/>
         </w:rPr>
-        <w:t>overwriteEMGNames = true;</w:t>
-      </w:r>
+        <w:t>overwriteEMGNames</w:t>
+      </w:r>
+      <w:proofErr w:type="spellEnd"/>
       <w:r>
         <w:rPr>
           <w:rFonts w:ascii="Consolas" w:eastAsia="Times New Roman" w:hAnsi="Consolas" w:cs="Times New Roman"/>
@@ -1549,6 +1636,17 @@
           <w:lang w:eastAsia="en-AU"/>
           <w14:ligatures w14:val="none"/>
         </w:rPr>
+        <w:t xml:space="preserve"> = true;</w:t>
+      </w:r>
+      <w:r>
+        <w:rPr>
+          <w:rFonts w:ascii="Consolas" w:eastAsia="Times New Roman" w:hAnsi="Consolas" w:cs="Times New Roman"/>
+          <w:kern w:val="0"/>
+          <w:sz w:val="20"/>
+          <w:szCs w:val="20"/>
+          <w:lang w:eastAsia="en-AU"/>
+          <w14:ligatures w14:val="none"/>
+        </w:rPr>
         <w:t>)</w:t>
       </w:r>
       <w:r>
@@ -1560,11 +1658,19 @@
       <w:r>
         <w:br/>
       </w:r>
+      <w:proofErr w:type="spellStart"/>
       <w:r>
         <w:rPr>
           <w:color w:val="0000FF"/>
         </w:rPr>
-        <w:t xml:space="preserve">EMGDelay </w:t>
+        <w:t>EMGDelay</w:t>
+      </w:r>
+      <w:proofErr w:type="spellEnd"/>
+      <w:r>
+        <w:rPr>
+          <w:color w:val="0000FF"/>
+        </w:rPr>
+        <w:t xml:space="preserve"> </w:t>
       </w:r>
       <w:r>
         <w:t>– V</w:t>
@@ -1652,11 +1758,19 @@
       </w:r>
     </w:p>
     <w:p>
+      <w:proofErr w:type="spellStart"/>
       <w:r>
         <w:rPr>
           <w:color w:val="0000FF"/>
         </w:rPr>
-        <w:t xml:space="preserve">thresholdFP </w:t>
+        <w:t>thresholdFP</w:t>
+      </w:r>
+      <w:proofErr w:type="spellEnd"/>
+      <w:r>
+        <w:rPr>
+          <w:color w:val="0000FF"/>
+        </w:rPr>
+        <w:t xml:space="preserve"> </w:t>
       </w:r>
       <w:r>
         <w:t xml:space="preserve">– FP threshold, </w:t>
@@ -1670,11 +1784,19 @@
       <w:r>
         <w:br/>
       </w:r>
+      <w:proofErr w:type="spellStart"/>
       <w:r>
         <w:rPr>
           <w:color w:val="0000FF"/>
         </w:rPr>
-        <w:t xml:space="preserve">analysisWindow </w:t>
+        <w:t>analysisWindow</w:t>
+      </w:r>
+      <w:proofErr w:type="spellEnd"/>
+      <w:r>
+        <w:rPr>
+          <w:color w:val="0000FF"/>
+        </w:rPr>
+        <w:t xml:space="preserve"> </w:t>
       </w:r>
       <w:r>
         <w:t xml:space="preserve">– </w:t>
@@ -1691,11 +1813,19 @@
       <w:r>
         <w:br/>
       </w:r>
+      <w:proofErr w:type="spellStart"/>
       <w:r>
         <w:rPr>
           <w:color w:val="0000FF"/>
         </w:rPr>
-        <w:t xml:space="preserve">paddingFrames </w:t>
+        <w:t>paddingFrames</w:t>
+      </w:r>
+      <w:proofErr w:type="spellEnd"/>
+      <w:r>
+        <w:rPr>
+          <w:color w:val="0000FF"/>
+        </w:rPr>
+        <w:t xml:space="preserve"> </w:t>
       </w:r>
       <w:r>
         <w:t>– How many frames to pad trials with (100 is sufficient in most cases)</w:t>
@@ -1783,8 +1913,6 @@
       <w:r>
         <w:t>.</w:t>
       </w:r>
-    </w:p>
-    <w:p>
       <w:r>
         <w:br w:type="page"/>
       </w:r>
@@ -1811,7 +1939,15 @@
         <w:t xml:space="preserve"> </w:t>
       </w:r>
       <w:r>
-        <w:t>The script outputs the modified trials for each participant in their respective InputData folders:</w:t>
+        <w:t xml:space="preserve">The script outputs the modified trials for each participant in their respective </w:t>
+      </w:r>
+      <w:proofErr w:type="spellStart"/>
+      <w:r>
+        <w:t>InputData</w:t>
+      </w:r>
+      <w:proofErr w:type="spellEnd"/>
+      <w:r>
+        <w:t xml:space="preserve"> folders:</w:t>
       </w:r>
     </w:p>
     <w:p>
@@ -2285,7 +2421,15 @@
         <w:t>All trials</w:t>
       </w:r>
       <w:r>
-        <w:t xml:space="preserve"> in the InputData folder have been adjusted to </w:t>
+        <w:t xml:space="preserve"> in the </w:t>
+      </w:r>
+      <w:proofErr w:type="spellStart"/>
+      <w:r>
+        <w:t>InputData</w:t>
+      </w:r>
+      <w:proofErr w:type="spellEnd"/>
+      <w:r>
+        <w:t xml:space="preserve"> folder have been adjusted to </w:t>
       </w:r>
       <w:r>
         <w:rPr>

</xml_diff>

<commit_message>
Updated motion direction detection, included autoAcquisitionXML bonus script
1) Motion direction is now detected through a vector pointing from the middle-back of the hip to the middle-front, eliminating false axis detections.

2) autoAcquisitionXML bonus script added and User Guide.docx updated with further information on the script.
</commit_message>
<xml_diff>
--- a/User Guide.docx
+++ b/User Guide.docx
@@ -42,15 +42,7 @@
     </w:p>
     <w:p>
       <w:r>
-        <w:t xml:space="preserve">This is a tool for automatically evaluating the quality of a biomechanical trial (in .c3d format) involving the use of marker-driven motion capture, </w:t>
-      </w:r>
-      <w:proofErr w:type="spellStart"/>
-      <w:r>
-        <w:t>forceplates</w:t>
-      </w:r>
-      <w:proofErr w:type="spellEnd"/>
-      <w:r>
-        <w:t xml:space="preserve"> (from here on referred to as FP), and surface EMG.</w:t>
+        <w:t>This is a tool for automatically evaluating the quality of a biomechanical trial (in .c3d format) involving the use of marker-driven motion capture, forceplates (from here on referred to as FP), and surface EMG.</w:t>
       </w:r>
     </w:p>
     <w:p>
@@ -323,15 +315,7 @@
         <w:t>EMG Figures</w:t>
       </w:r>
       <w:r>
-        <w:t>” folder for each participant, where the classified EMG can be found. Furthermore, it creates an “</w:t>
-      </w:r>
-      <w:proofErr w:type="spellStart"/>
-      <w:r>
-        <w:t>InputData</w:t>
-      </w:r>
-      <w:proofErr w:type="spellEnd"/>
-      <w:r>
-        <w:t>” folder and places the modified Calibration/Execution .c3d trials into appropriate folders.</w:t>
+        <w:t>” folder for each participant, where the classified EMG can be found. Furthermore, it creates an “InputData” folder and places the modified Calibration/Execution .c3d trials into appropriate folders.</w:t>
       </w:r>
       <w:r>
         <w:br w:type="page"/>
@@ -469,15 +453,7 @@
         <w:t xml:space="preserve"> </w:t>
       </w:r>
       <w:r>
-        <w:t xml:space="preserve">Variable names in Matlab cannot start with a number and are automatically renamed by </w:t>
-      </w:r>
-      <w:proofErr w:type="spellStart"/>
-      <w:r>
-        <w:t>btk</w:t>
-      </w:r>
-      <w:proofErr w:type="spellEnd"/>
-      <w:r>
-        <w:t xml:space="preserve"> (e.g., EMG name in .c3d 1BFLH is renamed to </w:t>
+        <w:t xml:space="preserve">Variable names in Matlab cannot start with a number and are automatically renamed by btk (e.g., EMG name in .c3d 1BFLH is renamed to </w:t>
       </w:r>
       <w:r>
         <w:rPr>
@@ -495,7 +471,6 @@
       <w:r>
         <w:t xml:space="preserve">channels with the included </w:t>
       </w:r>
-      <w:proofErr w:type="spellStart"/>
       <w:r>
         <w:rPr>
           <w:rFonts w:ascii="Consolas" w:eastAsia="Times New Roman" w:hAnsi="Consolas" w:cs="Times New Roman"/>
@@ -505,9 +480,230 @@
           <w:lang w:eastAsia="en-AU"/>
           <w14:ligatures w14:val="none"/>
         </w:rPr>
-        <w:t>overwriteEMGNames</w:t>
-      </w:r>
-      <w:proofErr w:type="spellEnd"/>
+        <w:t xml:space="preserve">overwriteEMGNames </w:t>
+      </w:r>
+      <w:r>
+        <w:t xml:space="preserve">function (set </w:t>
+      </w:r>
+      <w:r>
+        <w:t>overwriteEMGNames = true</w:t>
+      </w:r>
+      <w:r>
+        <w:t>; in the script and provide new channel names</w:t>
+      </w:r>
+      <w:r>
+        <w:t xml:space="preserve"> in the autoC3Dsetup.xml under</w:t>
+      </w:r>
+      <w:r>
+        <w:t xml:space="preserve"> </w:t>
+      </w:r>
+      <w:r>
+        <w:rPr>
+          <w:color w:val="0000FF"/>
+        </w:rPr>
+        <w:t>RenamedChannels</w:t>
+      </w:r>
+      <w:r>
+        <w:rPr>
+          <w:color w:val="0000FF"/>
+        </w:rPr>
+        <w:br/>
+      </w:r>
+    </w:p>
+    <w:p>
+      <w:pPr>
+        <w:pStyle w:val="ListParagraph"/>
+        <w:numPr>
+          <w:ilvl w:val="0"/>
+          <w:numId w:val="4"/>
+        </w:numPr>
+      </w:pPr>
+      <w:r>
+        <w:rPr>
+          <w:b/>
+          <w:bCs/>
+        </w:rPr>
+        <w:t xml:space="preserve">Simultaneous foot strike </w:t>
+      </w:r>
+      <w:r>
+        <w:rPr>
+          <w:b/>
+          <w:bCs/>
+        </w:rPr>
+        <w:t>on</w:t>
+      </w:r>
+      <w:r>
+        <w:rPr>
+          <w:b/>
+          <w:bCs/>
+        </w:rPr>
+        <w:t xml:space="preserve"> two FP</w:t>
+      </w:r>
+      <w:r>
+        <w:t xml:space="preserve"> </w:t>
+      </w:r>
+      <w:r>
+        <w:t>–</w:t>
+      </w:r>
+      <w:r>
+        <w:t xml:space="preserve"> </w:t>
+      </w:r>
+      <w:r>
+        <w:t xml:space="preserve">If </w:t>
+      </w:r>
+      <w:r>
+        <w:t xml:space="preserve">a foot simultaneously strikes </w:t>
+      </w:r>
+      <w:r>
+        <w:t>two FP</w:t>
+      </w:r>
+      <w:r>
+        <w:t xml:space="preserve">, </w:t>
+      </w:r>
+      <w:r>
+        <w:t>the</w:t>
+      </w:r>
+      <w:r>
+        <w:t xml:space="preserve"> script will </w:t>
+      </w:r>
+      <w:r>
+        <w:t xml:space="preserve">designate this event as ‘full foot on FP - false’, which is only an issue if the two FP are touching (no distance between corners) and thus could be combined to calculate a single GRF </w:t>
+      </w:r>
+      <w:r>
+        <w:br/>
+      </w:r>
+    </w:p>
+    <w:p>
+      <w:pPr>
+        <w:pStyle w:val="ListParagraph"/>
+        <w:numPr>
+          <w:ilvl w:val="0"/>
+          <w:numId w:val="4"/>
+        </w:numPr>
+      </w:pPr>
+      <w:r>
+        <w:rPr>
+          <w:b/>
+          <w:bCs/>
+        </w:rPr>
+        <w:t>Inconsistent number of markers/EMG/FP between trials</w:t>
+      </w:r>
+      <w:r>
+        <w:t xml:space="preserve"> – The script expects a </w:t>
+      </w:r>
+      <w:r>
+        <w:t>consistent number of markers/EMG/FP between</w:t>
+      </w:r>
+      <w:r>
+        <w:t xml:space="preserve"> all investigated</w:t>
+      </w:r>
+      <w:r>
+        <w:t xml:space="preserve"> trials</w:t>
+      </w:r>
+      <w:r>
+        <w:t xml:space="preserve"> and will</w:t>
+      </w:r>
+      <w:r>
+        <w:t xml:space="preserve"> not work correctly if the number of </w:t>
+      </w:r>
+      <w:r>
+        <w:t xml:space="preserve">e.g., </w:t>
+      </w:r>
+      <w:r>
+        <w:t>FP varies</w:t>
+      </w:r>
+      <w:r>
+        <w:t xml:space="preserve">. For such cases, separate the trials into consistent parts and make a </w:t>
+      </w:r>
+      <w:r>
+        <w:t>autoC3Dsetup.xml</w:t>
+      </w:r>
+      <w:r>
+        <w:t xml:space="preserve"> for each and run the script for every part</w:t>
+      </w:r>
+      <w:r>
+        <w:br/>
+      </w:r>
+    </w:p>
+    <w:p>
+      <w:pPr>
+        <w:pStyle w:val="ListParagraph"/>
+        <w:numPr>
+          <w:ilvl w:val="0"/>
+          <w:numId w:val="4"/>
+        </w:numPr>
+      </w:pPr>
+      <w:r>
+        <w:rPr>
+          <w:b/>
+          <w:bCs/>
+        </w:rPr>
+        <w:t>Foot on FP for static trials</w:t>
+      </w:r>
+      <w:r>
+        <w:t xml:space="preserve"> – The </w:t>
+      </w:r>
+      <w:r>
+        <w:t xml:space="preserve">script will not detect foot on </w:t>
+      </w:r>
+      <w:r>
+        <w:t>FP</w:t>
+      </w:r>
+      <w:r>
+        <w:t xml:space="preserve"> for trials where person stands on </w:t>
+      </w:r>
+      <w:r>
+        <w:t>FP</w:t>
+      </w:r>
+      <w:r>
+        <w:t xml:space="preserve"> for the whole duration of the trial (e.g.</w:t>
+      </w:r>
+      <w:r>
+        <w:t>,</w:t>
+      </w:r>
+      <w:r>
+        <w:t xml:space="preserve"> calibration/static trials)</w:t>
+      </w:r>
+      <w:r>
+        <w:t>, but</w:t>
+      </w:r>
+      <w:r>
+        <w:t xml:space="preserve"> </w:t>
+      </w:r>
+      <w:r>
+        <w:t xml:space="preserve">this information is </w:t>
+      </w:r>
+      <w:r>
+        <w:t>not relevant</w:t>
+      </w:r>
+      <w:r>
+        <w:t xml:space="preserve"> </w:t>
+      </w:r>
+      <w:r>
+        <w:t>for standard NMS modelling</w:t>
+      </w:r>
+      <w:r>
+        <w:br/>
+      </w:r>
+    </w:p>
+    <w:p>
+      <w:pPr>
+        <w:pStyle w:val="ListParagraph"/>
+        <w:numPr>
+          <w:ilvl w:val="0"/>
+          <w:numId w:val="4"/>
+        </w:numPr>
+      </w:pPr>
+      <w:r>
+        <w:rPr>
+          <w:b/>
+          <w:bCs/>
+        </w:rPr>
+        <w:t>Trials without recorded EMG</w:t>
+      </w:r>
+      <w:r>
+        <w:t xml:space="preserve"> – The script can be run on trials without EMG by setting </w:t>
+      </w:r>
       <w:r>
         <w:rPr>
           <w:rFonts w:ascii="Consolas" w:eastAsia="Times New Roman" w:hAnsi="Consolas" w:cs="Times New Roman"/>
@@ -517,260 +713,7 @@
           <w:lang w:eastAsia="en-AU"/>
           <w14:ligatures w14:val="none"/>
         </w:rPr>
-        <w:t xml:space="preserve"> </w:t>
-      </w:r>
-      <w:r>
-        <w:t xml:space="preserve">function (set </w:t>
-      </w:r>
-      <w:proofErr w:type="spellStart"/>
-      <w:r>
-        <w:t>overwriteEMGNames</w:t>
-      </w:r>
-      <w:proofErr w:type="spellEnd"/>
-      <w:r>
-        <w:t xml:space="preserve"> = true</w:t>
-      </w:r>
-      <w:r>
-        <w:t>; in the script and provide new channel names</w:t>
-      </w:r>
-      <w:r>
-        <w:t xml:space="preserve"> in the autoC3Dsetup.xml under</w:t>
-      </w:r>
-      <w:r>
-        <w:t xml:space="preserve"> </w:t>
-      </w:r>
-      <w:proofErr w:type="spellStart"/>
-      <w:r>
-        <w:rPr>
-          <w:color w:val="0000FF"/>
-        </w:rPr>
-        <w:t>RenamedChannels</w:t>
-      </w:r>
-      <w:proofErr w:type="spellEnd"/>
-      <w:r>
-        <w:rPr>
-          <w:color w:val="0000FF"/>
-        </w:rPr>
-        <w:br/>
-      </w:r>
-    </w:p>
-    <w:p>
-      <w:pPr>
-        <w:pStyle w:val="ListParagraph"/>
-        <w:numPr>
-          <w:ilvl w:val="0"/>
-          <w:numId w:val="4"/>
-        </w:numPr>
-      </w:pPr>
-      <w:r>
-        <w:rPr>
-          <w:b/>
-          <w:bCs/>
-        </w:rPr>
-        <w:t xml:space="preserve">Simultaneous foot strike </w:t>
-      </w:r>
-      <w:r>
-        <w:rPr>
-          <w:b/>
-          <w:bCs/>
-        </w:rPr>
-        <w:t>on</w:t>
-      </w:r>
-      <w:r>
-        <w:rPr>
-          <w:b/>
-          <w:bCs/>
-        </w:rPr>
-        <w:t xml:space="preserve"> two FP</w:t>
-      </w:r>
-      <w:r>
-        <w:t xml:space="preserve"> </w:t>
-      </w:r>
-      <w:r>
-        <w:t>–</w:t>
-      </w:r>
-      <w:r>
-        <w:t xml:space="preserve"> </w:t>
-      </w:r>
-      <w:r>
-        <w:t xml:space="preserve">If </w:t>
-      </w:r>
-      <w:r>
-        <w:t xml:space="preserve">a foot simultaneously strikes </w:t>
-      </w:r>
-      <w:r>
-        <w:t>two FP</w:t>
-      </w:r>
-      <w:r>
-        <w:t xml:space="preserve">, </w:t>
-      </w:r>
-      <w:r>
-        <w:t>the</w:t>
-      </w:r>
-      <w:r>
-        <w:t xml:space="preserve"> script will </w:t>
-      </w:r>
-      <w:r>
-        <w:t xml:space="preserve">designate this event as ‘full foot on FP - false’, which is only an issue if the two FP are touching (no distance between corners) and thus could be combined to calculate a single GRF </w:t>
-      </w:r>
-      <w:r>
-        <w:br/>
-      </w:r>
-    </w:p>
-    <w:p>
-      <w:pPr>
-        <w:pStyle w:val="ListParagraph"/>
-        <w:numPr>
-          <w:ilvl w:val="0"/>
-          <w:numId w:val="4"/>
-        </w:numPr>
-      </w:pPr>
-      <w:r>
-        <w:rPr>
-          <w:b/>
-          <w:bCs/>
-        </w:rPr>
-        <w:t>Inconsistent number of markers/EMG/FP between trials</w:t>
-      </w:r>
-      <w:r>
-        <w:t xml:space="preserve"> – The script expects a </w:t>
-      </w:r>
-      <w:r>
-        <w:t>consistent number of markers/EMG/FP between</w:t>
-      </w:r>
-      <w:r>
-        <w:t xml:space="preserve"> all investigated</w:t>
-      </w:r>
-      <w:r>
-        <w:t xml:space="preserve"> trials</w:t>
-      </w:r>
-      <w:r>
-        <w:t xml:space="preserve"> and will</w:t>
-      </w:r>
-      <w:r>
-        <w:t xml:space="preserve"> not work correctly if the number of </w:t>
-      </w:r>
-      <w:r>
-        <w:t xml:space="preserve">e.g., </w:t>
-      </w:r>
-      <w:r>
-        <w:t>FP varies</w:t>
-      </w:r>
-      <w:r>
-        <w:t xml:space="preserve">. For such cases, separate the trials into consistent parts and make a </w:t>
-      </w:r>
-      <w:r>
-        <w:t>autoC3Dsetup.xml</w:t>
-      </w:r>
-      <w:r>
-        <w:t xml:space="preserve"> for each and run the script for every part</w:t>
-      </w:r>
-      <w:r>
-        <w:br/>
-      </w:r>
-    </w:p>
-    <w:p>
-      <w:pPr>
-        <w:pStyle w:val="ListParagraph"/>
-        <w:numPr>
-          <w:ilvl w:val="0"/>
-          <w:numId w:val="4"/>
-        </w:numPr>
-      </w:pPr>
-      <w:r>
-        <w:rPr>
-          <w:b/>
-          <w:bCs/>
-        </w:rPr>
-        <w:t>Foot on FP for static trials</w:t>
-      </w:r>
-      <w:r>
-        <w:t xml:space="preserve"> – The </w:t>
-      </w:r>
-      <w:r>
-        <w:t xml:space="preserve">script will not detect foot on </w:t>
-      </w:r>
-      <w:r>
-        <w:t>FP</w:t>
-      </w:r>
-      <w:r>
-        <w:t xml:space="preserve"> for trials where person stands on </w:t>
-      </w:r>
-      <w:r>
-        <w:t>FP</w:t>
-      </w:r>
-      <w:r>
-        <w:t xml:space="preserve"> for the whole duration of the trial (e.g.</w:t>
-      </w:r>
-      <w:r>
-        <w:t>,</w:t>
-      </w:r>
-      <w:r>
-        <w:t xml:space="preserve"> calibration/static trials)</w:t>
-      </w:r>
-      <w:r>
-        <w:t>, but</w:t>
-      </w:r>
-      <w:r>
-        <w:t xml:space="preserve"> </w:t>
-      </w:r>
-      <w:r>
-        <w:t xml:space="preserve">this information is </w:t>
-      </w:r>
-      <w:r>
-        <w:t>not relevant</w:t>
-      </w:r>
-      <w:r>
-        <w:t xml:space="preserve"> </w:t>
-      </w:r>
-      <w:r>
-        <w:t>for standard NMS modelling</w:t>
-      </w:r>
-      <w:r>
-        <w:br/>
-      </w:r>
-    </w:p>
-    <w:p>
-      <w:pPr>
-        <w:pStyle w:val="ListParagraph"/>
-        <w:numPr>
-          <w:ilvl w:val="0"/>
-          <w:numId w:val="4"/>
-        </w:numPr>
-      </w:pPr>
-      <w:r>
-        <w:rPr>
-          <w:b/>
-          <w:bCs/>
-        </w:rPr>
-        <w:t>Trials without recorded EMG</w:t>
-      </w:r>
-      <w:r>
-        <w:t xml:space="preserve"> – The script can be run on trials without EMG by setting </w:t>
-      </w:r>
-      <w:proofErr w:type="spellStart"/>
-      <w:r>
-        <w:rPr>
-          <w:rFonts w:ascii="Consolas" w:eastAsia="Times New Roman" w:hAnsi="Consolas" w:cs="Times New Roman"/>
-          <w:kern w:val="0"/>
-          <w:sz w:val="20"/>
-          <w:szCs w:val="20"/>
-          <w:lang w:eastAsia="en-AU"/>
-          <w14:ligatures w14:val="none"/>
-        </w:rPr>
-        <w:t>runEMGClass</w:t>
-      </w:r>
-      <w:proofErr w:type="spellEnd"/>
-      <w:r>
-        <w:rPr>
-          <w:rFonts w:ascii="Consolas" w:eastAsia="Times New Roman" w:hAnsi="Consolas" w:cs="Times New Roman"/>
-          <w:kern w:val="0"/>
-          <w:sz w:val="20"/>
-          <w:szCs w:val="20"/>
-          <w:lang w:eastAsia="en-AU"/>
-          <w14:ligatures w14:val="none"/>
-        </w:rPr>
-        <w:t xml:space="preserve"> = false; </w:t>
+        <w:t xml:space="preserve">runEMGClass = false; </w:t>
       </w:r>
       <w:r>
         <w:t>in the main script, but this is not standard for NMS and thus has not been tested extensively</w:t>
@@ -1163,11 +1106,9 @@
       <w:r>
         <w:t>can be found in the “</w:t>
       </w:r>
-      <w:proofErr w:type="spellStart"/>
       <w:r>
         <w:t>templatesXML</w:t>
       </w:r>
-      <w:proofErr w:type="spellEnd"/>
       <w:r>
         <w:t>” folder)</w:t>
       </w:r>
@@ -1230,19 +1171,11 @@
       </w:r>
     </w:p>
     <w:p>
-      <w:proofErr w:type="spellStart"/>
       <w:r>
         <w:rPr>
           <w:color w:val="0000FF"/>
         </w:rPr>
-        <w:t>CoordinateSystemOrientation</w:t>
-      </w:r>
-      <w:proofErr w:type="spellEnd"/>
-      <w:r>
-        <w:rPr>
-          <w:color w:val="0000FF"/>
-        </w:rPr>
-        <w:t xml:space="preserve"> </w:t>
+        <w:t xml:space="preserve">CoordinateSystemOrientation </w:t>
       </w:r>
       <w:r>
         <w:t>– Orientation of the lab coordinate system needed for automatic trial motion direction detection. First axis is the motion direction throughout the majority of your trials, second is the vertical axis, third is the one that remains</w:t>
@@ -1309,14 +1242,12 @@
       </w:r>
     </w:p>
     <w:p>
-      <w:proofErr w:type="spellStart"/>
       <w:r>
         <w:rPr>
           <w:color w:val="0000FF"/>
         </w:rPr>
         <w:t>SubjectCodes</w:t>
       </w:r>
-      <w:proofErr w:type="spellEnd"/>
       <w:r>
         <w:t xml:space="preserve"> – </w:t>
       </w:r>
@@ -1332,19 +1263,11 @@
       <w:r>
         <w:br/>
       </w:r>
-      <w:proofErr w:type="spellStart"/>
       <w:r>
         <w:rPr>
           <w:color w:val="0000FF"/>
         </w:rPr>
-        <w:t>InstrumentedLeg</w:t>
-      </w:r>
-      <w:proofErr w:type="spellEnd"/>
-      <w:r>
-        <w:rPr>
-          <w:color w:val="0000FF"/>
-        </w:rPr>
-        <w:t xml:space="preserve"> </w:t>
+        <w:t xml:space="preserve">InstrumentedLeg </w:t>
       </w:r>
       <w:r>
         <w:t xml:space="preserve">– </w:t>
@@ -1364,10 +1287,10 @@
         </w:rPr>
         <w:lastRenderedPageBreak/>
         <w:drawing>
-          <wp:inline distT="0" distB="0" distL="0" distR="0" wp14:anchorId="780FF4FD" wp14:editId="7094312B">
-            <wp:extent cx="4486901" cy="1124107"/>
-            <wp:effectExtent l="38100" t="38100" r="28575" b="38100"/>
-            <wp:docPr id="1389558180" name="Picture 1"/>
+          <wp:inline distT="0" distB="0" distL="0" distR="0" wp14:anchorId="019A20F5" wp14:editId="607197FC">
+            <wp:extent cx="4486901" cy="1133633"/>
+            <wp:effectExtent l="38100" t="38100" r="47625" b="47625"/>
+            <wp:docPr id="1427197479" name="Picture 1"/>
             <wp:cNvGraphicFramePr>
               <a:graphicFrameLocks xmlns:a="http://schemas.openxmlformats.org/drawingml/2006/main" noChangeAspect="1"/>
             </wp:cNvGraphicFramePr>
@@ -1375,7 +1298,7 @@
               <a:graphicData uri="http://schemas.openxmlformats.org/drawingml/2006/picture">
                 <pic:pic xmlns:pic="http://schemas.openxmlformats.org/drawingml/2006/picture">
                   <pic:nvPicPr>
-                    <pic:cNvPr id="1389558180" name=""/>
+                    <pic:cNvPr id="1427197479" name=""/>
                     <pic:cNvPicPr/>
                   </pic:nvPicPr>
                   <pic:blipFill>
@@ -1387,7 +1310,7 @@
                   <pic:spPr>
                     <a:xfrm>
                       <a:off x="0" y="0"/>
-                      <a:ext cx="4486901" cy="1124107"/>
+                      <a:ext cx="4486901" cy="1133633"/>
                     </a:xfrm>
                     <a:prstGeom prst="rect">
                       <a:avLst/>
@@ -1406,124 +1329,175 @@
       </w:r>
     </w:p>
     <w:p>
-      <w:proofErr w:type="spellStart"/>
       <w:r>
         <w:rPr>
           <w:color w:val="0000FF"/>
         </w:rPr>
-        <w:t>MarkersSetDynamicTrials</w:t>
-      </w:r>
-      <w:proofErr w:type="spellEnd"/>
+        <w:t xml:space="preserve">MarkersSetDynamicTrials </w:t>
+      </w:r>
+      <w:r>
+        <w:t xml:space="preserve">– </w:t>
+      </w:r>
+      <w:r>
+        <w:t>R</w:t>
+      </w:r>
+      <w:r>
+        <w:t xml:space="preserve">equired markers in all dynamic trials </w:t>
+      </w:r>
+      <w:r>
+        <w:t xml:space="preserve">(if required markers are missing, script might throw an error) </w:t>
+      </w:r>
+      <w:r>
+        <w:br/>
+      </w:r>
+      <w:r>
+        <w:br/>
+      </w:r>
       <w:r>
         <w:rPr>
           <w:color w:val="0000FF"/>
         </w:rPr>
+        <w:t>Right</w:t>
+      </w:r>
+      <w:r>
+        <w:rPr>
+          <w:color w:val="0000FF"/>
+        </w:rPr>
+        <w:t>/Left</w:t>
+      </w:r>
+      <w:r>
+        <w:rPr>
+          <w:color w:val="0000FF"/>
+        </w:rPr>
+        <w:t xml:space="preserve">FootMarkers </w:t>
+      </w:r>
+      <w:r>
+        <w:t xml:space="preserve">– </w:t>
+      </w:r>
+      <w:r>
+        <w:t>Markers on the right/left foot (used to determine foot strike and full foot on FP)</w:t>
+      </w:r>
+    </w:p>
+    <w:p>
+      <w:r>
+        <w:rPr>
+          <w:color w:val="0000FF"/>
+        </w:rPr>
+        <w:t>Anterior</w:t>
+      </w:r>
+      <w:r>
+        <w:rPr>
+          <w:color w:val="0000FF"/>
+        </w:rPr>
+        <w:t>/</w:t>
+      </w:r>
+      <w:r>
+        <w:rPr>
+          <w:color w:val="0000FF"/>
+        </w:rPr>
+        <w:t>Posterior</w:t>
+      </w:r>
+      <w:r>
+        <w:rPr>
+          <w:color w:val="0000FF"/>
+        </w:rPr>
+        <w:t>Pelvis</w:t>
+      </w:r>
+      <w:r>
+        <w:rPr>
+          <w:color w:val="0000FF"/>
+        </w:rPr>
+        <w:t>Marker</w:t>
+      </w:r>
+      <w:r>
+        <w:rPr>
+          <w:color w:val="0000FF"/>
+        </w:rPr>
+        <w:t>s</w:t>
+      </w:r>
+      <w:r>
+        <w:rPr>
+          <w:color w:val="0000FF"/>
+        </w:rPr>
         <w:t xml:space="preserve"> </w:t>
       </w:r>
       <w:r>
-        <w:t xml:space="preserve">– </w:t>
-      </w:r>
-      <w:r>
-        <w:t>R</w:t>
-      </w:r>
-      <w:r>
-        <w:t xml:space="preserve">equired markers in all dynamic trials </w:t>
-      </w:r>
-      <w:r>
-        <w:t xml:space="preserve">(if required markers are missing, script might throw an error) </w:t>
+        <w:t xml:space="preserve">– Markers on the pelvis/hip, </w:t>
+      </w:r>
+      <w:r>
+        <w:t>two</w:t>
+      </w:r>
+      <w:r>
+        <w:t xml:space="preserve"> on the front of the pelvis/hip and </w:t>
+      </w:r>
+      <w:r>
+        <w:t>two</w:t>
+      </w:r>
+      <w:r>
+        <w:t xml:space="preserve"> on the back</w:t>
+      </w:r>
+      <w:r>
+        <w:t>, used for motion direction detection</w:t>
+      </w:r>
+      <w:r>
+        <w:t xml:space="preserve"> </w:t>
       </w:r>
       <w:r>
         <w:br/>
       </w:r>
       <w:r>
-        <w:br/>
-      </w:r>
-      <w:r>
-        <w:rPr>
-          <w:color w:val="0000FF"/>
-        </w:rPr>
-        <w:t>Right</w:t>
-      </w:r>
-      <w:r>
-        <w:rPr>
-          <w:color w:val="0000FF"/>
-        </w:rPr>
-        <w:t>/</w:t>
-      </w:r>
-      <w:proofErr w:type="spellStart"/>
-      <w:r>
-        <w:rPr>
-          <w:color w:val="0000FF"/>
-        </w:rPr>
-        <w:t>Left</w:t>
-      </w:r>
-      <w:r>
-        <w:rPr>
-          <w:color w:val="0000FF"/>
-        </w:rPr>
-        <w:t>FootMarkers</w:t>
-      </w:r>
-      <w:proofErr w:type="spellEnd"/>
-      <w:r>
-        <w:rPr>
-          <w:color w:val="0000FF"/>
-        </w:rPr>
+        <w:rPr>
+          <w:b/>
+          <w:bCs/>
+          <w:i/>
+          <w:iCs/>
+        </w:rPr>
+        <w:t>Note:</w:t>
+      </w:r>
+      <w:r>
         <w:t xml:space="preserve"> </w:t>
       </w:r>
       <w:r>
-        <w:t xml:space="preserve">– </w:t>
-      </w:r>
-      <w:r>
-        <w:t>Markers on the right/left foot (used to determine foot strike and full foot on FP)</w:t>
-      </w:r>
-    </w:p>
-    <w:p>
-      <w:r>
-        <w:rPr>
-          <w:color w:val="0000FF"/>
-        </w:rPr>
-        <w:t>Anterior</w:t>
-      </w:r>
-      <w:r>
-        <w:rPr>
-          <w:color w:val="0000FF"/>
-        </w:rPr>
-        <w:t>/</w:t>
-      </w:r>
-      <w:proofErr w:type="spellStart"/>
-      <w:r>
-        <w:rPr>
-          <w:color w:val="0000FF"/>
-        </w:rPr>
-        <w:t>Posterior</w:t>
-      </w:r>
-      <w:r>
-        <w:rPr>
-          <w:color w:val="0000FF"/>
-        </w:rPr>
-        <w:t>Pelvis</w:t>
-      </w:r>
-      <w:r>
-        <w:rPr>
-          <w:color w:val="0000FF"/>
-        </w:rPr>
-        <w:t>Marker</w:t>
-      </w:r>
-      <w:proofErr w:type="spellEnd"/>
-      <w:r>
-        <w:rPr>
-          <w:color w:val="0000FF"/>
-        </w:rPr>
+        <w:rPr>
+          <w:b/>
+          <w:bCs/>
+        </w:rPr>
+        <w:t>If</w:t>
+      </w:r>
+      <w:r>
         <w:t xml:space="preserve"> </w:t>
       </w:r>
       <w:r>
-        <w:t>– Markers on the pelvis/hip, one on the front of the pelvis/hip and one on the back</w:t>
-      </w:r>
-      <w:r>
-        <w:t>, used for motion direction detection</w:t>
+        <w:rPr>
+          <w:b/>
+          <w:bCs/>
+        </w:rPr>
+        <w:t>no PSIs</w:t>
       </w:r>
       <w:r>
         <w:t xml:space="preserve"> </w:t>
+      </w:r>
+      <w:r>
+        <w:t xml:space="preserve">markers </w:t>
+      </w:r>
+      <w:r>
+        <w:t>a</w:t>
+      </w:r>
+      <w:r>
+        <w:t>re</w:t>
+      </w:r>
+      <w:r>
+        <w:t xml:space="preserve"> available, </w:t>
+      </w:r>
+      <w:r>
+        <w:rPr>
+          <w:b/>
+          <w:bCs/>
+        </w:rPr>
+        <w:t>choose a single back marker at midline of the body</w:t>
+      </w:r>
+      <w:r>
+        <w:t xml:space="preserve"> (L1-L5) </w:t>
       </w:r>
     </w:p>
     <w:p>
@@ -1574,47 +1548,30 @@
       </w:r>
     </w:p>
     <w:p>
-      <w:proofErr w:type="spellStart"/>
       <w:r>
         <w:rPr>
           <w:color w:val="0000FF"/>
         </w:rPr>
-        <w:t>OriginalChannels</w:t>
-      </w:r>
-      <w:proofErr w:type="spellEnd"/>
+        <w:t xml:space="preserve">OriginalChannels </w:t>
+      </w:r>
+      <w:r>
+        <w:t>– Channel names of your EMG in all .c3d</w:t>
+      </w:r>
+      <w:r>
+        <w:br/>
+      </w:r>
+      <w:r>
+        <w:br/>
+      </w:r>
       <w:r>
         <w:rPr>
           <w:color w:val="0000FF"/>
         </w:rPr>
-        <w:t xml:space="preserve"> </w:t>
-      </w:r>
-      <w:r>
-        <w:t>– Channel names of your EMG in all .c3d</w:t>
-      </w:r>
-      <w:r>
-        <w:br/>
-      </w:r>
-      <w:r>
-        <w:br/>
-      </w:r>
-      <w:proofErr w:type="spellStart"/>
-      <w:r>
-        <w:rPr>
-          <w:color w:val="0000FF"/>
-        </w:rPr>
-        <w:t>RenamedChannels</w:t>
-      </w:r>
-      <w:proofErr w:type="spellEnd"/>
-      <w:r>
-        <w:rPr>
-          <w:color w:val="0000FF"/>
-        </w:rPr>
-        <w:t xml:space="preserve"> </w:t>
+        <w:t xml:space="preserve">RenamedChannels </w:t>
       </w:r>
       <w:r>
         <w:t xml:space="preserve">– Optional entry to rename EMG channel names ion all .c3d (this option is enabled in the script with </w:t>
       </w:r>
-      <w:proofErr w:type="spellStart"/>
       <w:r>
         <w:rPr>
           <w:rFonts w:ascii="Consolas" w:eastAsia="Times New Roman" w:hAnsi="Consolas" w:cs="Times New Roman"/>
@@ -1624,9 +1581,8 @@
           <w:lang w:eastAsia="en-AU"/>
           <w14:ligatures w14:val="none"/>
         </w:rPr>
-        <w:t>overwriteEMGNames</w:t>
-      </w:r>
-      <w:proofErr w:type="spellEnd"/>
+        <w:t>overwriteEMGNames = true;</w:t>
+      </w:r>
       <w:r>
         <w:rPr>
           <w:rFonts w:ascii="Consolas" w:eastAsia="Times New Roman" w:hAnsi="Consolas" w:cs="Times New Roman"/>
@@ -1636,17 +1592,6 @@
           <w:lang w:eastAsia="en-AU"/>
           <w14:ligatures w14:val="none"/>
         </w:rPr>
-        <w:t xml:space="preserve"> = true;</w:t>
-      </w:r>
-      <w:r>
-        <w:rPr>
-          <w:rFonts w:ascii="Consolas" w:eastAsia="Times New Roman" w:hAnsi="Consolas" w:cs="Times New Roman"/>
-          <w:kern w:val="0"/>
-          <w:sz w:val="20"/>
-          <w:szCs w:val="20"/>
-          <w:lang w:eastAsia="en-AU"/>
-          <w14:ligatures w14:val="none"/>
-        </w:rPr>
         <w:t>)</w:t>
       </w:r>
       <w:r>
@@ -1658,19 +1603,11 @@
       <w:r>
         <w:br/>
       </w:r>
-      <w:proofErr w:type="spellStart"/>
       <w:r>
         <w:rPr>
           <w:color w:val="0000FF"/>
         </w:rPr>
-        <w:t>EMGDelay</w:t>
-      </w:r>
-      <w:proofErr w:type="spellEnd"/>
-      <w:r>
-        <w:rPr>
-          <w:color w:val="0000FF"/>
-        </w:rPr>
-        <w:t xml:space="preserve"> </w:t>
+        <w:t xml:space="preserve">EMGDelay </w:t>
       </w:r>
       <w:r>
         <w:t>– V</w:t>
@@ -1758,25 +1695,38 @@
       </w:r>
     </w:p>
     <w:p>
-      <w:proofErr w:type="spellStart"/>
       <w:r>
         <w:rPr>
           <w:color w:val="0000FF"/>
         </w:rPr>
-        <w:t>thresholdFP</w:t>
-      </w:r>
-      <w:proofErr w:type="spellEnd"/>
+        <w:t xml:space="preserve">thresholdFP </w:t>
+      </w:r>
+      <w:r>
+        <w:t xml:space="preserve">– FP threshold, </w:t>
+      </w:r>
+      <w:r>
+        <w:t>only change if encountering errors</w:t>
+      </w:r>
+      <w:r>
+        <w:br/>
+      </w:r>
+      <w:r>
+        <w:br/>
+      </w:r>
       <w:r>
         <w:rPr>
           <w:color w:val="0000FF"/>
         </w:rPr>
-        <w:t xml:space="preserve"> </w:t>
-      </w:r>
-      <w:r>
-        <w:t xml:space="preserve">– FP threshold, </w:t>
-      </w:r>
-      <w:r>
-        <w:t>only change if encountering errors</w:t>
+        <w:t xml:space="preserve">analysisWindow </w:t>
+      </w:r>
+      <w:r>
+        <w:t xml:space="preserve">– </w:t>
+      </w:r>
+      <w:r>
+        <w:t>Extra frames for analysis window</w:t>
+      </w:r>
+      <w:r>
+        <w:t xml:space="preserve"> (10-25 is standard for CEINMS)</w:t>
       </w:r>
       <w:r>
         <w:br/>
@@ -1784,48 +1734,11 @@
       <w:r>
         <w:br/>
       </w:r>
-      <w:proofErr w:type="spellStart"/>
       <w:r>
         <w:rPr>
           <w:color w:val="0000FF"/>
         </w:rPr>
-        <w:t>analysisWindow</w:t>
-      </w:r>
-      <w:proofErr w:type="spellEnd"/>
-      <w:r>
-        <w:rPr>
-          <w:color w:val="0000FF"/>
-        </w:rPr>
-        <w:t xml:space="preserve"> </w:t>
-      </w:r>
-      <w:r>
-        <w:t xml:space="preserve">– </w:t>
-      </w:r>
-      <w:r>
-        <w:t>Extra frames for analysis window</w:t>
-      </w:r>
-      <w:r>
-        <w:t xml:space="preserve"> (10-25 is standard for CEINMS)</w:t>
-      </w:r>
-      <w:r>
-        <w:br/>
-      </w:r>
-      <w:r>
-        <w:br/>
-      </w:r>
-      <w:proofErr w:type="spellStart"/>
-      <w:r>
-        <w:rPr>
-          <w:color w:val="0000FF"/>
-        </w:rPr>
-        <w:t>paddingFrames</w:t>
-      </w:r>
-      <w:proofErr w:type="spellEnd"/>
-      <w:r>
-        <w:rPr>
-          <w:color w:val="0000FF"/>
-        </w:rPr>
-        <w:t xml:space="preserve"> </w:t>
+        <w:t xml:space="preserve">paddingFrames </w:t>
       </w:r>
       <w:r>
         <w:t>– How many frames to pad trials with (100 is sufficient in most cases)</w:t>
@@ -1939,15 +1852,7 @@
         <w:t xml:space="preserve"> </w:t>
       </w:r>
       <w:r>
-        <w:t xml:space="preserve">The script outputs the modified trials for each participant in their respective </w:t>
-      </w:r>
-      <w:proofErr w:type="spellStart"/>
-      <w:r>
-        <w:t>InputData</w:t>
-      </w:r>
-      <w:proofErr w:type="spellEnd"/>
-      <w:r>
-        <w:t xml:space="preserve"> folders:</w:t>
+        <w:t>The script outputs the modified trials for each participant in their respective InputData folders:</w:t>
       </w:r>
     </w:p>
     <w:p>
@@ -2421,15 +2326,7 @@
         <w:t>All trials</w:t>
       </w:r>
       <w:r>
-        <w:t xml:space="preserve"> in the </w:t>
-      </w:r>
-      <w:proofErr w:type="spellStart"/>
-      <w:r>
-        <w:t>InputData</w:t>
-      </w:r>
-      <w:proofErr w:type="spellEnd"/>
-      <w:r>
-        <w:t xml:space="preserve"> folder have been adjusted to </w:t>
+        <w:t xml:space="preserve"> in the InputData folder have been adjusted to </w:t>
       </w:r>
       <w:r>
         <w:rPr>
@@ -3103,6 +3000,395 @@
           <w:color w:val="auto"/>
         </w:rPr>
         <w:lastRenderedPageBreak/>
+        <w:t>Bonus Scripts</w:t>
+      </w:r>
+    </w:p>
+    <w:p>
+      <w:r>
+        <w:t>T</w:t>
+      </w:r>
+      <w:r>
+        <w:t xml:space="preserve">his tool </w:t>
+      </w:r>
+      <w:r>
+        <w:t xml:space="preserve">also </w:t>
+      </w:r>
+      <w:r>
+        <w:t>includes</w:t>
+      </w:r>
+      <w:r>
+        <w:t xml:space="preserve"> bonus scripts to further automate the NMS pipeline</w:t>
+      </w:r>
+      <w:r>
+        <w:t>:</w:t>
+      </w:r>
+    </w:p>
+    <w:p/>
+    <w:p>
+      <w:pPr>
+        <w:pStyle w:val="Heading3"/>
+        <w:rPr>
+          <w:b/>
+          <w:bCs/>
+          <w:i/>
+          <w:iCs/>
+        </w:rPr>
+      </w:pPr>
+      <w:r>
+        <w:rPr>
+          <w:b/>
+          <w:bCs/>
+          <w:sz w:val="22"/>
+          <w:szCs w:val="22"/>
+        </w:rPr>
+        <w:drawing>
+          <wp:anchor distT="0" distB="0" distL="114300" distR="114300" simplePos="0" relativeHeight="251689984" behindDoc="0" locked="0" layoutInCell="1" allowOverlap="1" wp14:anchorId="01EE4446" wp14:editId="0608DDF5">
+            <wp:simplePos x="0" y="0"/>
+            <wp:positionH relativeFrom="margin">
+              <wp:posOffset>2494280</wp:posOffset>
+            </wp:positionH>
+            <wp:positionV relativeFrom="paragraph">
+              <wp:posOffset>116205</wp:posOffset>
+            </wp:positionV>
+            <wp:extent cx="1076325" cy="238125"/>
+            <wp:effectExtent l="0" t="0" r="9525" b="9525"/>
+            <wp:wrapSquare wrapText="bothSides"/>
+            <wp:docPr id="805602826" name="Picture 1"/>
+            <wp:cNvGraphicFramePr>
+              <a:graphicFrameLocks xmlns:a="http://schemas.openxmlformats.org/drawingml/2006/main" noChangeAspect="1"/>
+            </wp:cNvGraphicFramePr>
+            <a:graphic xmlns:a="http://schemas.openxmlformats.org/drawingml/2006/main">
+              <a:graphicData uri="http://schemas.openxmlformats.org/drawingml/2006/picture">
+                <pic:pic xmlns:pic="http://schemas.openxmlformats.org/drawingml/2006/picture">
+                  <pic:nvPicPr>
+                    <pic:cNvPr id="805602826" name=""/>
+                    <pic:cNvPicPr/>
+                  </pic:nvPicPr>
+                  <pic:blipFill>
+                    <a:blip r:embed="rId25">
+                      <a:extLst>
+                        <a:ext uri="{28A0092B-C50C-407E-A947-70E740481C1C}">
+                          <a14:useLocalDpi xmlns:a14="http://schemas.microsoft.com/office/drawing/2010/main" val="0"/>
+                        </a:ext>
+                      </a:extLst>
+                    </a:blip>
+                    <a:stretch>
+                      <a:fillRect/>
+                    </a:stretch>
+                  </pic:blipFill>
+                  <pic:spPr>
+                    <a:xfrm>
+                      <a:off x="0" y="0"/>
+                      <a:ext cx="1076325" cy="238125"/>
+                    </a:xfrm>
+                    <a:prstGeom prst="rect">
+                      <a:avLst/>
+                    </a:prstGeom>
+                  </pic:spPr>
+                </pic:pic>
+              </a:graphicData>
+            </a:graphic>
+          </wp:anchor>
+        </w:drawing>
+      </w:r>
+      <w:r>
+        <w:rPr>
+          <w:b/>
+          <w:bCs/>
+          <w:i/>
+          <w:iCs/>
+          <w:color w:val="auto"/>
+          <w:sz w:val="22"/>
+          <w:szCs w:val="22"/>
+        </w:rPr>
+        <w:t>autoAcquisitionXML</w:t>
+      </w:r>
+    </w:p>
+    <w:p>
+      <w:r>
+        <w:t xml:space="preserve">This bonus script automatically creates an  for each session in your InputData folder (which was created by the main Auto C3D Checker script). </w:t>
+      </w:r>
+    </w:p>
+    <w:p>
+      <w:r>
+        <w:t xml:space="preserve">This </w:t>
+      </w:r>
+      <w:r>
+        <w:t>“</w:t>
+      </w:r>
+      <w:r>
+        <w:t>acquisition.xml</w:t>
+      </w:r>
+      <w:r>
+        <w:t>”</w:t>
+      </w:r>
+      <w:r>
+        <w:t xml:space="preserve"> is based on a template</w:t>
+      </w:r>
+      <w:r>
+        <w:t xml:space="preserve"> (</w:t>
+      </w:r>
+      <w:r>
+        <w:t>“</w:t>
+      </w:r>
+      <w:r>
+        <w:t>autoAcquisitionTemplate.xml</w:t>
+      </w:r>
+      <w:r>
+        <w:t>”</w:t>
+      </w:r>
+      <w:r>
+        <w:t xml:space="preserve">, found in </w:t>
+      </w:r>
+      <w:r>
+        <w:t>\templatesXML</w:t>
+      </w:r>
+      <w:r>
+        <w:t>)</w:t>
+      </w:r>
+      <w:r>
+        <w:t xml:space="preserve"> and is required for further processing by MOtoNMS.</w:t>
+      </w:r>
+    </w:p>
+    <w:p>
+      <w:r>
+        <w:t>To run this script, you’ll need to:</w:t>
+      </w:r>
+    </w:p>
+    <w:p>
+      <w:pPr>
+        <w:pStyle w:val="ListParagraph"/>
+        <w:numPr>
+          <w:ilvl w:val="0"/>
+          <w:numId w:val="6"/>
+        </w:numPr>
+      </w:pPr>
+      <w:r>
+        <w:t xml:space="preserve">Run the main script successfully (getting the </w:t>
+      </w:r>
+      <w:r>
+        <w:t>“</w:t>
+      </w:r>
+      <w:r>
+        <w:t>Results.xlsx</w:t>
+      </w:r>
+      <w:r>
+        <w:t>”)</w:t>
+      </w:r>
+    </w:p>
+    <w:p>
+      <w:pPr>
+        <w:pStyle w:val="ListParagraph"/>
+      </w:pPr>
+    </w:p>
+    <w:p>
+      <w:pPr>
+        <w:pStyle w:val="ListParagraph"/>
+        <w:numPr>
+          <w:ilvl w:val="0"/>
+          <w:numId w:val="5"/>
+        </w:numPr>
+      </w:pPr>
+      <w:r>
+        <w:drawing>
+          <wp:anchor distT="0" distB="0" distL="114300" distR="114300" simplePos="0" relativeHeight="251691008" behindDoc="0" locked="0" layoutInCell="1" allowOverlap="1" wp14:anchorId="26340942" wp14:editId="0454A813">
+            <wp:simplePos x="0" y="0"/>
+            <wp:positionH relativeFrom="margin">
+              <wp:posOffset>4318635</wp:posOffset>
+            </wp:positionH>
+            <wp:positionV relativeFrom="paragraph">
+              <wp:posOffset>46355</wp:posOffset>
+            </wp:positionV>
+            <wp:extent cx="1367155" cy="914400"/>
+            <wp:effectExtent l="38100" t="38100" r="42545" b="38100"/>
+            <wp:wrapSquare wrapText="bothSides"/>
+            <wp:docPr id="772675595" name="Picture 1"/>
+            <wp:cNvGraphicFramePr>
+              <a:graphicFrameLocks xmlns:a="http://schemas.openxmlformats.org/drawingml/2006/main" noChangeAspect="1"/>
+            </wp:cNvGraphicFramePr>
+            <a:graphic xmlns:a="http://schemas.openxmlformats.org/drawingml/2006/main">
+              <a:graphicData uri="http://schemas.openxmlformats.org/drawingml/2006/picture">
+                <pic:pic xmlns:pic="http://schemas.openxmlformats.org/drawingml/2006/picture">
+                  <pic:nvPicPr>
+                    <pic:cNvPr id="772675595" name=""/>
+                    <pic:cNvPicPr/>
+                  </pic:nvPicPr>
+                  <pic:blipFill>
+                    <a:blip r:embed="rId26">
+                      <a:extLst>
+                        <a:ext uri="{28A0092B-C50C-407E-A947-70E740481C1C}">
+                          <a14:useLocalDpi xmlns:a14="http://schemas.microsoft.com/office/drawing/2010/main" val="0"/>
+                        </a:ext>
+                      </a:extLst>
+                    </a:blip>
+                    <a:stretch>
+                      <a:fillRect/>
+                    </a:stretch>
+                  </pic:blipFill>
+                  <pic:spPr>
+                    <a:xfrm>
+                      <a:off x="0" y="0"/>
+                      <a:ext cx="1367155" cy="914400"/>
+                    </a:xfrm>
+                    <a:prstGeom prst="rect">
+                      <a:avLst/>
+                    </a:prstGeom>
+                    <a:ln w="28575">
+                      <a:solidFill>
+                        <a:schemeClr val="tx1"/>
+                      </a:solidFill>
+                    </a:ln>
+                  </pic:spPr>
+                </pic:pic>
+              </a:graphicData>
+            </a:graphic>
+            <wp14:sizeRelH relativeFrom="margin">
+              <wp14:pctWidth>0</wp14:pctWidth>
+            </wp14:sizeRelH>
+            <wp14:sizeRelV relativeFrom="margin">
+              <wp14:pctHeight>0</wp14:pctHeight>
+            </wp14:sizeRelV>
+          </wp:anchor>
+        </w:drawing>
+      </w:r>
+      <w:r>
+        <w:t xml:space="preserve">Adjust the </w:t>
+      </w:r>
+      <w:r>
+        <w:t>“</w:t>
+      </w:r>
+      <w:r>
+        <w:t>autoAcquisitionTemplate</w:t>
+      </w:r>
+      <w:r>
+        <w:t>.xml</w:t>
+      </w:r>
+      <w:r>
+        <w:t>”</w:t>
+      </w:r>
+      <w:r>
+        <w:t xml:space="preserve"> to fit your data</w:t>
+      </w:r>
+      <w:r>
+        <w:br/>
+        <w:t xml:space="preserve"> </w:t>
+      </w:r>
+    </w:p>
+    <w:p>
+      <w:pPr>
+        <w:pStyle w:val="ListParagraph"/>
+        <w:numPr>
+          <w:ilvl w:val="0"/>
+          <w:numId w:val="5"/>
+        </w:numPr>
+      </w:pPr>
+      <w:r>
+        <w:t>Adjust the heightMass variable inside the script (it should be in the same order as the</w:t>
+      </w:r>
+      <w:r>
+        <w:t xml:space="preserve"> participants in the</w:t>
+      </w:r>
+      <w:r>
+        <w:t xml:space="preserve"> </w:t>
+      </w:r>
+      <w:r>
+        <w:rPr>
+          <w:color w:val="0000FF"/>
+        </w:rPr>
+        <w:t>SubjectCodes</w:t>
+      </w:r>
+      <w:r>
+        <w:t xml:space="preserve"> tag in</w:t>
+      </w:r>
+      <w:r>
+        <w:t>side</w:t>
+      </w:r>
+      <w:r>
+        <w:t xml:space="preserve"> </w:t>
+      </w:r>
+      <w:r>
+        <w:t>autoC3Dsetup.xml</w:t>
+      </w:r>
+      <w:r>
+        <w:t>)</w:t>
+      </w:r>
+      <w:r>
+        <w:t xml:space="preserve"> </w:t>
+      </w:r>
+      <w:r>
+        <w:t>with your participant information</w:t>
+      </w:r>
+      <w:r>
+        <w:br/>
+      </w:r>
+    </w:p>
+    <w:p>
+      <w:pPr>
+        <w:pStyle w:val="ListParagraph"/>
+        <w:numPr>
+          <w:ilvl w:val="0"/>
+          <w:numId w:val="5"/>
+        </w:numPr>
+      </w:pPr>
+      <w:r>
+        <w:t>Sort the 1Calibration and 2Execution folders for each participant</w:t>
+      </w:r>
+      <w:r>
+        <w:t>:</w:t>
+      </w:r>
+      <w:r>
+        <w:t xml:space="preserve"> </w:t>
+      </w:r>
+    </w:p>
+    <w:p>
+      <w:pPr>
+        <w:pStyle w:val="ListParagraph"/>
+        <w:numPr>
+          <w:ilvl w:val="1"/>
+          <w:numId w:val="5"/>
+        </w:numPr>
+      </w:pPr>
+      <w:r>
+        <w:t xml:space="preserve">Any decent dataset will have more calibration quality trials than are necessary for CEINMS calibration. Thus, keep 2-4 trials (use walking/running/cutting trials, other types have not been tested in terms of physiological plausibility) in addition to “static.c3d” in 1Calibration and put the rest into 2Execution. One should never execute on the same trials that were used for calibration, so divide the trials sensibly. </w:t>
+      </w:r>
+    </w:p>
+    <w:p>
+      <w:pPr>
+        <w:pStyle w:val="ListParagraph"/>
+        <w:numPr>
+          <w:ilvl w:val="1"/>
+          <w:numId w:val="5"/>
+        </w:numPr>
+      </w:pPr>
+      <w:r>
+        <w:t>Repeat this for every participant.</w:t>
+      </w:r>
+    </w:p>
+    <w:p>
+      <w:pPr>
+        <w:pStyle w:val="ListParagraph"/>
+      </w:pPr>
+    </w:p>
+    <w:p/>
+    <w:p/>
+    <w:p/>
+    <w:p/>
+    <w:p>
+      <w:r>
+        <w:br w:type="page"/>
+      </w:r>
+    </w:p>
+    <w:p>
+      <w:pPr>
+        <w:pStyle w:val="Heading2"/>
+      </w:pPr>
+      <w:r>
+        <w:rPr>
+          <w:b/>
+          <w:bCs/>
+          <w:color w:val="auto"/>
+        </w:rPr>
+        <w:lastRenderedPageBreak/>
         <w:t>Future direction</w:t>
       </w:r>
     </w:p>
@@ -3120,10 +3406,10 @@
         </w:numPr>
       </w:pPr>
       <w:r>
-        <w:t>Function to automatically generate acquisition.xml</w:t>
-      </w:r>
-      <w:r>
-        <w:t xml:space="preserve"> and elaboration.xml</w:t>
+        <w:t xml:space="preserve">Function to automatically generate </w:t>
+      </w:r>
+      <w:r>
+        <w:t>elaboration.xml</w:t>
       </w:r>
       <w:r>
         <w:t xml:space="preserve"> for each participant’s calibration &amp; execution folders</w:t>
@@ -3178,6 +3464,9 @@
       </w:pPr>
       <w:r>
         <w:t>GUI to increase the ease of use</w:t>
+      </w:r>
+      <w:r>
+        <w:t>? (may be scrapped as it’s already easy to use)</w:t>
       </w:r>
     </w:p>
     <w:p/>
@@ -3307,6 +3596,119 @@
     </w:lvl>
   </w:abstractNum>
   <w:abstractNum w:abstractNumId="1" w15:restartNumberingAfterBreak="0">
+    <w:nsid w:val="1B5A75A5"/>
+    <w:multiLevelType w:val="hybridMultilevel"/>
+    <w:tmpl w:val="0B0ADD44"/>
+    <w:lvl w:ilvl="0" w:tplc="0C090001">
+      <w:start w:val="1"/>
+      <w:numFmt w:val="bullet"/>
+      <w:lvlText w:val=""/>
+      <w:lvlJc w:val="left"/>
+      <w:pPr>
+        <w:ind w:left="720" w:hanging="360"/>
+      </w:pPr>
+      <w:rPr>
+        <w:rFonts w:ascii="Symbol" w:hAnsi="Symbol" w:hint="default"/>
+      </w:rPr>
+    </w:lvl>
+    <w:lvl w:ilvl="1" w:tplc="0C090003" w:tentative="1">
+      <w:start w:val="1"/>
+      <w:numFmt w:val="bullet"/>
+      <w:lvlText w:val="o"/>
+      <w:lvlJc w:val="left"/>
+      <w:pPr>
+        <w:ind w:left="1440" w:hanging="360"/>
+      </w:pPr>
+      <w:rPr>
+        <w:rFonts w:ascii="Courier New" w:hAnsi="Courier New" w:cs="Courier New" w:hint="default"/>
+      </w:rPr>
+    </w:lvl>
+    <w:lvl w:ilvl="2" w:tplc="0C090005" w:tentative="1">
+      <w:start w:val="1"/>
+      <w:numFmt w:val="bullet"/>
+      <w:lvlText w:val=""/>
+      <w:lvlJc w:val="left"/>
+      <w:pPr>
+        <w:ind w:left="2160" w:hanging="360"/>
+      </w:pPr>
+      <w:rPr>
+        <w:rFonts w:ascii="Wingdings" w:hAnsi="Wingdings" w:hint="default"/>
+      </w:rPr>
+    </w:lvl>
+    <w:lvl w:ilvl="3" w:tplc="0C090001" w:tentative="1">
+      <w:start w:val="1"/>
+      <w:numFmt w:val="bullet"/>
+      <w:lvlText w:val=""/>
+      <w:lvlJc w:val="left"/>
+      <w:pPr>
+        <w:ind w:left="2880" w:hanging="360"/>
+      </w:pPr>
+      <w:rPr>
+        <w:rFonts w:ascii="Symbol" w:hAnsi="Symbol" w:hint="default"/>
+      </w:rPr>
+    </w:lvl>
+    <w:lvl w:ilvl="4" w:tplc="0C090003" w:tentative="1">
+      <w:start w:val="1"/>
+      <w:numFmt w:val="bullet"/>
+      <w:lvlText w:val="o"/>
+      <w:lvlJc w:val="left"/>
+      <w:pPr>
+        <w:ind w:left="3600" w:hanging="360"/>
+      </w:pPr>
+      <w:rPr>
+        <w:rFonts w:ascii="Courier New" w:hAnsi="Courier New" w:cs="Courier New" w:hint="default"/>
+      </w:rPr>
+    </w:lvl>
+    <w:lvl w:ilvl="5" w:tplc="0C090005" w:tentative="1">
+      <w:start w:val="1"/>
+      <w:numFmt w:val="bullet"/>
+      <w:lvlText w:val=""/>
+      <w:lvlJc w:val="left"/>
+      <w:pPr>
+        <w:ind w:left="4320" w:hanging="360"/>
+      </w:pPr>
+      <w:rPr>
+        <w:rFonts w:ascii="Wingdings" w:hAnsi="Wingdings" w:hint="default"/>
+      </w:rPr>
+    </w:lvl>
+    <w:lvl w:ilvl="6" w:tplc="0C090001" w:tentative="1">
+      <w:start w:val="1"/>
+      <w:numFmt w:val="bullet"/>
+      <w:lvlText w:val=""/>
+      <w:lvlJc w:val="left"/>
+      <w:pPr>
+        <w:ind w:left="5040" w:hanging="360"/>
+      </w:pPr>
+      <w:rPr>
+        <w:rFonts w:ascii="Symbol" w:hAnsi="Symbol" w:hint="default"/>
+      </w:rPr>
+    </w:lvl>
+    <w:lvl w:ilvl="7" w:tplc="0C090003" w:tentative="1">
+      <w:start w:val="1"/>
+      <w:numFmt w:val="bullet"/>
+      <w:lvlText w:val="o"/>
+      <w:lvlJc w:val="left"/>
+      <w:pPr>
+        <w:ind w:left="5760" w:hanging="360"/>
+      </w:pPr>
+      <w:rPr>
+        <w:rFonts w:ascii="Courier New" w:hAnsi="Courier New" w:cs="Courier New" w:hint="default"/>
+      </w:rPr>
+    </w:lvl>
+    <w:lvl w:ilvl="8" w:tplc="0C090005" w:tentative="1">
+      <w:start w:val="1"/>
+      <w:numFmt w:val="bullet"/>
+      <w:lvlText w:val=""/>
+      <w:lvlJc w:val="left"/>
+      <w:pPr>
+        <w:ind w:left="6480" w:hanging="360"/>
+      </w:pPr>
+      <w:rPr>
+        <w:rFonts w:ascii="Wingdings" w:hAnsi="Wingdings" w:hint="default"/>
+      </w:rPr>
+    </w:lvl>
+  </w:abstractNum>
+  <w:abstractNum w:abstractNumId="2" w15:restartNumberingAfterBreak="0">
     <w:nsid w:val="3CDC7ADC"/>
     <w:multiLevelType w:val="hybridMultilevel"/>
     <w:tmpl w:val="55E251F8"/>
@@ -3419,7 +3821,7 @@
       </w:rPr>
     </w:lvl>
   </w:abstractNum>
-  <w:abstractNum w:abstractNumId="2" w15:restartNumberingAfterBreak="0">
+  <w:abstractNum w:abstractNumId="3" w15:restartNumberingAfterBreak="0">
     <w:nsid w:val="436134D4"/>
     <w:multiLevelType w:val="hybridMultilevel"/>
     <w:tmpl w:val="AABECB20"/>
@@ -3532,7 +3934,7 @@
       </w:rPr>
     </w:lvl>
   </w:abstractNum>
-  <w:abstractNum w:abstractNumId="3" w15:restartNumberingAfterBreak="0">
+  <w:abstractNum w:abstractNumId="4" w15:restartNumberingAfterBreak="0">
     <w:nsid w:val="62366BB3"/>
     <w:multiLevelType w:val="hybridMultilevel"/>
     <w:tmpl w:val="4C441E18"/>
@@ -3645,17 +4047,136 @@
       </w:rPr>
     </w:lvl>
   </w:abstractNum>
+  <w:abstractNum w:abstractNumId="5" w15:restartNumberingAfterBreak="0">
+    <w:nsid w:val="78692F82"/>
+    <w:multiLevelType w:val="hybridMultilevel"/>
+    <w:tmpl w:val="98CE9956"/>
+    <w:lvl w:ilvl="0" w:tplc="0C090001">
+      <w:start w:val="1"/>
+      <w:numFmt w:val="bullet"/>
+      <w:lvlText w:val=""/>
+      <w:lvlJc w:val="left"/>
+      <w:pPr>
+        <w:ind w:left="720" w:hanging="360"/>
+      </w:pPr>
+      <w:rPr>
+        <w:rFonts w:ascii="Symbol" w:hAnsi="Symbol" w:hint="default"/>
+      </w:rPr>
+    </w:lvl>
+    <w:lvl w:ilvl="1" w:tplc="0C090003">
+      <w:start w:val="1"/>
+      <w:numFmt w:val="bullet"/>
+      <w:lvlText w:val="o"/>
+      <w:lvlJc w:val="left"/>
+      <w:pPr>
+        <w:ind w:left="1440" w:hanging="360"/>
+      </w:pPr>
+      <w:rPr>
+        <w:rFonts w:ascii="Courier New" w:hAnsi="Courier New" w:cs="Courier New" w:hint="default"/>
+      </w:rPr>
+    </w:lvl>
+    <w:lvl w:ilvl="2" w:tplc="0C090005" w:tentative="1">
+      <w:start w:val="1"/>
+      <w:numFmt w:val="bullet"/>
+      <w:lvlText w:val=""/>
+      <w:lvlJc w:val="left"/>
+      <w:pPr>
+        <w:ind w:left="2160" w:hanging="360"/>
+      </w:pPr>
+      <w:rPr>
+        <w:rFonts w:ascii="Wingdings" w:hAnsi="Wingdings" w:hint="default"/>
+      </w:rPr>
+    </w:lvl>
+    <w:lvl w:ilvl="3" w:tplc="0C090001" w:tentative="1">
+      <w:start w:val="1"/>
+      <w:numFmt w:val="bullet"/>
+      <w:lvlText w:val=""/>
+      <w:lvlJc w:val="left"/>
+      <w:pPr>
+        <w:ind w:left="2880" w:hanging="360"/>
+      </w:pPr>
+      <w:rPr>
+        <w:rFonts w:ascii="Symbol" w:hAnsi="Symbol" w:hint="default"/>
+      </w:rPr>
+    </w:lvl>
+    <w:lvl w:ilvl="4" w:tplc="0C090003" w:tentative="1">
+      <w:start w:val="1"/>
+      <w:numFmt w:val="bullet"/>
+      <w:lvlText w:val="o"/>
+      <w:lvlJc w:val="left"/>
+      <w:pPr>
+        <w:ind w:left="3600" w:hanging="360"/>
+      </w:pPr>
+      <w:rPr>
+        <w:rFonts w:ascii="Courier New" w:hAnsi="Courier New" w:cs="Courier New" w:hint="default"/>
+      </w:rPr>
+    </w:lvl>
+    <w:lvl w:ilvl="5" w:tplc="0C090005" w:tentative="1">
+      <w:start w:val="1"/>
+      <w:numFmt w:val="bullet"/>
+      <w:lvlText w:val=""/>
+      <w:lvlJc w:val="left"/>
+      <w:pPr>
+        <w:ind w:left="4320" w:hanging="360"/>
+      </w:pPr>
+      <w:rPr>
+        <w:rFonts w:ascii="Wingdings" w:hAnsi="Wingdings" w:hint="default"/>
+      </w:rPr>
+    </w:lvl>
+    <w:lvl w:ilvl="6" w:tplc="0C090001" w:tentative="1">
+      <w:start w:val="1"/>
+      <w:numFmt w:val="bullet"/>
+      <w:lvlText w:val=""/>
+      <w:lvlJc w:val="left"/>
+      <w:pPr>
+        <w:ind w:left="5040" w:hanging="360"/>
+      </w:pPr>
+      <w:rPr>
+        <w:rFonts w:ascii="Symbol" w:hAnsi="Symbol" w:hint="default"/>
+      </w:rPr>
+    </w:lvl>
+    <w:lvl w:ilvl="7" w:tplc="0C090003" w:tentative="1">
+      <w:start w:val="1"/>
+      <w:numFmt w:val="bullet"/>
+      <w:lvlText w:val="o"/>
+      <w:lvlJc w:val="left"/>
+      <w:pPr>
+        <w:ind w:left="5760" w:hanging="360"/>
+      </w:pPr>
+      <w:rPr>
+        <w:rFonts w:ascii="Courier New" w:hAnsi="Courier New" w:cs="Courier New" w:hint="default"/>
+      </w:rPr>
+    </w:lvl>
+    <w:lvl w:ilvl="8" w:tplc="0C090005" w:tentative="1">
+      <w:start w:val="1"/>
+      <w:numFmt w:val="bullet"/>
+      <w:lvlText w:val=""/>
+      <w:lvlJc w:val="left"/>
+      <w:pPr>
+        <w:ind w:left="6480" w:hanging="360"/>
+      </w:pPr>
+      <w:rPr>
+        <w:rFonts w:ascii="Wingdings" w:hAnsi="Wingdings" w:hint="default"/>
+      </w:rPr>
+    </w:lvl>
+  </w:abstractNum>
   <w:num w:numId="1" w16cid:durableId="138811784">
-    <w:abstractNumId w:val="1"/>
+    <w:abstractNumId w:val="2"/>
   </w:num>
   <w:num w:numId="2" w16cid:durableId="509024942">
-    <w:abstractNumId w:val="2"/>
+    <w:abstractNumId w:val="3"/>
   </w:num>
   <w:num w:numId="3" w16cid:durableId="1550922838">
     <w:abstractNumId w:val="0"/>
   </w:num>
   <w:num w:numId="4" w16cid:durableId="236674453">
-    <w:abstractNumId w:val="3"/>
+    <w:abstractNumId w:val="4"/>
+  </w:num>
+  <w:num w:numId="5" w16cid:durableId="6181709">
+    <w:abstractNumId w:val="5"/>
+  </w:num>
+  <w:num w:numId="6" w16cid:durableId="1313094433">
+    <w:abstractNumId w:val="1"/>
   </w:num>
 </w:numbering>
 </file>
@@ -4105,6 +4626,28 @@
       <w:szCs w:val="26"/>
     </w:rPr>
   </w:style>
+  <w:style w:type="paragraph" w:styleId="Heading3">
+    <w:name w:val="heading 3"/>
+    <w:basedOn w:val="Normal"/>
+    <w:next w:val="Normal"/>
+    <w:link w:val="Heading3Char"/>
+    <w:uiPriority w:val="9"/>
+    <w:unhideWhenUsed/>
+    <w:qFormat/>
+    <w:rsid w:val="00420F0C"/>
+    <w:pPr>
+      <w:keepNext/>
+      <w:keepLines/>
+      <w:spacing w:before="40" w:after="0"/>
+      <w:outlineLvl w:val="2"/>
+    </w:pPr>
+    <w:rPr>
+      <w:rFonts w:asciiTheme="majorHAnsi" w:eastAsiaTheme="majorEastAsia" w:hAnsiTheme="majorHAnsi" w:cstheme="majorBidi"/>
+      <w:color w:val="1F3763" w:themeColor="accent1" w:themeShade="7F"/>
+      <w:sz w:val="24"/>
+      <w:szCs w:val="24"/>
+    </w:rPr>
+  </w:style>
   <w:style w:type="character" w:default="1" w:styleId="DefaultParagraphFont">
     <w:name w:val="Default Paragraph Font"/>
     <w:uiPriority w:val="1"/>
@@ -4167,6 +4710,19 @@
       <w:color w:val="2F5496" w:themeColor="accent1" w:themeShade="BF"/>
       <w:sz w:val="26"/>
       <w:szCs w:val="26"/>
+    </w:rPr>
+  </w:style>
+  <w:style w:type="character" w:customStyle="1" w:styleId="Heading3Char">
+    <w:name w:val="Heading 3 Char"/>
+    <w:basedOn w:val="DefaultParagraphFont"/>
+    <w:link w:val="Heading3"/>
+    <w:uiPriority w:val="9"/>
+    <w:rsid w:val="00420F0C"/>
+    <w:rPr>
+      <w:rFonts w:asciiTheme="majorHAnsi" w:eastAsiaTheme="majorEastAsia" w:hAnsiTheme="majorHAnsi" w:cstheme="majorBidi"/>
+      <w:color w:val="1F3763" w:themeColor="accent1" w:themeShade="7F"/>
+      <w:sz w:val="24"/>
+      <w:szCs w:val="24"/>
     </w:rPr>
   </w:style>
 </w:styles>

</xml_diff>

<commit_message>
Updates for no EMG case
1) Included exceptions for no EMG acquisitions.
2) Added function to rename bad FP channel names.
</commit_message>
<xml_diff>
--- a/User Guide.docx
+++ b/User Guide.docx
@@ -42,7 +42,15 @@
     </w:p>
     <w:p>
       <w:r>
-        <w:t>This is a tool for automatically evaluating the quality of a biomechanical trial (in .c3d format) involving the use of marker-driven motion capture, forceplates (from here on referred to as FP), and surface EMG.</w:t>
+        <w:t xml:space="preserve">This is a tool for automatically evaluating the quality of a biomechanical trial (in .c3d format) involving the use of marker-driven motion capture, </w:t>
+      </w:r>
+      <w:proofErr w:type="spellStart"/>
+      <w:r>
+        <w:t>forceplates</w:t>
+      </w:r>
+      <w:proofErr w:type="spellEnd"/>
+      <w:r>
+        <w:t xml:space="preserve"> (from here on referred to as FP), and surface EMG.</w:t>
       </w:r>
     </w:p>
     <w:p>
@@ -315,7 +323,15 @@
         <w:t>EMG Figures</w:t>
       </w:r>
       <w:r>
-        <w:t>” folder for each participant, where the classified EMG can be found. Furthermore, it creates an “InputData” folder and places the modified Calibration/Execution .c3d trials into appropriate folders.</w:t>
+        <w:t>” folder for each participant, where the classified EMG can be found. Furthermore, it creates an “</w:t>
+      </w:r>
+      <w:proofErr w:type="spellStart"/>
+      <w:r>
+        <w:t>InputData</w:t>
+      </w:r>
+      <w:proofErr w:type="spellEnd"/>
+      <w:r>
+        <w:t>” folder and places the modified Calibration/Execution .c3d trials into appropriate folders.</w:t>
       </w:r>
       <w:r>
         <w:br w:type="page"/>
@@ -453,7 +469,15 @@
         <w:t xml:space="preserve"> </w:t>
       </w:r>
       <w:r>
-        <w:t xml:space="preserve">Variable names in Matlab cannot start with a number and are automatically renamed by btk (e.g., EMG name in .c3d 1BFLH is renamed to </w:t>
+        <w:t xml:space="preserve">Variable names in Matlab cannot start with a number and are automatically renamed by </w:t>
+      </w:r>
+      <w:proofErr w:type="spellStart"/>
+      <w:r>
+        <w:t>btk</w:t>
+      </w:r>
+      <w:proofErr w:type="spellEnd"/>
+      <w:r>
+        <w:t xml:space="preserve"> (e.g., EMG name in .c3d 1BFLH is renamed to </w:t>
       </w:r>
       <w:r>
         <w:rPr>
@@ -463,7 +487,13 @@
         <w:t>C</w:t>
       </w:r>
       <w:r>
-        <w:t xml:space="preserve">1BFLH), thus it’s recommended to rename such </w:t>
+        <w:t xml:space="preserve">1BFLH), thus it’s </w:t>
+      </w:r>
+      <w:r>
+        <w:t xml:space="preserve">necessary </w:t>
+      </w:r>
+      <w:r>
+        <w:t xml:space="preserve">to rename such </w:t>
       </w:r>
       <w:r>
         <w:t xml:space="preserve">EMG </w:t>
@@ -471,6 +501,7 @@
       <w:r>
         <w:t xml:space="preserve">channels with the included </w:t>
       </w:r>
+      <w:proofErr w:type="spellStart"/>
       <w:r>
         <w:rPr>
           <w:rFonts w:ascii="Consolas" w:eastAsia="Times New Roman" w:hAnsi="Consolas" w:cs="Times New Roman"/>
@@ -480,230 +511,9 @@
           <w:lang w:eastAsia="en-AU"/>
           <w14:ligatures w14:val="none"/>
         </w:rPr>
-        <w:t xml:space="preserve">overwriteEMGNames </w:t>
-      </w:r>
-      <w:r>
-        <w:t xml:space="preserve">function (set </w:t>
-      </w:r>
-      <w:r>
-        <w:t>overwriteEMGNames = true</w:t>
-      </w:r>
-      <w:r>
-        <w:t>; in the script and provide new channel names</w:t>
-      </w:r>
-      <w:r>
-        <w:t xml:space="preserve"> in the autoC3Dsetup.xml under</w:t>
-      </w:r>
-      <w:r>
-        <w:t xml:space="preserve"> </w:t>
-      </w:r>
-      <w:r>
-        <w:rPr>
-          <w:color w:val="0000FF"/>
-        </w:rPr>
-        <w:t>RenamedChannels</w:t>
-      </w:r>
-      <w:r>
-        <w:rPr>
-          <w:color w:val="0000FF"/>
-        </w:rPr>
-        <w:br/>
-      </w:r>
-    </w:p>
-    <w:p>
-      <w:pPr>
-        <w:pStyle w:val="ListParagraph"/>
-        <w:numPr>
-          <w:ilvl w:val="0"/>
-          <w:numId w:val="4"/>
-        </w:numPr>
-      </w:pPr>
-      <w:r>
-        <w:rPr>
-          <w:b/>
-          <w:bCs/>
-        </w:rPr>
-        <w:t xml:space="preserve">Simultaneous foot strike </w:t>
-      </w:r>
-      <w:r>
-        <w:rPr>
-          <w:b/>
-          <w:bCs/>
-        </w:rPr>
-        <w:t>on</w:t>
-      </w:r>
-      <w:r>
-        <w:rPr>
-          <w:b/>
-          <w:bCs/>
-        </w:rPr>
-        <w:t xml:space="preserve"> two FP</w:t>
-      </w:r>
-      <w:r>
-        <w:t xml:space="preserve"> </w:t>
-      </w:r>
-      <w:r>
-        <w:t>–</w:t>
-      </w:r>
-      <w:r>
-        <w:t xml:space="preserve"> </w:t>
-      </w:r>
-      <w:r>
-        <w:t xml:space="preserve">If </w:t>
-      </w:r>
-      <w:r>
-        <w:t xml:space="preserve">a foot simultaneously strikes </w:t>
-      </w:r>
-      <w:r>
-        <w:t>two FP</w:t>
-      </w:r>
-      <w:r>
-        <w:t xml:space="preserve">, </w:t>
-      </w:r>
-      <w:r>
-        <w:t>the</w:t>
-      </w:r>
-      <w:r>
-        <w:t xml:space="preserve"> script will </w:t>
-      </w:r>
-      <w:r>
-        <w:t xml:space="preserve">designate this event as ‘full foot on FP - false’, which is only an issue if the two FP are touching (no distance between corners) and thus could be combined to calculate a single GRF </w:t>
-      </w:r>
-      <w:r>
-        <w:br/>
-      </w:r>
-    </w:p>
-    <w:p>
-      <w:pPr>
-        <w:pStyle w:val="ListParagraph"/>
-        <w:numPr>
-          <w:ilvl w:val="0"/>
-          <w:numId w:val="4"/>
-        </w:numPr>
-      </w:pPr>
-      <w:r>
-        <w:rPr>
-          <w:b/>
-          <w:bCs/>
-        </w:rPr>
-        <w:t>Inconsistent number of markers/EMG/FP between trials</w:t>
-      </w:r>
-      <w:r>
-        <w:t xml:space="preserve"> – The script expects a </w:t>
-      </w:r>
-      <w:r>
-        <w:t>consistent number of markers/EMG/FP between</w:t>
-      </w:r>
-      <w:r>
-        <w:t xml:space="preserve"> all investigated</w:t>
-      </w:r>
-      <w:r>
-        <w:t xml:space="preserve"> trials</w:t>
-      </w:r>
-      <w:r>
-        <w:t xml:space="preserve"> and will</w:t>
-      </w:r>
-      <w:r>
-        <w:t xml:space="preserve"> not work correctly if the number of </w:t>
-      </w:r>
-      <w:r>
-        <w:t xml:space="preserve">e.g., </w:t>
-      </w:r>
-      <w:r>
-        <w:t>FP varies</w:t>
-      </w:r>
-      <w:r>
-        <w:t xml:space="preserve">. For such cases, separate the trials into consistent parts and make a </w:t>
-      </w:r>
-      <w:r>
-        <w:t>autoC3Dsetup.xml</w:t>
-      </w:r>
-      <w:r>
-        <w:t xml:space="preserve"> for each and run the script for every part</w:t>
-      </w:r>
-      <w:r>
-        <w:br/>
-      </w:r>
-    </w:p>
-    <w:p>
-      <w:pPr>
-        <w:pStyle w:val="ListParagraph"/>
-        <w:numPr>
-          <w:ilvl w:val="0"/>
-          <w:numId w:val="4"/>
-        </w:numPr>
-      </w:pPr>
-      <w:r>
-        <w:rPr>
-          <w:b/>
-          <w:bCs/>
-        </w:rPr>
-        <w:t>Foot on FP for static trials</w:t>
-      </w:r>
-      <w:r>
-        <w:t xml:space="preserve"> – The </w:t>
-      </w:r>
-      <w:r>
-        <w:t xml:space="preserve">script will not detect foot on </w:t>
-      </w:r>
-      <w:r>
-        <w:t>FP</w:t>
-      </w:r>
-      <w:r>
-        <w:t xml:space="preserve"> for trials where person stands on </w:t>
-      </w:r>
-      <w:r>
-        <w:t>FP</w:t>
-      </w:r>
-      <w:r>
-        <w:t xml:space="preserve"> for the whole duration of the trial (e.g.</w:t>
-      </w:r>
-      <w:r>
-        <w:t>,</w:t>
-      </w:r>
-      <w:r>
-        <w:t xml:space="preserve"> calibration/static trials)</w:t>
-      </w:r>
-      <w:r>
-        <w:t>, but</w:t>
-      </w:r>
-      <w:r>
-        <w:t xml:space="preserve"> </w:t>
-      </w:r>
-      <w:r>
-        <w:t xml:space="preserve">this information is </w:t>
-      </w:r>
-      <w:r>
-        <w:t>not relevant</w:t>
-      </w:r>
-      <w:r>
-        <w:t xml:space="preserve"> </w:t>
-      </w:r>
-      <w:r>
-        <w:t>for standard NMS modelling</w:t>
-      </w:r>
-      <w:r>
-        <w:br/>
-      </w:r>
-    </w:p>
-    <w:p>
-      <w:pPr>
-        <w:pStyle w:val="ListParagraph"/>
-        <w:numPr>
-          <w:ilvl w:val="0"/>
-          <w:numId w:val="4"/>
-        </w:numPr>
-      </w:pPr>
-      <w:r>
-        <w:rPr>
-          <w:b/>
-          <w:bCs/>
-        </w:rPr>
-        <w:t>Trials without recorded EMG</w:t>
-      </w:r>
-      <w:r>
-        <w:t xml:space="preserve"> – The script can be run on trials without EMG by setting </w:t>
-      </w:r>
+        <w:t>overwriteEMGNames</w:t>
+      </w:r>
+      <w:proofErr w:type="spellEnd"/>
       <w:r>
         <w:rPr>
           <w:rFonts w:ascii="Consolas" w:eastAsia="Times New Roman" w:hAnsi="Consolas" w:cs="Times New Roman"/>
@@ -713,7 +523,458 @@
           <w:lang w:eastAsia="en-AU"/>
           <w14:ligatures w14:val="none"/>
         </w:rPr>
-        <w:t xml:space="preserve">runEMGClass = false; </w:t>
+        <w:t xml:space="preserve"> </w:t>
+      </w:r>
+      <w:r>
+        <w:t xml:space="preserve">function (set </w:t>
+      </w:r>
+      <w:proofErr w:type="spellStart"/>
+      <w:r>
+        <w:t>overwriteEMGNames</w:t>
+      </w:r>
+      <w:proofErr w:type="spellEnd"/>
+      <w:r>
+        <w:t xml:space="preserve"> = true</w:t>
+      </w:r>
+      <w:r>
+        <w:t xml:space="preserve">; in the script and provide </w:t>
+      </w:r>
+      <w:r>
+        <w:t xml:space="preserve">original &amp; new </w:t>
+      </w:r>
+      <w:r>
+        <w:t>names</w:t>
+      </w:r>
+      <w:r>
+        <w:t xml:space="preserve"> in the autoC3Dsetup.xml under</w:t>
+      </w:r>
+      <w:r>
+        <w:t xml:space="preserve"> the</w:t>
+      </w:r>
+      <w:r>
+        <w:t xml:space="preserve"> </w:t>
+      </w:r>
+      <w:r>
+        <w:rPr>
+          <w:color w:val="0000FF"/>
+        </w:rPr>
+        <w:t>EMGs</w:t>
+      </w:r>
+      <w:r>
+        <w:rPr>
+          <w:color w:val="0000FF"/>
+        </w:rPr>
+        <w:t xml:space="preserve"> </w:t>
+      </w:r>
+      <w:r>
+        <w:t>tag.</w:t>
+      </w:r>
+      <w:r>
+        <w:rPr>
+          <w:color w:val="0000FF"/>
+        </w:rPr>
+        <w:br/>
+      </w:r>
+    </w:p>
+    <w:p>
+      <w:pPr>
+        <w:pStyle w:val="ListParagraph"/>
+        <w:numPr>
+          <w:ilvl w:val="0"/>
+          <w:numId w:val="4"/>
+        </w:numPr>
+        <w:rPr>
+          <w:rFonts w:ascii="Consolas" w:eastAsia="Times New Roman" w:hAnsi="Consolas" w:cs="Times New Roman"/>
+          <w:kern w:val="0"/>
+          <w:sz w:val="20"/>
+          <w:szCs w:val="20"/>
+          <w:lang w:eastAsia="en-AU"/>
+          <w14:ligatures w14:val="none"/>
+        </w:rPr>
+      </w:pPr>
+      <w:r>
+        <w:rPr>
+          <w:b/>
+          <w:bCs/>
+        </w:rPr>
+        <w:t xml:space="preserve">Channel/Marker names </w:t>
+      </w:r>
+      <w:r>
+        <w:rPr>
+          <w:b/>
+          <w:bCs/>
+        </w:rPr>
+        <w:t>having a dot</w:t>
+      </w:r>
+      <w:r>
+        <w:rPr>
+          <w:b/>
+          <w:bCs/>
+        </w:rPr>
+        <w:t xml:space="preserve"> </w:t>
+      </w:r>
+      <w:r>
+        <w:t xml:space="preserve">– Variable names in Matlab cannot </w:t>
+      </w:r>
+      <w:r>
+        <w:t xml:space="preserve">include a dot </w:t>
+      </w:r>
+      <w:r>
+        <w:t xml:space="preserve">and are automatically renamed by </w:t>
+      </w:r>
+      <w:proofErr w:type="spellStart"/>
+      <w:r>
+        <w:t>btk</w:t>
+      </w:r>
+      <w:proofErr w:type="spellEnd"/>
+      <w:r>
+        <w:t xml:space="preserve"> (e.g., </w:t>
+      </w:r>
+      <w:r>
+        <w:t>FP force</w:t>
+      </w:r>
+      <w:r>
+        <w:t xml:space="preserve"> name in .c3d Force.Fx1 is renamed to Force</w:t>
+      </w:r>
+      <w:r>
+        <w:rPr>
+          <w:b/>
+          <w:bCs/>
+        </w:rPr>
+        <w:t>_</w:t>
+      </w:r>
+      <w:r>
+        <w:t xml:space="preserve">Fx1), thus it’s </w:t>
+      </w:r>
+      <w:r>
+        <w:t>necessary</w:t>
+      </w:r>
+      <w:r>
+        <w:t xml:space="preserve"> to rename </w:t>
+      </w:r>
+      <w:r>
+        <w:t>those</w:t>
+      </w:r>
+      <w:r>
+        <w:t xml:space="preserve"> with the included </w:t>
+      </w:r>
+      <w:proofErr w:type="spellStart"/>
+      <w:r>
+        <w:rPr>
+          <w:rFonts w:ascii="Consolas" w:eastAsia="Times New Roman" w:hAnsi="Consolas" w:cs="Times New Roman"/>
+          <w:kern w:val="0"/>
+          <w:sz w:val="20"/>
+          <w:szCs w:val="20"/>
+          <w:lang w:eastAsia="en-AU"/>
+          <w14:ligatures w14:val="none"/>
+        </w:rPr>
+        <w:t>overwrite</w:t>
+      </w:r>
+      <w:r>
+        <w:rPr>
+          <w:rFonts w:ascii="Consolas" w:eastAsia="Times New Roman" w:hAnsi="Consolas" w:cs="Times New Roman"/>
+          <w:kern w:val="0"/>
+          <w:sz w:val="20"/>
+          <w:szCs w:val="20"/>
+          <w:lang w:eastAsia="en-AU"/>
+          <w14:ligatures w14:val="none"/>
+        </w:rPr>
+        <w:t>FP</w:t>
+      </w:r>
+      <w:r>
+        <w:rPr>
+          <w:rFonts w:ascii="Consolas" w:eastAsia="Times New Roman" w:hAnsi="Consolas" w:cs="Times New Roman"/>
+          <w:kern w:val="0"/>
+          <w:sz w:val="20"/>
+          <w:szCs w:val="20"/>
+          <w:lang w:eastAsia="en-AU"/>
+          <w14:ligatures w14:val="none"/>
+        </w:rPr>
+        <w:t>Names</w:t>
+      </w:r>
+      <w:proofErr w:type="spellEnd"/>
+      <w:r>
+        <w:rPr>
+          <w:rFonts w:ascii="Consolas" w:eastAsia="Times New Roman" w:hAnsi="Consolas" w:cs="Times New Roman"/>
+          <w:kern w:val="0"/>
+          <w:sz w:val="20"/>
+          <w:szCs w:val="20"/>
+          <w:lang w:eastAsia="en-AU"/>
+          <w14:ligatures w14:val="none"/>
+        </w:rPr>
+        <w:t xml:space="preserve"> </w:t>
+      </w:r>
+      <w:r>
+        <w:t xml:space="preserve">function (set </w:t>
+      </w:r>
+      <w:proofErr w:type="spellStart"/>
+      <w:r>
+        <w:t>overwrite</w:t>
+      </w:r>
+      <w:r>
+        <w:t>FP</w:t>
+      </w:r>
+      <w:r>
+        <w:t>Names</w:t>
+      </w:r>
+      <w:proofErr w:type="spellEnd"/>
+      <w:r>
+        <w:t xml:space="preserve"> = true</w:t>
+      </w:r>
+      <w:r>
+        <w:t xml:space="preserve">; in the script and provide </w:t>
+      </w:r>
+      <w:r>
+        <w:t xml:space="preserve">original &amp; </w:t>
+      </w:r>
+      <w:r>
+        <w:t>new names in the autoC3Dsetup.xml under</w:t>
+      </w:r>
+      <w:r>
+        <w:t xml:space="preserve"> the</w:t>
+      </w:r>
+      <w:r>
+        <w:t xml:space="preserve"> </w:t>
+      </w:r>
+      <w:r>
+        <w:rPr>
+          <w:color w:val="0000FF"/>
+        </w:rPr>
+        <w:t>FPs</w:t>
+      </w:r>
+      <w:r>
+        <w:rPr>
+          <w:color w:val="0000FF"/>
+        </w:rPr>
+        <w:t xml:space="preserve"> </w:t>
+      </w:r>
+      <w:r>
+        <w:t>tag.</w:t>
+      </w:r>
+      <w:r>
+        <w:rPr>
+          <w:color w:val="0000FF"/>
+        </w:rPr>
+        <w:br/>
+      </w:r>
+    </w:p>
+    <w:p>
+      <w:pPr>
+        <w:pStyle w:val="ListParagraph"/>
+        <w:numPr>
+          <w:ilvl w:val="0"/>
+          <w:numId w:val="4"/>
+        </w:numPr>
+      </w:pPr>
+      <w:r>
+        <w:rPr>
+          <w:b/>
+          <w:bCs/>
+        </w:rPr>
+        <w:t xml:space="preserve">Simultaneous foot strike </w:t>
+      </w:r>
+      <w:r>
+        <w:rPr>
+          <w:b/>
+          <w:bCs/>
+        </w:rPr>
+        <w:t>on</w:t>
+      </w:r>
+      <w:r>
+        <w:rPr>
+          <w:b/>
+          <w:bCs/>
+        </w:rPr>
+        <w:t xml:space="preserve"> two FP</w:t>
+      </w:r>
+      <w:r>
+        <w:t xml:space="preserve"> </w:t>
+      </w:r>
+      <w:r>
+        <w:t>–</w:t>
+      </w:r>
+      <w:r>
+        <w:t xml:space="preserve"> </w:t>
+      </w:r>
+      <w:r>
+        <w:t xml:space="preserve">If </w:t>
+      </w:r>
+      <w:r>
+        <w:t xml:space="preserve">a foot simultaneously strikes </w:t>
+      </w:r>
+      <w:r>
+        <w:t>two FP</w:t>
+      </w:r>
+      <w:r>
+        <w:t xml:space="preserve">, </w:t>
+      </w:r>
+      <w:r>
+        <w:t>the</w:t>
+      </w:r>
+      <w:r>
+        <w:t xml:space="preserve"> script will </w:t>
+      </w:r>
+      <w:r>
+        <w:t xml:space="preserve">designate this event as ‘full foot on FP - false’, which is only an issue if the two FP are touching (no distance between corners) and thus could be combined to calculate a single GRF </w:t>
+      </w:r>
+      <w:r>
+        <w:br/>
+      </w:r>
+    </w:p>
+    <w:p>
+      <w:pPr>
+        <w:pStyle w:val="ListParagraph"/>
+        <w:numPr>
+          <w:ilvl w:val="0"/>
+          <w:numId w:val="4"/>
+        </w:numPr>
+      </w:pPr>
+      <w:r>
+        <w:rPr>
+          <w:b/>
+          <w:bCs/>
+        </w:rPr>
+        <w:t>Inconsistent number of markers/EMG/FP between trials</w:t>
+      </w:r>
+      <w:r>
+        <w:t xml:space="preserve"> – The script expects a </w:t>
+      </w:r>
+      <w:r>
+        <w:t>consistent number of markers/EMG/FP between</w:t>
+      </w:r>
+      <w:r>
+        <w:t xml:space="preserve"> all investigated</w:t>
+      </w:r>
+      <w:r>
+        <w:t xml:space="preserve"> trials</w:t>
+      </w:r>
+      <w:r>
+        <w:t xml:space="preserve"> and will</w:t>
+      </w:r>
+      <w:r>
+        <w:t xml:space="preserve"> not work correctly if the number of </w:t>
+      </w:r>
+      <w:r>
+        <w:t xml:space="preserve">e.g., </w:t>
+      </w:r>
+      <w:r>
+        <w:t>FP varies</w:t>
+      </w:r>
+      <w:r>
+        <w:t xml:space="preserve">. For such cases, separate the trials into consistent parts and make a </w:t>
+      </w:r>
+      <w:r>
+        <w:t>autoC3Dsetup.xml</w:t>
+      </w:r>
+      <w:r>
+        <w:t xml:space="preserve"> for each and run the script for every part</w:t>
+      </w:r>
+      <w:r>
+        <w:br/>
+      </w:r>
+    </w:p>
+    <w:p>
+      <w:pPr>
+        <w:pStyle w:val="ListParagraph"/>
+        <w:numPr>
+          <w:ilvl w:val="0"/>
+          <w:numId w:val="4"/>
+        </w:numPr>
+      </w:pPr>
+      <w:r>
+        <w:rPr>
+          <w:b/>
+          <w:bCs/>
+        </w:rPr>
+        <w:t>Foot on FP for static trials</w:t>
+      </w:r>
+      <w:r>
+        <w:t xml:space="preserve"> – The </w:t>
+      </w:r>
+      <w:r>
+        <w:t xml:space="preserve">script will not detect foot on </w:t>
+      </w:r>
+      <w:r>
+        <w:t>FP</w:t>
+      </w:r>
+      <w:r>
+        <w:t xml:space="preserve"> for trials where person stands on </w:t>
+      </w:r>
+      <w:r>
+        <w:t>FP</w:t>
+      </w:r>
+      <w:r>
+        <w:t xml:space="preserve"> for the whole duration of the trial (e.g.</w:t>
+      </w:r>
+      <w:r>
+        <w:t>,</w:t>
+      </w:r>
+      <w:r>
+        <w:t xml:space="preserve"> calibration/static trials)</w:t>
+      </w:r>
+      <w:r>
+        <w:t>, but</w:t>
+      </w:r>
+      <w:r>
+        <w:t xml:space="preserve"> </w:t>
+      </w:r>
+      <w:r>
+        <w:t xml:space="preserve">this information is </w:t>
+      </w:r>
+      <w:r>
+        <w:t>not relevant</w:t>
+      </w:r>
+      <w:r>
+        <w:t xml:space="preserve"> </w:t>
+      </w:r>
+      <w:r>
+        <w:t>for standard NMS modelling</w:t>
+      </w:r>
+      <w:r>
+        <w:br/>
+      </w:r>
+    </w:p>
+    <w:p>
+      <w:pPr>
+        <w:pStyle w:val="ListParagraph"/>
+        <w:numPr>
+          <w:ilvl w:val="0"/>
+          <w:numId w:val="4"/>
+        </w:numPr>
+      </w:pPr>
+      <w:r>
+        <w:rPr>
+          <w:b/>
+          <w:bCs/>
+        </w:rPr>
+        <w:t>Trials without recorded EMG</w:t>
+      </w:r>
+      <w:r>
+        <w:t xml:space="preserve"> – The script can be run on trials without EMG by setting </w:t>
+      </w:r>
+      <w:proofErr w:type="spellStart"/>
+      <w:r>
+        <w:rPr>
+          <w:rFonts w:ascii="Consolas" w:eastAsia="Times New Roman" w:hAnsi="Consolas" w:cs="Times New Roman"/>
+          <w:kern w:val="0"/>
+          <w:sz w:val="20"/>
+          <w:szCs w:val="20"/>
+          <w:lang w:eastAsia="en-AU"/>
+          <w14:ligatures w14:val="none"/>
+        </w:rPr>
+        <w:t>runEMGClass</w:t>
+      </w:r>
+      <w:proofErr w:type="spellEnd"/>
+      <w:r>
+        <w:rPr>
+          <w:rFonts w:ascii="Consolas" w:eastAsia="Times New Roman" w:hAnsi="Consolas" w:cs="Times New Roman"/>
+          <w:kern w:val="0"/>
+          <w:sz w:val="20"/>
+          <w:szCs w:val="20"/>
+          <w:lang w:eastAsia="en-AU"/>
+          <w14:ligatures w14:val="none"/>
+        </w:rPr>
+        <w:t xml:space="preserve"> = false; </w:t>
       </w:r>
       <w:r>
         <w:t>in the main script, but this is not standard for NMS and thus has not been tested extensively</w:t>
@@ -1106,9 +1367,11 @@
       <w:r>
         <w:t>can be found in the “</w:t>
       </w:r>
+      <w:proofErr w:type="spellStart"/>
       <w:r>
         <w:t>templatesXML</w:t>
       </w:r>
+      <w:proofErr w:type="spellEnd"/>
       <w:r>
         <w:t>” folder)</w:t>
       </w:r>
@@ -1171,11 +1434,19 @@
       </w:r>
     </w:p>
     <w:p>
+      <w:proofErr w:type="spellStart"/>
       <w:r>
         <w:rPr>
           <w:color w:val="0000FF"/>
         </w:rPr>
-        <w:t xml:space="preserve">CoordinateSystemOrientation </w:t>
+        <w:t>CoordinateSystemOrientation</w:t>
+      </w:r>
+      <w:proofErr w:type="spellEnd"/>
+      <w:r>
+        <w:rPr>
+          <w:color w:val="0000FF"/>
+        </w:rPr>
+        <w:t xml:space="preserve"> </w:t>
       </w:r>
       <w:r>
         <w:t>– Orientation of the lab coordinate system needed for automatic trial motion direction detection. First axis is the motion direction throughout the majority of your trials, second is the vertical axis, third is the one that remains</w:t>
@@ -1242,12 +1513,14 @@
       </w:r>
     </w:p>
     <w:p>
+      <w:proofErr w:type="spellStart"/>
       <w:r>
         <w:rPr>
           <w:color w:val="0000FF"/>
         </w:rPr>
         <w:t>SubjectCodes</w:t>
       </w:r>
+      <w:proofErr w:type="spellEnd"/>
       <w:r>
         <w:t xml:space="preserve"> – </w:t>
       </w:r>
@@ -1263,11 +1536,19 @@
       <w:r>
         <w:br/>
       </w:r>
+      <w:proofErr w:type="spellStart"/>
       <w:r>
         <w:rPr>
           <w:color w:val="0000FF"/>
         </w:rPr>
-        <w:t xml:space="preserve">InstrumentedLeg </w:t>
+        <w:t>InstrumentedLeg</w:t>
+      </w:r>
+      <w:proofErr w:type="spellEnd"/>
+      <w:r>
+        <w:rPr>
+          <w:color w:val="0000FF"/>
+        </w:rPr>
+        <w:t xml:space="preserve"> </w:t>
       </w:r>
       <w:r>
         <w:t xml:space="preserve">– </w:t>
@@ -1329,11 +1610,19 @@
       </w:r>
     </w:p>
     <w:p>
+      <w:proofErr w:type="spellStart"/>
       <w:r>
         <w:rPr>
           <w:color w:val="0000FF"/>
         </w:rPr>
-        <w:t xml:space="preserve">MarkersSetDynamicTrials </w:t>
+        <w:t>MarkersSetDynamicTrials</w:t>
+      </w:r>
+      <w:proofErr w:type="spellEnd"/>
+      <w:r>
+        <w:rPr>
+          <w:color w:val="0000FF"/>
+        </w:rPr>
+        <w:t xml:space="preserve"> </w:t>
       </w:r>
       <w:r>
         <w:t xml:space="preserve">– </w:t>
@@ -1363,13 +1652,27 @@
         <w:rPr>
           <w:color w:val="0000FF"/>
         </w:rPr>
-        <w:t>/Left</w:t>
-      </w:r>
+        <w:t>/</w:t>
+      </w:r>
+      <w:proofErr w:type="spellStart"/>
       <w:r>
         <w:rPr>
           <w:color w:val="0000FF"/>
         </w:rPr>
-        <w:t xml:space="preserve">FootMarkers </w:t>
+        <w:t>Left</w:t>
+      </w:r>
+      <w:r>
+        <w:rPr>
+          <w:color w:val="0000FF"/>
+        </w:rPr>
+        <w:t>FootMarkers</w:t>
+      </w:r>
+      <w:proofErr w:type="spellEnd"/>
+      <w:r>
+        <w:rPr>
+          <w:color w:val="0000FF"/>
+        </w:rPr>
+        <w:t xml:space="preserve"> </w:t>
       </w:r>
       <w:r>
         <w:t xml:space="preserve">– </w:t>
@@ -1391,6 +1694,7 @@
         </w:rPr>
         <w:t>/</w:t>
       </w:r>
+      <w:proofErr w:type="spellStart"/>
       <w:r>
         <w:rPr>
           <w:color w:val="0000FF"/>
@@ -1415,6 +1719,7 @@
         </w:rPr>
         <w:t>s</w:t>
       </w:r>
+      <w:proofErr w:type="spellEnd"/>
       <w:r>
         <w:rPr>
           <w:color w:val="0000FF"/>
@@ -1548,11 +1853,19 @@
       </w:r>
     </w:p>
     <w:p>
+      <w:proofErr w:type="spellStart"/>
       <w:r>
         <w:rPr>
           <w:color w:val="0000FF"/>
         </w:rPr>
-        <w:t xml:space="preserve">OriginalChannels </w:t>
+        <w:t>OriginalChannels</w:t>
+      </w:r>
+      <w:proofErr w:type="spellEnd"/>
+      <w:r>
+        <w:rPr>
+          <w:color w:val="0000FF"/>
+        </w:rPr>
+        <w:t xml:space="preserve"> </w:t>
       </w:r>
       <w:r>
         <w:t>– Channel names of your EMG in all .c3d</w:t>
@@ -1563,15 +1876,24 @@
       <w:r>
         <w:br/>
       </w:r>
+      <w:proofErr w:type="spellStart"/>
       <w:r>
         <w:rPr>
           <w:color w:val="0000FF"/>
         </w:rPr>
-        <w:t xml:space="preserve">RenamedChannels </w:t>
-      </w:r>
-      <w:r>
-        <w:t xml:space="preserve">– Optional entry to rename EMG channel names ion all .c3d (this option is enabled in the script with </w:t>
-      </w:r>
+        <w:t>RenamedChannels</w:t>
+      </w:r>
+      <w:proofErr w:type="spellEnd"/>
+      <w:r>
+        <w:rPr>
+          <w:color w:val="0000FF"/>
+        </w:rPr>
+        <w:t xml:space="preserve"> </w:t>
+      </w:r>
+      <w:r>
+        <w:t xml:space="preserve">– Optional entry to rename EMG channel names in all .c3d (this option is enabled in the script with </w:t>
+      </w:r>
+      <w:proofErr w:type="spellStart"/>
       <w:r>
         <w:rPr>
           <w:rFonts w:ascii="Consolas" w:eastAsia="Times New Roman" w:hAnsi="Consolas" w:cs="Times New Roman"/>
@@ -1581,8 +1903,9 @@
           <w:lang w:eastAsia="en-AU"/>
           <w14:ligatures w14:val="none"/>
         </w:rPr>
-        <w:t>overwriteEMGNames = true;</w:t>
-      </w:r>
+        <w:t>overwriteEMGNames</w:t>
+      </w:r>
+      <w:proofErr w:type="spellEnd"/>
       <w:r>
         <w:rPr>
           <w:rFonts w:ascii="Consolas" w:eastAsia="Times New Roman" w:hAnsi="Consolas" w:cs="Times New Roman"/>
@@ -1592,9 +1915,31 @@
           <w:lang w:eastAsia="en-AU"/>
           <w14:ligatures w14:val="none"/>
         </w:rPr>
+        <w:t xml:space="preserve"> = true;</w:t>
+      </w:r>
+      <w:r>
+        <w:rPr>
+          <w:rFonts w:ascii="Consolas" w:eastAsia="Times New Roman" w:hAnsi="Consolas" w:cs="Times New Roman"/>
+          <w:kern w:val="0"/>
+          <w:sz w:val="20"/>
+          <w:szCs w:val="20"/>
+          <w:lang w:eastAsia="en-AU"/>
+          <w14:ligatures w14:val="none"/>
+        </w:rPr>
         <w:t>)</w:t>
       </w:r>
       <w:r>
+        <w:rPr>
+          <w:rFonts w:ascii="Consolas" w:eastAsia="Times New Roman" w:hAnsi="Consolas" w:cs="Times New Roman"/>
+          <w:kern w:val="0"/>
+          <w:sz w:val="20"/>
+          <w:szCs w:val="20"/>
+          <w:lang w:eastAsia="en-AU"/>
+          <w14:ligatures w14:val="none"/>
+        </w:rPr>
+        <w:t xml:space="preserve"> </w:t>
+      </w:r>
+      <w:r>
         <w:t xml:space="preserve">disabled in the script if not required </w:t>
       </w:r>
       <w:r>
@@ -1603,11 +1948,19 @@
       <w:r>
         <w:br/>
       </w:r>
+      <w:proofErr w:type="spellStart"/>
       <w:r>
         <w:rPr>
           <w:color w:val="0000FF"/>
         </w:rPr>
-        <w:t xml:space="preserve">EMGDelay </w:t>
+        <w:t>EMGDelay</w:t>
+      </w:r>
+      <w:proofErr w:type="spellEnd"/>
+      <w:r>
+        <w:rPr>
+          <w:color w:val="0000FF"/>
+        </w:rPr>
+        <w:t xml:space="preserve"> </w:t>
       </w:r>
       <w:r>
         <w:t>– V</w:t>
@@ -1627,8 +1980,178 @@
       <w:r>
         <w:t xml:space="preserve"> </w:t>
       </w:r>
+    </w:p>
+    <w:p>
+      <w:r>
+        <w:drawing>
+          <wp:inline distT="0" distB="0" distL="0" distR="0" wp14:anchorId="4DDBA297" wp14:editId="76E6A70E">
+            <wp:extent cx="5325218" cy="809738"/>
+            <wp:effectExtent l="38100" t="38100" r="46990" b="47625"/>
+            <wp:docPr id="2053488766" name="Picture 1"/>
+            <wp:cNvGraphicFramePr>
+              <a:graphicFrameLocks xmlns:a="http://schemas.openxmlformats.org/drawingml/2006/main" noChangeAspect="1"/>
+            </wp:cNvGraphicFramePr>
+            <a:graphic xmlns:a="http://schemas.openxmlformats.org/drawingml/2006/main">
+              <a:graphicData uri="http://schemas.openxmlformats.org/drawingml/2006/picture">
+                <pic:pic xmlns:pic="http://schemas.openxmlformats.org/drawingml/2006/picture">
+                  <pic:nvPicPr>
+                    <pic:cNvPr id="2053488766" name=""/>
+                    <pic:cNvPicPr/>
+                  </pic:nvPicPr>
+                  <pic:blipFill>
+                    <a:blip r:embed="rId12"/>
+                    <a:stretch>
+                      <a:fillRect/>
+                    </a:stretch>
+                  </pic:blipFill>
+                  <pic:spPr>
+                    <a:xfrm>
+                      <a:off x="0" y="0"/>
+                      <a:ext cx="5325218" cy="809738"/>
+                    </a:xfrm>
+                    <a:prstGeom prst="rect">
+                      <a:avLst/>
+                    </a:prstGeom>
+                    <a:ln w="28575">
+                      <a:solidFill>
+                        <a:schemeClr val="tx1"/>
+                      </a:solidFill>
+                    </a:ln>
+                  </pic:spPr>
+                </pic:pic>
+              </a:graphicData>
+            </a:graphic>
+          </wp:inline>
+        </w:drawing>
+      </w:r>
       <w:r>
         <w:br/>
+      </w:r>
+      <w:proofErr w:type="spellStart"/>
+      <w:r>
+        <w:rPr>
+          <w:color w:val="0000FF"/>
+        </w:rPr>
+        <w:t>OriginalChannels</w:t>
+      </w:r>
+      <w:proofErr w:type="spellEnd"/>
+      <w:r>
+        <w:rPr>
+          <w:color w:val="0000FF"/>
+        </w:rPr>
+        <w:t xml:space="preserve"> </w:t>
+      </w:r>
+      <w:r>
+        <w:t xml:space="preserve">– Channel names of your </w:t>
+      </w:r>
+      <w:r>
+        <w:t xml:space="preserve">FP </w:t>
+      </w:r>
+      <w:r>
+        <w:t>in all .c3d</w:t>
+      </w:r>
+      <w:r>
+        <w:t xml:space="preserve"> without the FP number</w:t>
+      </w:r>
+      <w:r>
+        <w:br/>
+      </w:r>
+      <w:r>
+        <w:br/>
+      </w:r>
+      <w:proofErr w:type="spellStart"/>
+      <w:r>
+        <w:rPr>
+          <w:color w:val="0000FF"/>
+        </w:rPr>
+        <w:t>RenamedChannels</w:t>
+      </w:r>
+      <w:proofErr w:type="spellEnd"/>
+      <w:r>
+        <w:rPr>
+          <w:color w:val="0000FF"/>
+        </w:rPr>
+        <w:t xml:space="preserve"> </w:t>
+      </w:r>
+      <w:r>
+        <w:t xml:space="preserve">– Optional entry to rename </w:t>
+      </w:r>
+      <w:r>
+        <w:t>FP</w:t>
+      </w:r>
+      <w:r>
+        <w:t xml:space="preserve"> channel names in all .c3d (this option is enabled in the script with </w:t>
+      </w:r>
+      <w:proofErr w:type="spellStart"/>
+      <w:r>
+        <w:rPr>
+          <w:rFonts w:ascii="Consolas" w:eastAsia="Times New Roman" w:hAnsi="Consolas" w:cs="Times New Roman"/>
+          <w:kern w:val="0"/>
+          <w:sz w:val="20"/>
+          <w:szCs w:val="20"/>
+          <w:lang w:eastAsia="en-AU"/>
+          <w14:ligatures w14:val="none"/>
+        </w:rPr>
+        <w:t>overwrite</w:t>
+      </w:r>
+      <w:r>
+        <w:rPr>
+          <w:rFonts w:ascii="Consolas" w:eastAsia="Times New Roman" w:hAnsi="Consolas" w:cs="Times New Roman"/>
+          <w:kern w:val="0"/>
+          <w:sz w:val="20"/>
+          <w:szCs w:val="20"/>
+          <w:lang w:eastAsia="en-AU"/>
+          <w14:ligatures w14:val="none"/>
+        </w:rPr>
+        <w:t>FP</w:t>
+      </w:r>
+      <w:r>
+        <w:rPr>
+          <w:rFonts w:ascii="Consolas" w:eastAsia="Times New Roman" w:hAnsi="Consolas" w:cs="Times New Roman"/>
+          <w:kern w:val="0"/>
+          <w:sz w:val="20"/>
+          <w:szCs w:val="20"/>
+          <w:lang w:eastAsia="en-AU"/>
+          <w14:ligatures w14:val="none"/>
+        </w:rPr>
+        <w:t>Names</w:t>
+      </w:r>
+      <w:proofErr w:type="spellEnd"/>
+      <w:r>
+        <w:rPr>
+          <w:rFonts w:ascii="Consolas" w:eastAsia="Times New Roman" w:hAnsi="Consolas" w:cs="Times New Roman"/>
+          <w:kern w:val="0"/>
+          <w:sz w:val="20"/>
+          <w:szCs w:val="20"/>
+          <w:lang w:eastAsia="en-AU"/>
+          <w14:ligatures w14:val="none"/>
+        </w:rPr>
+        <w:t xml:space="preserve"> = true;</w:t>
+      </w:r>
+      <w:r>
+        <w:rPr>
+          <w:rFonts w:ascii="Consolas" w:eastAsia="Times New Roman" w:hAnsi="Consolas" w:cs="Times New Roman"/>
+          <w:kern w:val="0"/>
+          <w:sz w:val="20"/>
+          <w:szCs w:val="20"/>
+          <w:lang w:eastAsia="en-AU"/>
+          <w14:ligatures w14:val="none"/>
+        </w:rPr>
+        <w:t>)</w:t>
+      </w:r>
+      <w:r>
+        <w:rPr>
+          <w:rFonts w:ascii="Consolas" w:eastAsia="Times New Roman" w:hAnsi="Consolas" w:cs="Times New Roman"/>
+          <w:kern w:val="0"/>
+          <w:sz w:val="20"/>
+          <w:szCs w:val="20"/>
+          <w:lang w:eastAsia="en-AU"/>
+          <w14:ligatures w14:val="none"/>
+        </w:rPr>
+        <w:t xml:space="preserve"> </w:t>
+      </w:r>
+      <w:r>
+        <w:t>disabled in the script if not required</w:t>
       </w:r>
     </w:p>
     <w:p>
@@ -1668,7 +2191,7 @@
                     <pic:cNvPicPr/>
                   </pic:nvPicPr>
                   <pic:blipFill>
-                    <a:blip r:embed="rId12"/>
+                    <a:blip r:embed="rId13"/>
                     <a:stretch>
                       <a:fillRect/>
                     </a:stretch>
@@ -1695,11 +2218,19 @@
       </w:r>
     </w:p>
     <w:p>
+      <w:proofErr w:type="spellStart"/>
       <w:r>
         <w:rPr>
           <w:color w:val="0000FF"/>
         </w:rPr>
-        <w:t xml:space="preserve">thresholdFP </w:t>
+        <w:t>thresholdFP</w:t>
+      </w:r>
+      <w:proofErr w:type="spellEnd"/>
+      <w:r>
+        <w:rPr>
+          <w:color w:val="0000FF"/>
+        </w:rPr>
+        <w:t xml:space="preserve"> </w:t>
       </w:r>
       <w:r>
         <w:t xml:space="preserve">– FP threshold, </w:t>
@@ -1713,11 +2244,19 @@
       <w:r>
         <w:br/>
       </w:r>
+      <w:proofErr w:type="spellStart"/>
       <w:r>
         <w:rPr>
           <w:color w:val="0000FF"/>
         </w:rPr>
-        <w:t xml:space="preserve">analysisWindow </w:t>
+        <w:t>analysisWindow</w:t>
+      </w:r>
+      <w:proofErr w:type="spellEnd"/>
+      <w:r>
+        <w:rPr>
+          <w:color w:val="0000FF"/>
+        </w:rPr>
+        <w:t xml:space="preserve"> </w:t>
       </w:r>
       <w:r>
         <w:t xml:space="preserve">– </w:t>
@@ -1732,13 +2271,22 @@
         <w:br/>
       </w:r>
       <w:r>
+        <w:lastRenderedPageBreak/>
         <w:br/>
       </w:r>
+      <w:proofErr w:type="spellStart"/>
       <w:r>
         <w:rPr>
           <w:color w:val="0000FF"/>
         </w:rPr>
-        <w:t xml:space="preserve">paddingFrames </w:t>
+        <w:t>paddingFrames</w:t>
+      </w:r>
+      <w:proofErr w:type="spellEnd"/>
+      <w:r>
+        <w:rPr>
+          <w:color w:val="0000FF"/>
+        </w:rPr>
+        <w:t xml:space="preserve"> </w:t>
       </w:r>
       <w:r>
         <w:t>– How many frames to pad trials with (100 is sufficient in most cases)</w:t>
@@ -1766,7 +2314,7 @@
                     <pic:cNvPicPr/>
                   </pic:nvPicPr>
                   <pic:blipFill>
-                    <a:blip r:embed="rId13"/>
+                    <a:blip r:embed="rId14"/>
                     <a:stretch>
                       <a:fillRect/>
                     </a:stretch>
@@ -1852,7 +2400,15 @@
         <w:t xml:space="preserve"> </w:t>
       </w:r>
       <w:r>
-        <w:t>The script outputs the modified trials for each participant in their respective InputData folders:</w:t>
+        <w:t xml:space="preserve">The script outputs the modified trials for each participant in their respective </w:t>
+      </w:r>
+      <w:proofErr w:type="spellStart"/>
+      <w:r>
+        <w:t>InputData</w:t>
+      </w:r>
+      <w:proofErr w:type="spellEnd"/>
+      <w:r>
+        <w:t xml:space="preserve"> folders:</w:t>
       </w:r>
     </w:p>
     <w:p>
@@ -1884,7 +2440,7 @@
                     <pic:cNvPicPr/>
                   </pic:nvPicPr>
                   <pic:blipFill>
-                    <a:blip r:embed="rId14">
+                    <a:blip r:embed="rId15">
                       <a:extLst>
                         <a:ext uri="{28A0092B-C50C-407E-A947-70E740481C1C}">
                           <a14:useLocalDpi xmlns:a14="http://schemas.microsoft.com/office/drawing/2010/main" val="0"/>
@@ -1938,7 +2494,7 @@
                     <pic:cNvPicPr/>
                   </pic:nvPicPr>
                   <pic:blipFill>
-                    <a:blip r:embed="rId15">
+                    <a:blip r:embed="rId16">
                       <a:extLst>
                         <a:ext uri="{28A0092B-C50C-407E-A947-70E740481C1C}">
                           <a14:useLocalDpi xmlns:a14="http://schemas.microsoft.com/office/drawing/2010/main" val="0"/>
@@ -1997,7 +2553,7 @@
                     <pic:cNvPicPr/>
                   </pic:nvPicPr>
                   <pic:blipFill>
-                    <a:blip r:embed="rId16">
+                    <a:blip r:embed="rId17">
                       <a:extLst>
                         <a:ext uri="{28A0092B-C50C-407E-A947-70E740481C1C}">
                           <a14:useLocalDpi xmlns:a14="http://schemas.microsoft.com/office/drawing/2010/main" val="0"/>
@@ -2056,7 +2612,7 @@
                     <pic:cNvPicPr/>
                   </pic:nvPicPr>
                   <pic:blipFill>
-                    <a:blip r:embed="rId17">
+                    <a:blip r:embed="rId18">
                       <a:extLst>
                         <a:ext uri="{28A0092B-C50C-407E-A947-70E740481C1C}">
                           <a14:useLocalDpi xmlns:a14="http://schemas.microsoft.com/office/drawing/2010/main" val="0"/>
@@ -2326,7 +2882,15 @@
         <w:t>All trials</w:t>
       </w:r>
       <w:r>
-        <w:t xml:space="preserve"> in the InputData folder have been adjusted to </w:t>
+        <w:t xml:space="preserve"> in the </w:t>
+      </w:r>
+      <w:proofErr w:type="spellStart"/>
+      <w:r>
+        <w:t>InputData</w:t>
+      </w:r>
+      <w:proofErr w:type="spellEnd"/>
+      <w:r>
+        <w:t xml:space="preserve"> folder have been adjusted to </w:t>
       </w:r>
       <w:r>
         <w:rPr>
@@ -2369,7 +2933,7 @@
                     <pic:cNvPicPr/>
                   </pic:nvPicPr>
                   <pic:blipFill>
-                    <a:blip r:embed="rId18">
+                    <a:blip r:embed="rId19">
                       <a:extLst>
                         <a:ext uri="{28A0092B-C50C-407E-A947-70E740481C1C}">
                           <a14:useLocalDpi xmlns:a14="http://schemas.microsoft.com/office/drawing/2010/main" val="0"/>
@@ -2428,7 +2992,7 @@
                     <pic:cNvPicPr/>
                   </pic:nvPicPr>
                   <pic:blipFill>
-                    <a:blip r:embed="rId19">
+                    <a:blip r:embed="rId20">
                       <a:extLst>
                         <a:ext uri="{28A0092B-C50C-407E-A947-70E740481C1C}">
                           <a14:useLocalDpi xmlns:a14="http://schemas.microsoft.com/office/drawing/2010/main" val="0"/>
@@ -2487,7 +3051,7 @@
                     <pic:cNvPicPr/>
                   </pic:nvPicPr>
                   <pic:blipFill>
-                    <a:blip r:embed="rId20">
+                    <a:blip r:embed="rId21">
                       <a:extLst>
                         <a:ext uri="{28A0092B-C50C-407E-A947-70E740481C1C}">
                           <a14:useLocalDpi xmlns:a14="http://schemas.microsoft.com/office/drawing/2010/main" val="0"/>
@@ -2789,7 +3353,7 @@
                     <pic:cNvPicPr/>
                   </pic:nvPicPr>
                   <pic:blipFill>
-                    <a:blip r:embed="rId21">
+                    <a:blip r:embed="rId22">
                       <a:extLst>
                         <a:ext uri="{28A0092B-C50C-407E-A947-70E740481C1C}">
                           <a14:useLocalDpi xmlns:a14="http://schemas.microsoft.com/office/drawing/2010/main" val="0"/>
@@ -2828,7 +3392,7 @@
           <w:noProof/>
         </w:rPr>
         <w:drawing>
-          <wp:anchor distT="0" distB="0" distL="114300" distR="114300" simplePos="0" relativeHeight="251672576" behindDoc="0" locked="0" layoutInCell="1" allowOverlap="1" wp14:anchorId="6CC7E291" wp14:editId="7836C7BC">
+          <wp:anchor distT="0" distB="0" distL="114300" distR="114300" simplePos="0" relativeHeight="251672576" behindDoc="0" locked="0" layoutInCell="1" allowOverlap="1" wp14:anchorId="6CC7E291" wp14:editId="00678202">
             <wp:simplePos x="0" y="0"/>
             <wp:positionH relativeFrom="column">
               <wp:posOffset>0</wp:posOffset>
@@ -2851,7 +3415,7 @@
                     <pic:cNvPicPr/>
                   </pic:nvPicPr>
                   <pic:blipFill>
-                    <a:blip r:embed="rId22" cstate="print">
+                    <a:blip r:embed="rId23" cstate="print">
                       <a:extLst>
                         <a:ext uri="{28A0092B-C50C-407E-A947-70E740481C1C}">
                           <a14:useLocalDpi xmlns:a14="http://schemas.microsoft.com/office/drawing/2010/main" val="0"/>
@@ -2909,7 +3473,7 @@
                     <pic:cNvPicPr/>
                   </pic:nvPicPr>
                   <pic:blipFill rotWithShape="1">
-                    <a:blip r:embed="rId23"/>
+                    <a:blip r:embed="rId24"/>
                     <a:srcRect l="3573" t="10347" r="3532" b="17210"/>
                     <a:stretch/>
                   </pic:blipFill>
@@ -2958,7 +3522,7 @@
                     <pic:cNvPicPr/>
                   </pic:nvPicPr>
                   <pic:blipFill>
-                    <a:blip r:embed="rId24"/>
+                    <a:blip r:embed="rId25"/>
                     <a:stretch>
                       <a:fillRect/>
                     </a:stretch>
@@ -3038,6 +3602,7 @@
         <w:rPr>
           <w:b/>
           <w:bCs/>
+          <w:noProof/>
           <w:sz w:val="22"/>
           <w:szCs w:val="22"/>
         </w:rPr>
@@ -3065,7 +3630,7 @@
                     <pic:cNvPicPr/>
                   </pic:nvPicPr>
                   <pic:blipFill>
-                    <a:blip r:embed="rId25">
+                    <a:blip r:embed="rId26">
                       <a:extLst>
                         <a:ext uri="{28A0092B-C50C-407E-A947-70E740481C1C}">
                           <a14:useLocalDpi xmlns:a14="http://schemas.microsoft.com/office/drawing/2010/main" val="0"/>
@@ -3091,6 +3656,7 @@
           </wp:anchor>
         </w:drawing>
       </w:r>
+      <w:proofErr w:type="spellStart"/>
       <w:r>
         <w:rPr>
           <w:b/>
@@ -3103,10 +3669,27 @@
         </w:rPr>
         <w:t>autoAcquisitionXML</w:t>
       </w:r>
-    </w:p>
-    <w:p>
-      <w:r>
-        <w:t xml:space="preserve">This bonus script automatically creates an  for each session in your InputData folder (which was created by the main Auto C3D Checker script). </w:t>
+      <w:proofErr w:type="spellEnd"/>
+    </w:p>
+    <w:p>
+      <w:r>
+        <w:t xml:space="preserve">This bonus script automatically creates </w:t>
+      </w:r>
+      <w:proofErr w:type="gramStart"/>
+      <w:r>
+        <w:t>an  for</w:t>
+      </w:r>
+      <w:proofErr w:type="gramEnd"/>
+      <w:r>
+        <w:t xml:space="preserve"> each session in your </w:t>
+      </w:r>
+      <w:proofErr w:type="spellStart"/>
+      <w:r>
+        <w:t>InputData</w:t>
+      </w:r>
+      <w:proofErr w:type="spellEnd"/>
+      <w:r>
+        <w:t xml:space="preserve"> folder (which was created by the main Auto C3D Checker script). </w:t>
       </w:r>
     </w:p>
     <w:p>
@@ -3141,8 +3724,13 @@
         <w:t xml:space="preserve">, found in </w:t>
       </w:r>
       <w:r>
-        <w:t>\templatesXML</w:t>
-      </w:r>
+        <w:t>\</w:t>
+      </w:r>
+      <w:proofErr w:type="spellStart"/>
+      <w:r>
+        <w:t>templatesXML</w:t>
+      </w:r>
+      <w:proofErr w:type="spellEnd"/>
       <w:r>
         <w:t>)</w:t>
       </w:r>
@@ -3164,16 +3752,7 @@
         </w:numPr>
       </w:pPr>
       <w:r>
-        <w:t xml:space="preserve">Run the main script successfully (getting the </w:t>
-      </w:r>
-      <w:r>
-        <w:t>“</w:t>
-      </w:r>
-      <w:r>
-        <w:t>Results.xlsx</w:t>
-      </w:r>
-      <w:r>
-        <w:t>”)</w:t>
+        <w:t>Run the main script successfully (getting the “Results.xlsx”)</w:t>
       </w:r>
     </w:p>
     <w:p>
@@ -3190,6 +3769,9 @@
         </w:numPr>
       </w:pPr>
       <w:r>
+        <w:rPr>
+          <w:noProof/>
+        </w:rPr>
         <w:drawing>
           <wp:anchor distT="0" distB="0" distL="114300" distR="114300" simplePos="0" relativeHeight="251691008" behindDoc="0" locked="0" layoutInCell="1" allowOverlap="1" wp14:anchorId="26340942" wp14:editId="0454A813">
             <wp:simplePos x="0" y="0"/>
@@ -3214,7 +3796,7 @@
                     <pic:cNvPicPr/>
                   </pic:nvPicPr>
                   <pic:blipFill>
-                    <a:blip r:embed="rId26">
+                    <a:blip r:embed="rId27">
                       <a:extLst>
                         <a:ext uri="{28A0092B-C50C-407E-A947-70E740481C1C}">
                           <a14:useLocalDpi xmlns:a14="http://schemas.microsoft.com/office/drawing/2010/main" val="0"/>
@@ -3283,7 +3865,15 @@
         </w:numPr>
       </w:pPr>
       <w:r>
-        <w:t>Adjust the heightMass variable inside the script (it should be in the same order as the</w:t>
+        <w:t xml:space="preserve">Adjust the </w:t>
+      </w:r>
+      <w:proofErr w:type="spellStart"/>
+      <w:r>
+        <w:t>heightMass</w:t>
+      </w:r>
+      <w:proofErr w:type="spellEnd"/>
+      <w:r>
+        <w:t xml:space="preserve"> variable inside the script (it should be in the same order as the</w:t>
       </w:r>
       <w:r>
         <w:t xml:space="preserve"> participants in the</w:t>
@@ -3291,12 +3881,14 @@
       <w:r>
         <w:t xml:space="preserve"> </w:t>
       </w:r>
+      <w:proofErr w:type="spellStart"/>
       <w:r>
         <w:rPr>
           <w:color w:val="0000FF"/>
         </w:rPr>
         <w:t>SubjectCodes</w:t>
       </w:r>
+      <w:proofErr w:type="spellEnd"/>
       <w:r>
         <w:t xml:space="preserve"> tag in</w:t>
       </w:r>
@@ -3364,10 +3956,310 @@
         <w:t>Repeat this for every participant.</w:t>
       </w:r>
     </w:p>
+    <w:p/>
+    <w:p>
+      <w:pPr>
+        <w:pStyle w:val="Heading3"/>
+        <w:rPr>
+          <w:b/>
+          <w:bCs/>
+          <w:i/>
+          <w:iCs/>
+        </w:rPr>
+      </w:pPr>
+      <w:proofErr w:type="spellStart"/>
+      <w:r>
+        <w:rPr>
+          <w:b/>
+          <w:bCs/>
+          <w:i/>
+          <w:iCs/>
+          <w:color w:val="auto"/>
+          <w:sz w:val="22"/>
+          <w:szCs w:val="22"/>
+        </w:rPr>
+        <w:t>auto</w:t>
+      </w:r>
+      <w:r>
+        <w:rPr>
+          <w:b/>
+          <w:bCs/>
+          <w:i/>
+          <w:iCs/>
+          <w:color w:val="auto"/>
+          <w:sz w:val="22"/>
+          <w:szCs w:val="22"/>
+        </w:rPr>
+        <w:t>Elaborat</w:t>
+      </w:r>
+      <w:r>
+        <w:rPr>
+          <w:b/>
+          <w:bCs/>
+          <w:i/>
+          <w:iCs/>
+          <w:color w:val="auto"/>
+          <w:sz w:val="22"/>
+          <w:szCs w:val="22"/>
+        </w:rPr>
+        <w:t>ionXML</w:t>
+      </w:r>
+      <w:proofErr w:type="spellEnd"/>
+    </w:p>
+    <w:p>
+      <w:r>
+        <w:t xml:space="preserve">This bonus script automatically creates an </w:t>
+      </w:r>
+      <w:r>
+        <w:rPr>
+          <w:noProof/>
+        </w:rPr>
+        <w:drawing>
+          <wp:inline distT="0" distB="0" distL="0" distR="0" wp14:anchorId="446364C6" wp14:editId="341DE1B6">
+            <wp:extent cx="1057423" cy="219106"/>
+            <wp:effectExtent l="0" t="0" r="0" b="9525"/>
+            <wp:docPr id="561915877" name="Picture 1"/>
+            <wp:cNvGraphicFramePr>
+              <a:graphicFrameLocks xmlns:a="http://schemas.openxmlformats.org/drawingml/2006/main" noChangeAspect="1"/>
+            </wp:cNvGraphicFramePr>
+            <a:graphic xmlns:a="http://schemas.openxmlformats.org/drawingml/2006/main">
+              <a:graphicData uri="http://schemas.openxmlformats.org/drawingml/2006/picture">
+                <pic:pic xmlns:pic="http://schemas.openxmlformats.org/drawingml/2006/picture">
+                  <pic:nvPicPr>
+                    <pic:cNvPr id="561915877" name=""/>
+                    <pic:cNvPicPr/>
+                  </pic:nvPicPr>
+                  <pic:blipFill>
+                    <a:blip r:embed="rId28"/>
+                    <a:stretch>
+                      <a:fillRect/>
+                    </a:stretch>
+                  </pic:blipFill>
+                  <pic:spPr>
+                    <a:xfrm>
+                      <a:off x="0" y="0"/>
+                      <a:ext cx="1057423" cy="219106"/>
+                    </a:xfrm>
+                    <a:prstGeom prst="rect">
+                      <a:avLst/>
+                    </a:prstGeom>
+                  </pic:spPr>
+                </pic:pic>
+              </a:graphicData>
+            </a:graphic>
+          </wp:inline>
+        </w:drawing>
+      </w:r>
+      <w:r>
+        <w:t xml:space="preserve"> for each session in your </w:t>
+      </w:r>
+      <w:proofErr w:type="spellStart"/>
+      <w:r>
+        <w:t>ElaboratedData</w:t>
+      </w:r>
+      <w:proofErr w:type="spellEnd"/>
+      <w:r>
+        <w:t xml:space="preserve"> folder (which was created by the </w:t>
+      </w:r>
+      <w:r>
+        <w:t>C3D2MAT</w:t>
+      </w:r>
+      <w:r>
+        <w:t xml:space="preserve"> function, which is part of MOtoNMS, this function may be adapted and included as part of this tool).</w:t>
+      </w:r>
+    </w:p>
+    <w:p>
+      <w:r>
+        <w:t>This “elaboration.xml” is based on a template (“</w:t>
+      </w:r>
+      <w:proofErr w:type="spellStart"/>
+      <w:r>
+        <w:t>autoElaborationTemplate</w:t>
+      </w:r>
+      <w:proofErr w:type="spellEnd"/>
+      <w:r>
+        <w:t xml:space="preserve"> _L</w:t>
+      </w:r>
+      <w:r>
+        <w:t>/R</w:t>
+      </w:r>
+      <w:r>
+        <w:t>.xml</w:t>
+      </w:r>
+      <w:r>
+        <w:t xml:space="preserve">”, found in </w:t>
+      </w:r>
+      <w:r>
+        <w:t>\</w:t>
+      </w:r>
+      <w:proofErr w:type="spellStart"/>
+      <w:r>
+        <w:t>templatesXML</w:t>
+      </w:r>
+      <w:proofErr w:type="spellEnd"/>
+      <w:r>
+        <w:t>) and is required for data processing by MOtoNMS.</w:t>
+      </w:r>
+    </w:p>
+    <w:p>
+      <w:r>
+        <w:t>To run this script, you’ll need to:</w:t>
+      </w:r>
+    </w:p>
     <w:p>
       <w:pPr>
         <w:pStyle w:val="ListParagraph"/>
-      </w:pPr>
+        <w:numPr>
+          <w:ilvl w:val="0"/>
+          <w:numId w:val="6"/>
+        </w:numPr>
+      </w:pPr>
+      <w:r>
+        <w:t>Run the main script successfully (getting the “Results.xlsx”)</w:t>
+      </w:r>
+    </w:p>
+    <w:p>
+      <w:pPr>
+        <w:pStyle w:val="ListParagraph"/>
+      </w:pPr>
+    </w:p>
+    <w:p>
+      <w:pPr>
+        <w:pStyle w:val="ListParagraph"/>
+        <w:numPr>
+          <w:ilvl w:val="0"/>
+          <w:numId w:val="5"/>
+        </w:numPr>
+      </w:pPr>
+      <w:r>
+        <w:t xml:space="preserve">Run </w:t>
+      </w:r>
+      <w:proofErr w:type="spellStart"/>
+      <w:r>
+        <w:t>autoAcquisitionXML</w:t>
+      </w:r>
+      <w:proofErr w:type="spellEnd"/>
+      <w:r>
+        <w:t xml:space="preserve"> successfully</w:t>
+      </w:r>
+      <w:r>
+        <w:br/>
+      </w:r>
+    </w:p>
+    <w:p>
+      <w:pPr>
+        <w:pStyle w:val="ListParagraph"/>
+        <w:numPr>
+          <w:ilvl w:val="0"/>
+          <w:numId w:val="5"/>
+        </w:numPr>
+      </w:pPr>
+      <w:r>
+        <w:t xml:space="preserve">Run </w:t>
+      </w:r>
+      <w:r>
+        <w:t>C3D2MAT</w:t>
+      </w:r>
+      <w:r>
+        <w:t xml:space="preserve"> (part of MOtoNMS) successfully</w:t>
+      </w:r>
+      <w:r>
+        <w:br/>
+        <w:t xml:space="preserve"> </w:t>
+      </w:r>
+    </w:p>
+    <w:p>
+      <w:pPr>
+        <w:pStyle w:val="ListParagraph"/>
+        <w:numPr>
+          <w:ilvl w:val="0"/>
+          <w:numId w:val="5"/>
+        </w:numPr>
+      </w:pPr>
+      <w:r>
+        <w:t>Adjust the elaboration template with your data acquisition information</w:t>
+      </w:r>
+      <w:r>
+        <w:br/>
+      </w:r>
+    </w:p>
+    <w:p>
+      <w:pPr>
+        <w:pStyle w:val="ListParagraph"/>
+        <w:numPr>
+          <w:ilvl w:val="0"/>
+          <w:numId w:val="5"/>
+        </w:numPr>
+      </w:pPr>
+      <w:r>
+        <w:rPr>
+          <w:noProof/>
+        </w:rPr>
+        <w:lastRenderedPageBreak/>
+        <w:drawing>
+          <wp:anchor distT="0" distB="0" distL="114300" distR="114300" simplePos="0" relativeHeight="251692032" behindDoc="0" locked="0" layoutInCell="1" allowOverlap="1" wp14:anchorId="4E321A7C" wp14:editId="0096A6ED">
+            <wp:simplePos x="0" y="0"/>
+            <wp:positionH relativeFrom="margin">
+              <wp:align>right</wp:align>
+            </wp:positionH>
+            <wp:positionV relativeFrom="paragraph">
+              <wp:posOffset>38100</wp:posOffset>
+            </wp:positionV>
+            <wp:extent cx="1866900" cy="504825"/>
+            <wp:effectExtent l="38100" t="38100" r="38100" b="47625"/>
+            <wp:wrapSquare wrapText="bothSides"/>
+            <wp:docPr id="494551865" name="Picture 1"/>
+            <wp:cNvGraphicFramePr>
+              <a:graphicFrameLocks xmlns:a="http://schemas.openxmlformats.org/drawingml/2006/main" noChangeAspect="1"/>
+            </wp:cNvGraphicFramePr>
+            <a:graphic xmlns:a="http://schemas.openxmlformats.org/drawingml/2006/main">
+              <a:graphicData uri="http://schemas.openxmlformats.org/drawingml/2006/picture">
+                <pic:pic xmlns:pic="http://schemas.openxmlformats.org/drawingml/2006/picture">
+                  <pic:nvPicPr>
+                    <pic:cNvPr id="494551865" name=""/>
+                    <pic:cNvPicPr/>
+                  </pic:nvPicPr>
+                  <pic:blipFill>
+                    <a:blip r:embed="rId29">
+                      <a:extLst>
+                        <a:ext uri="{28A0092B-C50C-407E-A947-70E740481C1C}">
+                          <a14:useLocalDpi xmlns:a14="http://schemas.microsoft.com/office/drawing/2010/main" val="0"/>
+                        </a:ext>
+                      </a:extLst>
+                    </a:blip>
+                    <a:stretch>
+                      <a:fillRect/>
+                    </a:stretch>
+                  </pic:blipFill>
+                  <pic:spPr>
+                    <a:xfrm>
+                      <a:off x="0" y="0"/>
+                      <a:ext cx="1866900" cy="504825"/>
+                    </a:xfrm>
+                    <a:prstGeom prst="rect">
+                      <a:avLst/>
+                    </a:prstGeom>
+                    <a:ln w="28575">
+                      <a:solidFill>
+                        <a:schemeClr val="tx1"/>
+                      </a:solidFill>
+                    </a:ln>
+                  </pic:spPr>
+                </pic:pic>
+              </a:graphicData>
+            </a:graphic>
+            <wp14:sizeRelH relativeFrom="page">
+              <wp14:pctWidth>0</wp14:pctWidth>
+            </wp14:sizeRelH>
+            <wp14:sizeRelV relativeFrom="page">
+              <wp14:pctHeight>0</wp14:pctHeight>
+            </wp14:sizeRelV>
+          </wp:anchor>
+        </w:drawing>
+      </w:r>
+      <w:r>
+        <w:t>Adjust the filter cutoff frequencies inside the script if desired (6-18Hz is standard)</w:t>
+      </w:r>
     </w:p>
     <w:p/>
     <w:p/>
@@ -3406,13 +4298,15 @@
         </w:numPr>
       </w:pPr>
       <w:r>
-        <w:t xml:space="preserve">Function to automatically generate </w:t>
-      </w:r>
-      <w:r>
-        <w:t>elaboration.xml</w:t>
-      </w:r>
-      <w:r>
-        <w:t xml:space="preserve"> for each participant’s calibration &amp; execution folders</w:t>
+        <w:t xml:space="preserve">Custom C3D2MAT and MVC from all </w:t>
+      </w:r>
+      <w:proofErr w:type="gramStart"/>
+      <w:r>
+        <w:t>trials</w:t>
+      </w:r>
+      <w:proofErr w:type="gramEnd"/>
+      <w:r>
+        <w:t xml:space="preserve"> functions</w:t>
       </w:r>
       <w:r>
         <w:br/>
@@ -3466,7 +4360,13 @@
         <w:t>GUI to increase the ease of use</w:t>
       </w:r>
       <w:r>
-        <w:t>? (may be scrapped as it’s already easy to use)</w:t>
+        <w:t>? (</w:t>
+      </w:r>
+      <w:r>
+        <w:t>May</w:t>
+      </w:r>
+      <w:r>
+        <w:t xml:space="preserve"> be scrapped as it’s already easy to use)</w:t>
       </w:r>
     </w:p>
     <w:p/>
@@ -4581,7 +5481,7 @@
   <w:style w:type="paragraph" w:default="1" w:styleId="Normal">
     <w:name w:val="Normal"/>
     <w:qFormat/>
-    <w:rsid w:val="00881C15"/>
+    <w:rsid w:val="00880141"/>
   </w:style>
   <w:style w:type="paragraph" w:styleId="Heading1">
     <w:name w:val="heading 1"/>

</xml_diff>